<commit_message>
Add Elektriski principiālā shēmas apraksts
</commit_message>
<xml_diff>
--- a/Bakalaura_darba_atskaite_A_Smirnova.docx
+++ b/Bakalaura_darba_atskaite_A_Smirnova.docx
@@ -1,6 +1,6 @@
 
 <file path=word/document.xml><?xml version="1.0" encoding="utf-8"?>
-<w:document xmlns:wpc="http://schemas.microsoft.com/office/word/2010/wordprocessingCanvas" xmlns:cx="http://schemas.microsoft.com/office/drawing/2014/chartex" xmlns:cx1="http://schemas.microsoft.com/office/drawing/2015/9/8/chartex" xmlns:cx2="http://schemas.microsoft.com/office/drawing/2015/10/21/chartex" xmlns:cx3="http://schemas.microsoft.com/office/drawing/2016/5/9/chartex" xmlns:cx4="http://schemas.microsoft.com/office/drawing/2016/5/10/chartex" xmlns:cx5="http://schemas.microsoft.com/office/drawing/2016/5/11/chartex" xmlns:cx6="http://schemas.microsoft.com/office/drawing/2016/5/12/chartex" xmlns:cx7="http://schemas.microsoft.com/office/drawing/2016/5/13/chartex" xmlns:cx8="http://schemas.microsoft.com/office/drawing/2016/5/14/chartex" xmlns:mc="http://schemas.openxmlformats.org/markup-compatibility/2006" xmlns:aink="http://schemas.microsoft.com/office/drawing/2016/ink" xmlns:am3d="http://schemas.microsoft.com/office/drawing/2017/model3d" xmlns:o="urn:schemas-microsoft-com:office:office" xmlns:oel="http://schemas.microsoft.com/office/2019/extlst" xmlns:r="http://schemas.openxmlformats.org/officeDocument/2006/relationships" xmlns:m="http://schemas.openxmlformats.org/officeDocument/2006/math" xmlns:v="urn:schemas-microsoft-com:vml" xmlns:wp14="http://schemas.microsoft.com/office/word/2010/wordprocessingDrawing" xmlns:wp="http://schemas.openxmlformats.org/drawingml/2006/wordprocessingDrawing" xmlns:w10="urn:schemas-microsoft-com:office:word" xmlns:w="http://schemas.openxmlformats.org/wordprocessingml/2006/main" xmlns:w14="http://schemas.microsoft.com/office/word/2010/wordml" xmlns:w15="http://schemas.microsoft.com/office/word/2012/wordml" xmlns:w16cex="http://schemas.microsoft.com/office/word/2018/wordml/cex" xmlns:w16cid="http://schemas.microsoft.com/office/word/2016/wordml/cid" xmlns:w16="http://schemas.microsoft.com/office/word/2018/wordml" xmlns:w16sdtdh="http://schemas.microsoft.com/office/word/2020/wordml/sdtdatahash" xmlns:w16se="http://schemas.microsoft.com/office/word/2015/wordml/symex" xmlns:wpg="http://schemas.microsoft.com/office/word/2010/wordprocessingGroup" xmlns:wpi="http://schemas.microsoft.com/office/word/2010/wordprocessingInk" xmlns:wne="http://schemas.microsoft.com/office/word/2006/wordml" xmlns:wps="http://schemas.microsoft.com/office/word/2010/wordprocessingShape" mc:Ignorable="w14 w15 w16se w16cid w16 w16cex w16sdtdh wp14">
+<w:document xmlns:wpc="http://schemas.microsoft.com/office/word/2010/wordprocessingCanvas" xmlns:cx="http://schemas.microsoft.com/office/drawing/2014/chartex" xmlns:cx1="http://schemas.microsoft.com/office/drawing/2015/9/8/chartex" xmlns:cx2="http://schemas.microsoft.com/office/drawing/2015/10/21/chartex" xmlns:cx3="http://schemas.microsoft.com/office/drawing/2016/5/9/chartex" xmlns:cx4="http://schemas.microsoft.com/office/drawing/2016/5/10/chartex" xmlns:cx5="http://schemas.microsoft.com/office/drawing/2016/5/11/chartex" xmlns:cx6="http://schemas.microsoft.com/office/drawing/2016/5/12/chartex" xmlns:cx7="http://schemas.microsoft.com/office/drawing/2016/5/13/chartex" xmlns:cx8="http://schemas.microsoft.com/office/drawing/2016/5/14/chartex" xmlns:mc="http://schemas.openxmlformats.org/markup-compatibility/2006" xmlns:aink="http://schemas.microsoft.com/office/drawing/2016/ink" xmlns:am3d="http://schemas.microsoft.com/office/drawing/2017/model3d" xmlns:o="urn:schemas-microsoft-com:office:office" xmlns:oel="http://schemas.microsoft.com/office/2019/extlst" xmlns:r="http://schemas.openxmlformats.org/officeDocument/2006/relationships" xmlns:m="http://schemas.openxmlformats.org/officeDocument/2006/math" xmlns:v="urn:schemas-microsoft-com:vml" xmlns:wp14="http://schemas.microsoft.com/office/word/2010/wordprocessingDrawing" xmlns:wp="http://schemas.openxmlformats.org/drawingml/2006/wordprocessingDrawing" xmlns:w10="urn:schemas-microsoft-com:office:word" xmlns:w="http://schemas.openxmlformats.org/wordprocessingml/2006/main" xmlns:w14="http://schemas.microsoft.com/office/word/2010/wordml" xmlns:w15="http://schemas.microsoft.com/office/word/2012/wordml" xmlns:w16cex="http://schemas.microsoft.com/office/word/2018/wordml/cex" xmlns:w16cid="http://schemas.microsoft.com/office/word/2016/wordml/cid" xmlns:w16="http://schemas.microsoft.com/office/word/2018/wordml" xmlns:w16du="http://schemas.microsoft.com/office/word/2023/wordml/word16du" xmlns:w16sdtdh="http://schemas.microsoft.com/office/word/2020/wordml/sdtdatahash" xmlns:w16se="http://schemas.microsoft.com/office/word/2015/wordml/symex" xmlns:wpg="http://schemas.microsoft.com/office/word/2010/wordprocessingGroup" xmlns:wpi="http://schemas.microsoft.com/office/word/2010/wordprocessingInk" xmlns:wne="http://schemas.microsoft.com/office/word/2006/wordml" xmlns:wps="http://schemas.microsoft.com/office/word/2010/wordprocessingShape" mc:Ignorable="w14 w15 w16se w16cid w16 w16cex w16sdtdh wp14">
   <w:body>
     <w:p>
       <w:pPr>
@@ -9,13 +9,11 @@
         <w:jc w:val="center"/>
         <w:rPr>
           <w:b/>
-          <w:lang w:val="lv-LV"/>
         </w:rPr>
       </w:pPr>
       <w:r>
         <w:rPr>
           <w:b/>
-          <w:lang w:val="lv-LV"/>
         </w:rPr>
         <w:t xml:space="preserve">VENTSPILS AUGSTSKOLA </w:t>
       </w:r>
@@ -27,13 +25,11 @@
         <w:jc w:val="center"/>
         <w:rPr>
           <w:b/>
-          <w:lang w:val="lv-LV"/>
         </w:rPr>
       </w:pPr>
       <w:r>
         <w:rPr>
           <w:b/>
-          <w:lang w:val="lv-LV"/>
         </w:rPr>
         <w:t>INFORMĀCIJAS TEHNOLOĢIJU FAKULTĀTE</w:t>
       </w:r>
@@ -45,7 +41,6 @@
         <w:jc w:val="center"/>
         <w:rPr>
           <w:b/>
-          <w:lang w:val="lv-LV"/>
         </w:rPr>
       </w:pPr>
     </w:p>
@@ -56,7 +51,6 @@
         <w:jc w:val="center"/>
         <w:rPr>
           <w:b/>
-          <w:lang w:val="lv-LV"/>
         </w:rPr>
       </w:pPr>
     </w:p>
@@ -67,13 +61,11 @@
         <w:jc w:val="center"/>
         <w:rPr>
           <w:b/>
-          <w:lang w:val="lv-LV"/>
         </w:rPr>
       </w:pPr>
       <w:r>
         <w:rPr>
           <w:b/>
-          <w:lang w:val="lv-LV"/>
         </w:rPr>
         <w:t>BAKALAURA DARBS</w:t>
       </w:r>
@@ -85,7 +77,6 @@
         <w:jc w:val="center"/>
         <w:rPr>
           <w:b/>
-          <w:lang w:val="lv-LV"/>
         </w:rPr>
       </w:pPr>
     </w:p>
@@ -96,7 +87,6 @@
         <w:jc w:val="center"/>
         <w:rPr>
           <w:b/>
-          <w:lang w:val="lv-LV"/>
         </w:rPr>
       </w:pPr>
     </w:p>
@@ -110,7 +100,6 @@
           <w:bCs/>
           <w:sz w:val="32"/>
           <w:szCs w:val="32"/>
-          <w:lang w:val="lv-LV"/>
         </w:rPr>
       </w:pPr>
       <w:bookmarkStart w:id="0" w:name="_Hlk127887802"/>
@@ -120,7 +109,6 @@
           <w:bCs/>
           <w:sz w:val="32"/>
           <w:szCs w:val="32"/>
-          <w:lang w:val="lv-LV"/>
         </w:rPr>
         <w:t>ISTABAS AUGU MONITORĒŠANAS SISTĒMAS PROTOTIPA IZSTRĀDE</w:t>
       </w:r>
@@ -136,7 +124,6 @@
           <w:bCs/>
           <w:sz w:val="32"/>
           <w:szCs w:val="32"/>
-          <w:lang w:val="lv-LV"/>
         </w:rPr>
       </w:pPr>
     </w:p>
@@ -169,14 +156,8 @@
               <w:spacing w:after="0" w:line="259" w:lineRule="auto"/>
               <w:ind w:left="0" w:firstLine="0"/>
               <w:jc w:val="left"/>
-              <w:rPr>
-                <w:lang w:val="lv-LV"/>
-              </w:rPr>
             </w:pPr>
             <w:r>
-              <w:rPr>
-                <w:lang w:val="lv-LV"/>
-              </w:rPr>
               <w:t>Autors</w:t>
             </w:r>
           </w:p>
@@ -192,14 +173,8 @@
               <w:spacing w:after="96" w:line="259" w:lineRule="auto"/>
               <w:ind w:left="0" w:firstLine="0"/>
               <w:jc w:val="left"/>
-              <w:rPr>
-                <w:lang w:val="lv-LV"/>
-              </w:rPr>
             </w:pPr>
             <w:r>
-              <w:rPr>
-                <w:lang w:val="lv-LV"/>
-              </w:rPr>
               <w:t>Ventspils Augstskolas</w:t>
             </w:r>
           </w:p>
@@ -208,14 +183,8 @@
               <w:spacing w:after="0" w:line="259" w:lineRule="auto"/>
               <w:ind w:left="0" w:firstLine="0"/>
               <w:jc w:val="left"/>
-              <w:rPr>
-                <w:lang w:val="lv-LV"/>
-              </w:rPr>
             </w:pPr>
             <w:r>
-              <w:rPr>
-                <w:lang w:val="lv-LV"/>
-              </w:rPr>
               <w:t>Informācijas tehnoloģiju fakultātes</w:t>
             </w:r>
           </w:p>
@@ -242,27 +211,15 @@
               <w:spacing w:after="0" w:line="259" w:lineRule="auto"/>
               <w:ind w:left="0" w:firstLine="0"/>
               <w:jc w:val="left"/>
-              <w:rPr>
-                <w:lang w:val="lv-LV"/>
-              </w:rPr>
             </w:pPr>
             <w:r>
-              <w:rPr>
-                <w:lang w:val="lv-LV"/>
-              </w:rPr>
               <w:t>profesionālās</w:t>
             </w:r>
             <w:r>
-              <w:rPr>
-                <w:lang w:val="lv-LV"/>
-              </w:rPr>
               <w:tab/>
               <w:t>bakalaura</w:t>
             </w:r>
             <w:r>
-              <w:rPr>
-                <w:lang w:val="lv-LV"/>
-              </w:rPr>
               <w:tab/>
               <w:t>studiju</w:t>
             </w:r>
@@ -284,14 +241,8 @@
             <w:pPr>
               <w:spacing w:after="0" w:line="259" w:lineRule="auto"/>
               <w:ind w:left="0" w:firstLine="0"/>
-              <w:rPr>
-                <w:lang w:val="lv-LV"/>
-              </w:rPr>
             </w:pPr>
             <w:r>
-              <w:rPr>
-                <w:lang w:val="lv-LV"/>
-              </w:rPr>
               <w:t>programmas „Elektronikas inženierija”</w:t>
             </w:r>
           </w:p>
@@ -306,9 +257,6 @@
               <w:spacing w:after="160" w:line="259" w:lineRule="auto"/>
               <w:ind w:left="0" w:firstLine="0"/>
               <w:jc w:val="left"/>
-              <w:rPr>
-                <w:lang w:val="lv-LV"/>
-              </w:rPr>
             </w:pPr>
           </w:p>
         </w:tc>
@@ -332,9 +280,6 @@
               <w:spacing w:after="160" w:line="259" w:lineRule="auto"/>
               <w:ind w:left="0" w:firstLine="0"/>
               <w:jc w:val="left"/>
-              <w:rPr>
-                <w:lang w:val="lv-LV"/>
-              </w:rPr>
             </w:pPr>
           </w:p>
         </w:tc>
@@ -352,20 +297,15 @@
               <w:rPr>
                 <w:b/>
                 <w:bCs/>
-                <w:lang w:val="lv-LV"/>
               </w:rPr>
             </w:pPr>
             <w:r>
-              <w:rPr>
-                <w:lang w:val="lv-LV"/>
-              </w:rPr>
               <w:t xml:space="preserve">4. kursa students </w:t>
             </w:r>
             <w:r>
               <w:rPr>
                 <w:b/>
                 <w:bCs/>
-                <w:lang w:val="lv-LV"/>
               </w:rPr>
               <w:t>Aleksandra Smirnova</w:t>
             </w:r>
@@ -375,22 +315,12 @@
               <w:spacing w:after="415" w:line="259" w:lineRule="auto"/>
               <w:ind w:left="0" w:firstLine="0"/>
               <w:jc w:val="left"/>
-              <w:rPr>
-                <w:lang w:val="lv-LV"/>
-              </w:rPr>
             </w:pPr>
             <w:r>
-              <w:rPr>
-                <w:lang w:val="lv-LV"/>
-              </w:rPr>
               <w:t xml:space="preserve">Matr.nr. </w:t>
             </w:r>
             <w:r>
-              <w:rPr>
-                <w:shd w:val="clear" w:color="auto" w:fill="FFFF00"/>
-                <w:lang w:val="lv-LV"/>
-              </w:rPr>
-              <w:t>00000000000</w:t>
+              <w:t>190055</w:t>
             </w:r>
           </w:p>
           <w:p>
@@ -398,14 +328,10 @@
               <w:spacing w:after="0" w:line="259" w:lineRule="auto"/>
               <w:ind w:left="0" w:firstLine="0"/>
               <w:jc w:val="left"/>
-              <w:rPr>
-                <w:lang w:val="lv-LV"/>
-              </w:rPr>
             </w:pPr>
             <w:r>
               <w:rPr>
                 <w:sz w:val="20"/>
-                <w:lang w:val="lv-LV"/>
               </w:rPr>
               <w:t>___________________________________</w:t>
             </w:r>
@@ -414,14 +340,10 @@
             <w:pPr>
               <w:spacing w:after="0" w:line="259" w:lineRule="auto"/>
               <w:ind w:left="0" w:firstLine="0"/>
-              <w:rPr>
-                <w:lang w:val="lv-LV"/>
-              </w:rPr>
             </w:pPr>
             <w:r>
               <w:rPr>
                 <w:sz w:val="20"/>
-                <w:lang w:val="lv-LV"/>
               </w:rPr>
               <w:t xml:space="preserve">                        (paraksts)</w:t>
             </w:r>
@@ -447,14 +369,8 @@
               <w:spacing w:after="0" w:line="259" w:lineRule="auto"/>
               <w:ind w:left="0" w:firstLine="0"/>
               <w:jc w:val="left"/>
-              <w:rPr>
-                <w:lang w:val="lv-LV"/>
-              </w:rPr>
             </w:pPr>
             <w:r>
-              <w:rPr>
-                <w:lang w:val="lv-LV"/>
-              </w:rPr>
               <w:t>Fakultātes dekāns</w:t>
             </w:r>
           </w:p>
@@ -471,14 +387,8 @@
               <w:spacing w:after="0" w:line="259" w:lineRule="auto"/>
               <w:ind w:left="0" w:firstLine="0"/>
               <w:jc w:val="left"/>
-              <w:rPr>
-                <w:lang w:val="lv-LV"/>
-              </w:rPr>
             </w:pPr>
             <w:r>
-              <w:rPr>
-                <w:lang w:val="lv-LV"/>
-              </w:rPr>
               <w:t>doc. Dr.sc.comp. Vairis Caune</w:t>
             </w:r>
           </w:p>
@@ -489,7 +399,6 @@
               <w:jc w:val="right"/>
               <w:rPr>
                 <w:sz w:val="20"/>
-                <w:lang w:val="lv-LV"/>
               </w:rPr>
             </w:pPr>
           </w:p>
@@ -500,7 +409,6 @@
               <w:jc w:val="right"/>
               <w:rPr>
                 <w:sz w:val="20"/>
-                <w:lang w:val="lv-LV"/>
               </w:rPr>
             </w:pPr>
           </w:p>
@@ -509,14 +417,10 @@
               <w:spacing w:after="0" w:line="259" w:lineRule="auto"/>
               <w:ind w:left="0" w:firstLine="0"/>
               <w:jc w:val="right"/>
-              <w:rPr>
-                <w:lang w:val="lv-LV"/>
-              </w:rPr>
             </w:pPr>
             <w:r>
               <w:rPr>
                 <w:sz w:val="20"/>
-                <w:lang w:val="lv-LV"/>
               </w:rPr>
               <w:t>___________________________________</w:t>
             </w:r>
@@ -528,13 +432,11 @@
               <w:jc w:val="center"/>
               <w:rPr>
                 <w:sz w:val="20"/>
-                <w:lang w:val="lv-LV"/>
               </w:rPr>
             </w:pPr>
             <w:r>
               <w:rPr>
                 <w:sz w:val="20"/>
-                <w:lang w:val="lv-LV"/>
               </w:rPr>
               <w:t xml:space="preserve">                                              (paraksts)</w:t>
             </w:r>
@@ -561,14 +463,8 @@
               <w:spacing w:after="0" w:line="259" w:lineRule="auto"/>
               <w:ind w:left="0" w:firstLine="0"/>
               <w:jc w:val="left"/>
-              <w:rPr>
-                <w:lang w:val="lv-LV"/>
-              </w:rPr>
             </w:pPr>
             <w:r>
-              <w:rPr>
-                <w:lang w:val="lv-LV"/>
-              </w:rPr>
               <w:t>Zinātniskais vadītājs</w:t>
             </w:r>
           </w:p>
@@ -587,7 +483,6 @@
               <w:jc w:val="left"/>
               <w:rPr>
                 <w:sz w:val="20"/>
-                <w:lang w:val="lv-LV"/>
               </w:rPr>
             </w:pPr>
           </w:p>
@@ -598,13 +493,11 @@
               <w:jc w:val="left"/>
               <w:rPr>
                 <w:sz w:val="20"/>
-                <w:lang w:val="lv-LV"/>
               </w:rPr>
             </w:pPr>
             <w:r>
               <w:rPr>
                 <w:sz w:val="20"/>
-                <w:lang w:val="lv-LV"/>
               </w:rPr>
               <w:t>_________________________________________________ (ieņemamais amats, zinātniskais nosaukums, vārds, uzvārds)</w:t>
             </w:r>
@@ -616,7 +509,6 @@
               <w:jc w:val="right"/>
               <w:rPr>
                 <w:sz w:val="20"/>
-                <w:lang w:val="lv-LV"/>
               </w:rPr>
             </w:pPr>
           </w:p>
@@ -627,7 +519,6 @@
               <w:jc w:val="right"/>
               <w:rPr>
                 <w:sz w:val="20"/>
-                <w:lang w:val="lv-LV"/>
               </w:rPr>
             </w:pPr>
           </w:p>
@@ -636,14 +527,10 @@
               <w:spacing w:after="3" w:line="265" w:lineRule="auto"/>
               <w:ind w:left="10" w:right="-4"/>
               <w:jc w:val="right"/>
-              <w:rPr>
-                <w:lang w:val="lv-LV"/>
-              </w:rPr>
             </w:pPr>
             <w:r>
               <w:rPr>
                 <w:sz w:val="20"/>
-                <w:lang w:val="lv-LV"/>
               </w:rPr>
               <w:t>___________________________________</w:t>
             </w:r>
@@ -653,13 +540,11 @@
               <w:spacing w:after="132" w:line="265" w:lineRule="auto"/>
               <w:rPr>
                 <w:sz w:val="20"/>
-                <w:lang w:val="lv-LV"/>
               </w:rPr>
             </w:pPr>
             <w:r>
               <w:rPr>
                 <w:sz w:val="20"/>
-                <w:lang w:val="lv-LV"/>
               </w:rPr>
               <w:t xml:space="preserve">                                                             (paraksts)</w:t>
             </w:r>
@@ -686,14 +571,8 @@
               <w:spacing w:after="0" w:line="259" w:lineRule="auto"/>
               <w:ind w:left="0" w:firstLine="0"/>
               <w:jc w:val="left"/>
-              <w:rPr>
-                <w:lang w:val="lv-LV"/>
-              </w:rPr>
             </w:pPr>
             <w:r>
-              <w:rPr>
-                <w:lang w:val="lv-LV"/>
-              </w:rPr>
               <w:t>Recenzents</w:t>
             </w:r>
           </w:p>
@@ -715,7 +594,6 @@
               <w:jc w:val="left"/>
               <w:rPr>
                 <w:sz w:val="20"/>
-                <w:lang w:val="lv-LV"/>
               </w:rPr>
             </w:pPr>
           </w:p>
@@ -727,14 +605,10 @@
               <w:spacing w:after="9" w:line="249" w:lineRule="auto"/>
               <w:ind w:left="0" w:firstLine="0"/>
               <w:jc w:val="left"/>
-              <w:rPr>
-                <w:lang w:val="lv-LV"/>
-              </w:rPr>
             </w:pPr>
             <w:r>
               <w:rPr>
                 <w:sz w:val="20"/>
-                <w:lang w:val="lv-LV"/>
               </w:rPr>
               <w:t xml:space="preserve"> _________________________________________________</w:t>
             </w:r>
@@ -745,13 +619,11 @@
               <w:ind w:left="14" w:hanging="14"/>
               <w:rPr>
                 <w:sz w:val="20"/>
-                <w:lang w:val="lv-LV"/>
               </w:rPr>
             </w:pPr>
             <w:r>
               <w:rPr>
                 <w:sz w:val="20"/>
-                <w:lang w:val="lv-LV"/>
               </w:rPr>
               <w:t>(ieņemamais amats, zinātniskais nosaukums, vārds, uzvārds)</w:t>
             </w:r>
@@ -762,7 +634,6 @@
               <w:ind w:left="14" w:hanging="14"/>
               <w:rPr>
                 <w:sz w:val="20"/>
-                <w:lang w:val="lv-LV"/>
               </w:rPr>
             </w:pPr>
           </w:p>
@@ -773,7 +644,6 @@
               <w:jc w:val="right"/>
               <w:rPr>
                 <w:sz w:val="20"/>
-                <w:lang w:val="lv-LV"/>
               </w:rPr>
             </w:pPr>
           </w:p>
@@ -782,14 +652,10 @@
               <w:spacing w:after="0"/>
               <w:ind w:left="14" w:hanging="14"/>
               <w:jc w:val="right"/>
-              <w:rPr>
-                <w:lang w:val="lv-LV"/>
-              </w:rPr>
             </w:pPr>
             <w:r>
               <w:rPr>
                 <w:sz w:val="20"/>
-                <w:lang w:val="lv-LV"/>
               </w:rPr>
               <w:t>___________________________________</w:t>
             </w:r>
@@ -800,13 +666,11 @@
               <w:ind w:left="14" w:hanging="14"/>
               <w:rPr>
                 <w:sz w:val="20"/>
-                <w:lang w:val="lv-LV"/>
               </w:rPr>
             </w:pPr>
             <w:r>
               <w:rPr>
                 <w:sz w:val="20"/>
-                <w:lang w:val="lv-LV"/>
               </w:rPr>
               <w:t xml:space="preserve">                                                                           (paraksts)</w:t>
             </w:r>
@@ -822,9 +686,6 @@
         <w:spacing w:after="9" w:line="249" w:lineRule="auto"/>
         <w:ind w:left="0" w:firstLine="0"/>
         <w:jc w:val="left"/>
-        <w:rPr>
-          <w:lang w:val="lv-LV"/>
-        </w:rPr>
       </w:pPr>
     </w:p>
     <w:p>
@@ -832,14 +693,8 @@
         <w:spacing w:after="91"/>
         <w:ind w:left="685" w:right="720"/>
         <w:jc w:val="center"/>
-        <w:rPr>
-          <w:lang w:val="lv-LV"/>
-        </w:rPr>
-      </w:pPr>
-      <w:r>
-        <w:rPr>
-          <w:lang w:val="lv-LV"/>
-        </w:rPr>
+      </w:pPr>
+      <w:r>
         <w:t>Ventspils</w:t>
       </w:r>
     </w:p>
@@ -848,26 +703,11 @@
         <w:spacing w:after="3"/>
         <w:ind w:left="685" w:right="720"/>
         <w:jc w:val="center"/>
-        <w:rPr>
-          <w:lang w:val="lv-LV"/>
-        </w:rPr>
-      </w:pPr>
-      <w:r>
-        <w:rPr>
-          <w:lang w:val="lv-LV"/>
-        </w:rPr>
-        <w:t>2</w:t>
-      </w:r>
-      <w:r>
-        <w:rPr>
-          <w:lang w:val="lv-LV"/>
-        </w:rPr>
-        <w:t>023</w:t>
-      </w:r>
-      <w:r>
-        <w:rPr>
-          <w:lang w:val="lv-LV"/>
-        </w:rPr>
+      </w:pPr>
+      <w:r>
+        <w:t>2023</w:t>
+      </w:r>
+      <w:r>
         <w:br w:type="page"/>
       </w:r>
     </w:p>
@@ -909,145 +749,43 @@
           <w:bCs/>
         </w:rPr>
       </w:pPr>
+      <w:r>
+        <w:rPr>
+          <w:b/>
+        </w:rPr>
+        <w:t xml:space="preserve">Darba nosaukums: </w:t>
+      </w:r>
+      <w:r>
+        <w:rPr>
+          <w:bCs/>
+        </w:rPr>
+        <w:t xml:space="preserve">Istabas augu </w:t>
+      </w:r>
       <w:proofErr w:type="spellStart"/>
       <w:r>
         <w:rPr>
-          <w:b/>
-        </w:rPr>
-        <w:t>Darba</w:t>
+          <w:bCs/>
+        </w:rPr>
+        <w:t>monitorēšanas</w:t>
       </w:r>
       <w:proofErr w:type="spellEnd"/>
       <w:r>
         <w:rPr>
-          <w:b/>
-        </w:rPr>
-        <w:t xml:space="preserve"> </w:t>
-      </w:r>
-      <w:proofErr w:type="spellStart"/>
-      <w:r>
-        <w:rPr>
-          <w:b/>
-        </w:rPr>
-        <w:t>nosaukums</w:t>
-      </w:r>
-      <w:proofErr w:type="spellEnd"/>
-      <w:r>
-        <w:rPr>
-          <w:b/>
-        </w:rPr>
-        <w:t xml:space="preserve">: </w:t>
-      </w:r>
-      <w:proofErr w:type="spellStart"/>
-      <w:r>
-        <w:rPr>
           <w:bCs/>
         </w:rPr>
-        <w:t>Istabas</w:t>
-      </w:r>
-      <w:proofErr w:type="spellEnd"/>
-      <w:r>
-        <w:rPr>
-          <w:bCs/>
-        </w:rPr>
-        <w:t xml:space="preserve"> </w:t>
-      </w:r>
-      <w:proofErr w:type="spellStart"/>
-      <w:r>
-        <w:rPr>
-          <w:bCs/>
-        </w:rPr>
-        <w:t>augu</w:t>
-      </w:r>
-      <w:proofErr w:type="spellEnd"/>
-      <w:r>
-        <w:rPr>
-          <w:bCs/>
-        </w:rPr>
-        <w:t xml:space="preserve"> </w:t>
-      </w:r>
-      <w:proofErr w:type="spellStart"/>
-      <w:r>
-        <w:rPr>
-          <w:bCs/>
-        </w:rPr>
-        <w:t>monitorēšanas</w:t>
-      </w:r>
-      <w:proofErr w:type="spellEnd"/>
-      <w:r>
-        <w:rPr>
-          <w:bCs/>
-        </w:rPr>
-        <w:t xml:space="preserve"> </w:t>
-      </w:r>
-      <w:proofErr w:type="spellStart"/>
-      <w:r>
-        <w:rPr>
-          <w:bCs/>
-        </w:rPr>
-        <w:t>sistēmas</w:t>
-      </w:r>
-      <w:proofErr w:type="spellEnd"/>
-      <w:r>
-        <w:rPr>
-          <w:bCs/>
-        </w:rPr>
-        <w:t xml:space="preserve"> </w:t>
-      </w:r>
-      <w:proofErr w:type="spellStart"/>
-      <w:r>
-        <w:rPr>
-          <w:bCs/>
-        </w:rPr>
-        <w:t>prototipa</w:t>
-      </w:r>
-      <w:proofErr w:type="spellEnd"/>
-      <w:r>
-        <w:rPr>
-          <w:bCs/>
-        </w:rPr>
-        <w:t xml:space="preserve"> </w:t>
-      </w:r>
-      <w:proofErr w:type="spellStart"/>
-      <w:r>
-        <w:rPr>
-          <w:bCs/>
-        </w:rPr>
-        <w:t>izstrāde</w:t>
-      </w:r>
-      <w:proofErr w:type="spellEnd"/>
+        <w:t xml:space="preserve"> sistēmas prototipa izstrāde</w:t>
+      </w:r>
     </w:p>
     <w:p>
       <w:pPr>
         <w:spacing w:after="128"/>
         <w:ind w:left="685"/>
       </w:pPr>
-      <w:proofErr w:type="spellStart"/>
       <w:r>
         <w:rPr>
           <w:b/>
         </w:rPr>
-        <w:t>Darba</w:t>
-      </w:r>
-      <w:proofErr w:type="spellEnd"/>
-      <w:r>
-        <w:rPr>
-          <w:b/>
-        </w:rPr>
-        <w:t xml:space="preserve"> </w:t>
-      </w:r>
-      <w:proofErr w:type="spellStart"/>
-      <w:r>
-        <w:rPr>
-          <w:b/>
-        </w:rPr>
-        <w:t>autors</w:t>
-      </w:r>
-      <w:proofErr w:type="spellEnd"/>
-      <w:r>
-        <w:rPr>
-          <w:b/>
-        </w:rPr>
-        <w:t xml:space="preserve">: </w:t>
+        <w:t xml:space="preserve">Darba autors: </w:t>
       </w:r>
       <w:r>
         <w:t>Aleksandra Smirnova</w:t>
@@ -1058,33 +796,11 @@
         <w:spacing w:after="127"/>
         <w:ind w:left="685"/>
       </w:pPr>
-      <w:proofErr w:type="spellStart"/>
       <w:r>
         <w:rPr>
           <w:b/>
         </w:rPr>
-        <w:t>Darba</w:t>
-      </w:r>
-      <w:proofErr w:type="spellEnd"/>
-      <w:r>
-        <w:rPr>
-          <w:b/>
-        </w:rPr>
-        <w:t xml:space="preserve"> </w:t>
-      </w:r>
-      <w:proofErr w:type="spellStart"/>
-      <w:r>
-        <w:rPr>
-          <w:b/>
-        </w:rPr>
-        <w:t>vadītājs</w:t>
-      </w:r>
-      <w:proofErr w:type="spellEnd"/>
-      <w:r>
-        <w:rPr>
-          <w:b/>
-        </w:rPr>
-        <w:t xml:space="preserve">: </w:t>
+        <w:t xml:space="preserve">Darba vadītājs: </w:t>
       </w:r>
     </w:p>
     <w:p>
@@ -1092,33 +808,11 @@
         <w:spacing w:after="123"/>
         <w:ind w:left="-15" w:firstLine="675"/>
       </w:pPr>
-      <w:proofErr w:type="spellStart"/>
       <w:r>
         <w:rPr>
           <w:b/>
         </w:rPr>
-        <w:t>Darba</w:t>
-      </w:r>
-      <w:proofErr w:type="spellEnd"/>
-      <w:r>
-        <w:rPr>
-          <w:b/>
-        </w:rPr>
-        <w:t xml:space="preserve"> </w:t>
-      </w:r>
-      <w:proofErr w:type="spellStart"/>
-      <w:r>
-        <w:rPr>
-          <w:b/>
-        </w:rPr>
-        <w:t>apjoms</w:t>
-      </w:r>
-      <w:proofErr w:type="spellEnd"/>
-      <w:r>
-        <w:rPr>
-          <w:b/>
-        </w:rPr>
-        <w:t xml:space="preserve">: </w:t>
+        <w:t xml:space="preserve">Darba apjoms: </w:t>
       </w:r>
     </w:p>
     <w:p>
@@ -1126,33 +820,11 @@
         <w:spacing w:after="656"/>
         <w:ind w:left="-15" w:firstLine="675"/>
       </w:pPr>
-      <w:proofErr w:type="spellStart"/>
       <w:r>
         <w:rPr>
           <w:b/>
         </w:rPr>
-        <w:t>Atslēgas</w:t>
-      </w:r>
-      <w:proofErr w:type="spellEnd"/>
-      <w:r>
-        <w:rPr>
-          <w:b/>
-        </w:rPr>
-        <w:t xml:space="preserve"> </w:t>
-      </w:r>
-      <w:proofErr w:type="spellStart"/>
-      <w:r>
-        <w:rPr>
-          <w:b/>
-        </w:rPr>
-        <w:t>vārdi</w:t>
-      </w:r>
-      <w:proofErr w:type="spellEnd"/>
-      <w:r>
-        <w:rPr>
-          <w:b/>
-        </w:rPr>
-        <w:t xml:space="preserve">: </w:t>
+        <w:t xml:space="preserve">Atslēgas vārdi: </w:t>
       </w:r>
     </w:p>
     <w:p>
@@ -1463,7 +1135,15 @@
           <w:szCs w:val="28"/>
         </w:rPr>
         <w:lastRenderedPageBreak/>
-        <w:t>IEVADS</w:t>
+        <w:t>I</w:t>
+      </w:r>
+      <w:r>
+        <w:rPr>
+          <w:b/>
+          <w:sz w:val="32"/>
+          <w:szCs w:val="28"/>
+        </w:rPr>
+        <w:t>evads</w:t>
       </w:r>
       <w:bookmarkEnd w:id="3"/>
     </w:p>
@@ -1471,26 +1151,16 @@
       <w:pPr>
         <w:spacing w:after="91" w:line="360" w:lineRule="auto"/>
         <w:ind w:left="-5"/>
-        <w:rPr>
-          <w:lang w:val="lv-LV"/>
-        </w:rPr>
-      </w:pPr>
-      <w:r>
-        <w:rPr>
-          <w:lang w:val="lv-LV"/>
-        </w:rPr>
-        <w:tab/>
-      </w:r>
-      <w:r>
-        <w:rPr>
-          <w:lang w:val="lv-LV"/>
-        </w:rPr>
+      </w:pPr>
+      <w:r>
+        <w:tab/>
+      </w:r>
+      <w:r>
         <w:tab/>
       </w:r>
       <w:r>
         <w:rPr>
           <w:highlight w:val="green"/>
-          <w:lang w:val="lv-LV"/>
         </w:rPr>
         <w:t>temata aktualitātes pamatojums;</w:t>
       </w:r>
@@ -1499,56 +1169,29 @@
       <w:pPr>
         <w:spacing w:after="91" w:line="360" w:lineRule="auto"/>
         <w:ind w:left="-5" w:firstLine="0"/>
-        <w:rPr>
-          <w:lang w:val="lv-LV"/>
-        </w:rPr>
-      </w:pPr>
-      <w:r>
-        <w:rPr>
-          <w:lang w:val="lv-LV"/>
-        </w:rPr>
-        <w:tab/>
-      </w:r>
-      <w:r>
-        <w:rPr>
-          <w:lang w:val="lv-LV"/>
-        </w:rPr>
-        <w:tab/>
-      </w:r>
-      <w:r>
-        <w:rPr>
-          <w:lang w:val="lv-LV"/>
-        </w:rPr>
+      </w:pPr>
+      <w:r>
+        <w:tab/>
+      </w:r>
+      <w:r>
+        <w:tab/>
+      </w:r>
+      <w:r>
         <w:t>Istabas augu popularitāte ir augusi pēdējo gadu laikā, tā kā tie ir ne tikai lieliski dekor</w:t>
       </w:r>
       <w:r>
-        <w:rPr>
-          <w:lang w:val="lv-LV"/>
-        </w:rPr>
         <w:t>s</w:t>
       </w:r>
       <w:r>
-        <w:rPr>
-          <w:lang w:val="lv-LV"/>
-        </w:rPr>
         <w:t xml:space="preserve"> mājoklim, bet tiem piemīt arī pozitīva ietekme uz cilvēku</w:t>
       </w:r>
       <w:r>
-        <w:rPr>
-          <w:lang w:val="lv-LV"/>
-        </w:rPr>
         <w:t xml:space="preserve"> garīgo veselību un</w:t>
       </w:r>
       <w:r>
-        <w:rPr>
-          <w:lang w:val="lv-LV"/>
-        </w:rPr>
         <w:t xml:space="preserve"> labsajūtu. </w:t>
       </w:r>
       <w:r>
-        <w:rPr>
-          <w:lang w:val="lv-LV"/>
-        </w:rPr>
         <w:t xml:space="preserve">Tomēr ar telpauga iegādi viss nebeidzas, tiem ir nepieciešana kopšana un augam raksturīgā vide. Telpaugu kopšana nav tik vienkārša kā tas varētu izskatīties, kā pamatā daudz telpaugu iet bojā. </w:t>
       </w:r>
     </w:p>
@@ -1556,26 +1199,16 @@
       <w:pPr>
         <w:spacing w:after="91" w:line="360" w:lineRule="auto"/>
         <w:ind w:left="-5"/>
-        <w:rPr>
-          <w:lang w:val="lv-LV"/>
-        </w:rPr>
-      </w:pPr>
-      <w:r>
-        <w:rPr>
-          <w:lang w:val="lv-LV"/>
-        </w:rPr>
-        <w:tab/>
-      </w:r>
-      <w:r>
-        <w:rPr>
-          <w:lang w:val="lv-LV"/>
-        </w:rPr>
+      </w:pPr>
+      <w:r>
+        <w:tab/>
+      </w:r>
+      <w:r>
         <w:tab/>
       </w:r>
       <w:r>
         <w:rPr>
           <w:highlight w:val="green"/>
-          <w:lang w:val="lv-LV"/>
         </w:rPr>
         <w:t>darba mērķis;</w:t>
       </w:r>
@@ -1584,26 +1217,14 @@
       <w:pPr>
         <w:spacing w:after="91" w:line="360" w:lineRule="auto"/>
         <w:ind w:left="-5"/>
-        <w:rPr>
-          <w:lang w:val="lv-LV"/>
-        </w:rPr>
-      </w:pPr>
-      <w:r>
-        <w:rPr>
-          <w:lang w:val="lv-LV"/>
-        </w:rPr>
-        <w:tab/>
-      </w:r>
-      <w:r>
-        <w:rPr>
-          <w:lang w:val="lv-LV"/>
-        </w:rPr>
-        <w:tab/>
-      </w:r>
-      <w:r>
-        <w:rPr>
-          <w:lang w:val="lv-LV"/>
-        </w:rPr>
+      </w:pPr>
+      <w:r>
+        <w:tab/>
+      </w:r>
+      <w:r>
+        <w:tab/>
+      </w:r>
+      <w:r>
         <w:tab/>
         <w:t xml:space="preserve">Darba mērķis ir izveidot ierīces prototipu ar kuru varēs novērot istabas augu apkārtējo vidi un augsni. Ar tās palīdzību lietotājs varēs uzzināt vai augsne ir pietiekami mitra, vai ir pietiekami daudz saules gaismas kā arī citus telpaugam svarīgus datus, kā arī iespēja šos datus apskatīt par noteiktu laika periodu.   </w:t>
       </w:r>
@@ -1612,14 +1233,10 @@
       <w:pPr>
         <w:spacing w:after="91" w:line="360" w:lineRule="auto"/>
         <w:ind w:left="-5"/>
-        <w:rPr>
-          <w:lang w:val="lv-LV"/>
-        </w:rPr>
       </w:pPr>
       <w:r>
         <w:rPr>
           <w:highlight w:val="green"/>
-          <w:lang w:val="lv-LV"/>
         </w:rPr>
         <w:t>darba mērķa sasniegšanai veicamo uzdevumu formulējums;</w:t>
       </w:r>
@@ -1628,32 +1245,15 @@
       <w:pPr>
         <w:spacing w:after="91" w:line="360" w:lineRule="auto"/>
         <w:ind w:left="-5"/>
-        <w:rPr>
-          <w:lang w:val="lv-LV"/>
-        </w:rPr>
-      </w:pPr>
-      <w:r>
-        <w:rPr>
-          <w:lang w:val="lv-LV"/>
-        </w:rPr>
-        <w:tab/>
-      </w:r>
-      <w:r>
-        <w:rPr>
-          <w:lang w:val="lv-LV"/>
-        </w:rPr>
-        <w:tab/>
-      </w:r>
-      <w:r>
-        <w:rPr>
-          <w:lang w:val="lv-LV"/>
-        </w:rPr>
-        <w:tab/>
-      </w:r>
-      <w:r>
-        <w:rPr>
-          <w:lang w:val="lv-LV"/>
-        </w:rPr>
+      </w:pPr>
+      <w:r>
+        <w:tab/>
+      </w:r>
+      <w:r>
+        <w:tab/>
+      </w:r>
+      <w:r>
+        <w:tab/>
         <w:t>Lai sasniegtu kursa darba mērķi tika izvirzīti turpmāk minētie uzdevumi:</w:t>
       </w:r>
     </w:p>
@@ -1665,21 +1265,12 @@
           <w:numId w:val="2"/>
         </w:numPr>
         <w:spacing w:after="91" w:line="360" w:lineRule="auto"/>
-        <w:rPr>
-          <w:lang w:val="lv-LV"/>
-        </w:rPr>
-      </w:pPr>
-      <w:r>
-        <w:rPr>
-          <w:lang w:val="lv-LV"/>
-        </w:rPr>
+      </w:pPr>
+      <w:r>
         <w:t xml:space="preserve">Esošo risinājumu </w:t>
       </w:r>
       <w:proofErr w:type="spellStart"/>
       <w:r>
-        <w:rPr>
-          <w:lang w:val="lv-LV"/>
-        </w:rPr>
         <w:t>priekšizpēte</w:t>
       </w:r>
       <w:proofErr w:type="spellEnd"/>
@@ -1692,50 +1283,26 @@
           <w:numId w:val="2"/>
         </w:numPr>
         <w:spacing w:after="91" w:line="360" w:lineRule="auto"/>
-        <w:rPr>
-          <w:lang w:val="lv-LV"/>
-        </w:rPr>
-      </w:pPr>
-      <w:r>
-        <w:rPr>
-          <w:lang w:val="lv-LV"/>
-        </w:rPr>
+      </w:pPr>
+      <w:r>
         <w:t>Prototipa izstrāde telpaugu sensoru sistēmai (komponenšu pasūtīšana, elektriski principiālā shēmas un</w:t>
       </w:r>
       <w:r>
-        <w:rPr>
-          <w:lang w:val="lv-LV"/>
-        </w:rPr>
         <w:t xml:space="preserve"> iespiedplat</w:t>
       </w:r>
       <w:r>
-        <w:rPr>
-          <w:lang w:val="lv-LV"/>
-        </w:rPr>
         <w:t>es</w:t>
       </w:r>
       <w:r>
-        <w:rPr>
-          <w:lang w:val="lv-LV"/>
-        </w:rPr>
         <w:t xml:space="preserve"> </w:t>
       </w:r>
       <w:r>
-        <w:rPr>
-          <w:lang w:val="lv-LV"/>
-        </w:rPr>
         <w:t xml:space="preserve">izveide </w:t>
       </w:r>
       <w:r>
-        <w:rPr>
-          <w:lang w:val="lv-LV"/>
-        </w:rPr>
         <w:t>ierīcei, kas atradīsies pie telpauga</w:t>
       </w:r>
       <w:r>
-        <w:rPr>
-          <w:lang w:val="lv-LV"/>
-        </w:rPr>
         <w:t>)</w:t>
       </w:r>
     </w:p>
@@ -1747,32 +1314,17 @@
           <w:numId w:val="2"/>
         </w:numPr>
         <w:spacing w:after="91" w:line="360" w:lineRule="auto"/>
-        <w:rPr>
-          <w:lang w:val="lv-LV"/>
-        </w:rPr>
-      </w:pPr>
-      <w:r>
-        <w:rPr>
-          <w:lang w:val="lv-LV"/>
-        </w:rPr>
+      </w:pPr>
+      <w:r>
         <w:t>Nodrošināt datu apmaiņu starp</w:t>
       </w:r>
       <w:r>
-        <w:rPr>
-          <w:lang w:val="lv-LV"/>
-        </w:rPr>
         <w:t xml:space="preserve"> </w:t>
       </w:r>
       <w:r>
-        <w:rPr>
-          <w:lang w:val="lv-LV"/>
-        </w:rPr>
         <w:t>telpaugu sensoru sistēmu</w:t>
       </w:r>
       <w:r>
-        <w:rPr>
-          <w:lang w:val="lv-LV"/>
-        </w:rPr>
         <w:t xml:space="preserve"> un bāzes staciju</w:t>
       </w:r>
     </w:p>
@@ -1784,28 +1336,16 @@
           <w:numId w:val="2"/>
         </w:numPr>
         <w:spacing w:after="91" w:line="360" w:lineRule="auto"/>
-        <w:rPr>
-          <w:lang w:val="lv-LV"/>
-        </w:rPr>
-      </w:pPr>
-      <w:r>
-        <w:rPr>
-          <w:lang w:val="lv-LV"/>
-        </w:rPr>
+      </w:pPr>
+      <w:r>
         <w:t xml:space="preserve">Lietotāja grafiskās </w:t>
       </w:r>
       <w:proofErr w:type="spellStart"/>
       <w:r>
-        <w:rPr>
-          <w:lang w:val="lv-LV"/>
-        </w:rPr>
         <w:t>saskarnes</w:t>
       </w:r>
       <w:proofErr w:type="spellEnd"/>
       <w:r>
-        <w:rPr>
-          <w:lang w:val="lv-LV"/>
-        </w:rPr>
         <w:t xml:space="preserve"> izveide bāzes stacijai</w:t>
       </w:r>
     </w:p>
@@ -1817,61 +1357,18 @@
           <w:numId w:val="2"/>
         </w:numPr>
         <w:spacing w:after="91" w:line="360" w:lineRule="auto"/>
-        <w:rPr>
-          <w:lang w:val="lv-LV"/>
-        </w:rPr>
-      </w:pPr>
-      <w:r>
-        <w:rPr>
-          <w:lang w:val="lv-LV"/>
-        </w:rPr>
+      </w:pPr>
+      <w:r>
         <w:t>Nodrošināt paziņojumu sūtīšanu</w:t>
       </w:r>
       <w:r>
-        <w:rPr>
-          <w:lang w:val="lv-LV"/>
-        </w:rPr>
         <w:t xml:space="preserve"> no bāzes stacijas</w:t>
       </w:r>
       <w:r>
-        <w:rPr>
-          <w:lang w:val="lv-LV"/>
-        </w:rPr>
         <w:t xml:space="preserve"> lietotājam</w:t>
       </w:r>
       <w:r>
-        <w:rPr>
-          <w:lang w:val="lv-LV"/>
-        </w:rPr>
-        <w:t xml:space="preserve"> (ar </w:t>
-      </w:r>
-      <w:proofErr w:type="spellStart"/>
-      <w:r>
-        <w:rPr>
-          <w:lang w:val="lv-LV"/>
-        </w:rPr>
-        <w:t>wifi</w:t>
-      </w:r>
-      <w:proofErr w:type="spellEnd"/>
-      <w:r>
-        <w:rPr>
-          <w:lang w:val="lv-LV"/>
-        </w:rPr>
-        <w:t xml:space="preserve"> vai </w:t>
-      </w:r>
-      <w:proofErr w:type="spellStart"/>
-      <w:r>
-        <w:rPr>
-          <w:lang w:val="lv-LV"/>
-        </w:rPr>
-        <w:t>gsm</w:t>
-      </w:r>
-      <w:proofErr w:type="spellEnd"/>
-      <w:r>
-        <w:rPr>
-          <w:lang w:val="lv-LV"/>
-        </w:rPr>
-        <w:t xml:space="preserve"> moduli)</w:t>
+        <w:t xml:space="preserve"> </w:t>
       </w:r>
     </w:p>
     <w:p>
@@ -1882,14 +1379,8 @@
           <w:numId w:val="2"/>
         </w:numPr>
         <w:spacing w:after="91" w:line="360" w:lineRule="auto"/>
-        <w:rPr>
-          <w:lang w:val="lv-LV"/>
-        </w:rPr>
-      </w:pPr>
-      <w:r>
-        <w:rPr>
-          <w:lang w:val="lv-LV"/>
-        </w:rPr>
+      </w:pPr>
+      <w:r>
         <w:t>Korpusa izveide</w:t>
       </w:r>
     </w:p>
@@ -1897,14 +1388,10 @@
       <w:pPr>
         <w:spacing w:after="91" w:line="360" w:lineRule="auto"/>
         <w:ind w:left="-5"/>
-        <w:rPr>
-          <w:lang w:val="lv-LV"/>
-        </w:rPr>
       </w:pPr>
       <w:r>
         <w:rPr>
           <w:highlight w:val="yellow"/>
-          <w:lang w:val="lv-LV"/>
         </w:rPr>
         <w:t>darbā apskatāmās problēmas esošo risinājumu pārskats</w:t>
       </w:r>
@@ -1913,32 +1400,17 @@
       <w:pPr>
         <w:spacing w:after="91" w:line="360" w:lineRule="auto"/>
         <w:ind w:left="-5"/>
-        <w:rPr>
-          <w:lang w:val="lv-LV"/>
-        </w:rPr>
-      </w:pPr>
-      <w:r>
-        <w:rPr>
-          <w:lang w:val="lv-LV"/>
-        </w:rPr>
-        <w:tab/>
-      </w:r>
-      <w:r>
-        <w:rPr>
-          <w:lang w:val="lv-LV"/>
-        </w:rPr>
-        <w:tab/>
-      </w:r>
-      <w:r>
-        <w:rPr>
-          <w:lang w:val="lv-LV"/>
-        </w:rPr>
-        <w:tab/>
-      </w:r>
-      <w:r>
-        <w:rPr>
-          <w:lang w:val="lv-LV"/>
-        </w:rPr>
+      </w:pPr>
+      <w:r>
+        <w:tab/>
+      </w:r>
+      <w:r>
+        <w:tab/>
+      </w:r>
+      <w:r>
+        <w:tab/>
+      </w:r>
+      <w:r>
         <w:t xml:space="preserve">Ir daudz dažādu līdzīgu risinājumu telpaugu novērošanas sistēmai, kas nodrošina datu nolasi no telpauga un to sūtīšanu ar bezvadu komunikāciju.  </w:t>
       </w:r>
     </w:p>
@@ -1946,14 +1418,10 @@
       <w:pPr>
         <w:spacing w:after="91" w:line="360" w:lineRule="auto"/>
         <w:ind w:left="-5"/>
-        <w:rPr>
-          <w:lang w:val="lv-LV"/>
-        </w:rPr>
       </w:pPr>
       <w:r>
         <w:rPr>
           <w:highlight w:val="yellow"/>
-          <w:lang w:val="lv-LV"/>
         </w:rPr>
         <w:t>darba struktūras apraksts;</w:t>
       </w:r>
@@ -1962,23 +1430,16 @@
       <w:pPr>
         <w:spacing w:after="91" w:line="360" w:lineRule="auto"/>
         <w:ind w:left="-5"/>
-        <w:rPr>
-          <w:lang w:val="lv-LV"/>
-        </w:rPr>
       </w:pPr>
     </w:p>
     <w:p>
       <w:pPr>
         <w:spacing w:after="91" w:line="360" w:lineRule="auto"/>
         <w:ind w:left="-5"/>
-        <w:rPr>
-          <w:lang w:val="lv-LV"/>
-        </w:rPr>
       </w:pPr>
       <w:r>
         <w:rPr>
           <w:highlight w:val="yellow"/>
-          <w:lang w:val="lv-LV"/>
         </w:rPr>
         <w:t>pētījuma realizācijas metodes, tehnoloģija u.tml.</w:t>
       </w:r>
@@ -1987,51 +1448,23 @@
       <w:pPr>
         <w:spacing w:after="91" w:line="360" w:lineRule="auto"/>
         <w:ind w:left="-5"/>
-        <w:rPr>
-          <w:lang w:val="lv-LV"/>
-        </w:rPr>
       </w:pPr>
     </w:p>
     <w:p>
       <w:pPr>
         <w:spacing w:after="91" w:line="360" w:lineRule="auto"/>
         <w:ind w:left="-5"/>
-        <w:rPr>
-          <w:lang w:val="lv-LV"/>
-        </w:rPr>
-      </w:pPr>
-      <w:r>
-        <w:rPr>
-          <w:lang w:val="lv-LV"/>
-        </w:rPr>
-        <w:lastRenderedPageBreak/>
-        <w:tab/>
-      </w:r>
-      <w:r>
-        <w:rPr>
-          <w:lang w:val="lv-LV"/>
-        </w:rPr>
-        <w:tab/>
-      </w:r>
-      <w:r>
-        <w:rPr>
-          <w:lang w:val="lv-LV"/>
-        </w:rPr>
-        <w:tab/>
-      </w:r>
-    </w:p>
-    <w:p>
-      <w:pPr>
-        <w:spacing w:after="160" w:line="259" w:lineRule="auto"/>
-        <w:ind w:left="0" w:firstLine="0"/>
-        <w:rPr>
-          <w:lang w:val="lv-LV"/>
-        </w:rPr>
-      </w:pPr>
-      <w:r>
-        <w:rPr>
-          <w:lang w:val="lv-LV"/>
-        </w:rPr>
+      </w:pPr>
+      <w:r>
+        <w:tab/>
+      </w:r>
+      <w:r>
+        <w:tab/>
+      </w:r>
+      <w:r>
+        <w:tab/>
+      </w:r>
+      <w:r>
         <w:br w:type="page"/>
       </w:r>
     </w:p>
@@ -2049,6 +1482,7 @@
           <w:szCs w:val="28"/>
         </w:rPr>
       </w:pPr>
+      <w:proofErr w:type="spellStart"/>
       <w:r>
         <w:rPr>
           <w:b/>
@@ -2056,16 +1490,2925 @@
           <w:szCs w:val="28"/>
         </w:rPr>
         <w:lastRenderedPageBreak/>
-        <w:t>TEORĒTISKĀ DAĻA</w:t>
+        <w:t>Priekšizpēte</w:t>
+      </w:r>
+      <w:proofErr w:type="spellEnd"/>
+    </w:p>
+    <w:p>
+      <w:pPr>
+        <w:spacing w:after="91" w:line="360" w:lineRule="auto"/>
+        <w:ind w:left="-5"/>
+      </w:pPr>
+      <w:r>
+        <w:tab/>
+      </w:r>
+      <w:r>
+        <w:tab/>
+      </w:r>
+      <w:r>
+        <w:tab/>
+        <w:t xml:space="preserve">Tirgū ir pieejami daudz dažādu risinājumu augu novērošanas sistēmām, bet katrai ir savas atšķirības un īpašības. </w:t>
+      </w:r>
+      <w:r>
+        <w:t xml:space="preserve">Lai iegūtu priekštatu par izstrādājamās ierīces </w:t>
+      </w:r>
+      <w:r>
+        <w:t xml:space="preserve">funkcionalitāti tika veikta </w:t>
+      </w:r>
+      <w:proofErr w:type="spellStart"/>
+      <w:r>
+        <w:t>priekšizpēte</w:t>
+      </w:r>
+      <w:proofErr w:type="spellEnd"/>
+      <w:r>
+        <w:t xml:space="preserve">. </w:t>
+      </w:r>
+      <w:r>
+        <w:t xml:space="preserve"> </w:t>
       </w:r>
     </w:p>
     <w:p>
       <w:pPr>
         <w:spacing w:after="91"/>
         <w:ind w:left="-5"/>
+      </w:pPr>
+      <w:r>
+        <w:tab/>
+      </w:r>
+      <w:r>
+        <w:tab/>
+      </w:r>
+    </w:p>
+    <w:p>
+      <w:pPr>
+        <w:spacing w:after="160" w:line="259" w:lineRule="auto"/>
+        <w:ind w:left="0" w:firstLine="0"/>
+        <w:jc w:val="left"/>
+      </w:pPr>
+      <w:r>
+        <w:br w:type="page"/>
+      </w:r>
+    </w:p>
+    <w:p>
+      <w:pPr>
+        <w:pStyle w:val="Virsraksts1"/>
         <w:rPr>
           <w:lang w:val="lv-LV"/>
         </w:rPr>
+      </w:pPr>
+      <w:r>
+        <w:rPr>
+          <w:lang w:val="lv-LV"/>
+        </w:rPr>
+        <w:lastRenderedPageBreak/>
+        <w:t xml:space="preserve">Telpaugu vides monitoringa sistēmas </w:t>
+      </w:r>
+      <w:r>
+        <w:rPr>
+          <w:lang w:val="lv-LV"/>
+        </w:rPr>
+        <w:t>koncepts</w:t>
+      </w:r>
+    </w:p>
+    <w:p>
+      <w:pPr>
+        <w:spacing w:line="360" w:lineRule="auto"/>
+        <w:ind w:left="20"/>
+        <w:rPr>
+          <w:b/>
+          <w:bCs/>
+        </w:rPr>
+      </w:pPr>
+      <w:r>
+        <w:rPr>
+          <w:b/>
+          <w:bCs/>
+        </w:rPr>
+        <w:t>Elektriskā slēguma blokshēma</w:t>
+      </w:r>
+    </w:p>
+    <w:p>
+      <w:pPr>
+        <w:spacing w:line="360" w:lineRule="auto"/>
+      </w:pPr>
+      <w:r>
+        <w:t>Viens no galvenajiem uzdevumiem bija izstrādāt sensoru sistēmu, kas atradīsies pie istabas</w:t>
+      </w:r>
+    </w:p>
+    <w:p>
+      <w:pPr>
+        <w:spacing w:line="360" w:lineRule="auto"/>
+        <w:ind w:left="10"/>
+      </w:pPr>
+      <w:r>
+        <w:t xml:space="preserve">augiem. </w:t>
+      </w:r>
+      <w:r>
+        <w:t xml:space="preserve">Sākumā tika izveidota elektriskā slēguma blokshēma, kas sastāv no divām galvenajām daļām – </w:t>
+      </w:r>
+      <w:proofErr w:type="spellStart"/>
+      <w:r>
+        <w:t>elektrobarošana</w:t>
+      </w:r>
+      <w:proofErr w:type="spellEnd"/>
+      <w:r>
+        <w:t xml:space="preserve"> un vides novērošana.</w:t>
+      </w:r>
+    </w:p>
+    <w:p>
+      <w:pPr>
+        <w:spacing w:line="360" w:lineRule="auto"/>
+        <w:ind w:left="10"/>
+      </w:pPr>
+    </w:p>
+    <w:p>
+      <w:pPr>
+        <w:ind w:left="10"/>
+        <w:jc w:val="center"/>
+      </w:pPr>
+      <w:r>
+        <w:rPr>
+          <w:noProof/>
+        </w:rPr>
+        <w:drawing>
+          <wp:inline distT="0" distB="0" distL="0" distR="0" wp14:anchorId="03B889CF" wp14:editId="598B6EB0">
+            <wp:extent cx="5935980" cy="1531620"/>
+            <wp:effectExtent l="0" t="0" r="7620" b="0"/>
+            <wp:docPr id="3" name="Attēls 3" descr="Attēls, kurā ir diagramma&#10;&#10;Apraksts ģenerēts automātiski"/>
+            <wp:cNvGraphicFramePr>
+              <a:graphicFrameLocks xmlns:a="http://schemas.openxmlformats.org/drawingml/2006/main" noChangeAspect="1"/>
+            </wp:cNvGraphicFramePr>
+            <a:graphic xmlns:a="http://schemas.openxmlformats.org/drawingml/2006/main">
+              <a:graphicData uri="http://schemas.openxmlformats.org/drawingml/2006/picture">
+                <pic:pic xmlns:pic="http://schemas.openxmlformats.org/drawingml/2006/picture">
+                  <pic:nvPicPr>
+                    <pic:cNvPr id="3" name="Attēls 3" descr="Attēls, kurā ir diagramma&#10;&#10;Apraksts ģenerēts automātiski"/>
+                    <pic:cNvPicPr>
+                      <a:picLocks noChangeAspect="1" noChangeArrowheads="1"/>
+                    </pic:cNvPicPr>
+                  </pic:nvPicPr>
+                  <pic:blipFill>
+                    <a:blip r:embed="rId11">
+                      <a:extLst>
+                        <a:ext uri="{28A0092B-C50C-407E-A947-70E740481C1C}">
+                          <a14:useLocalDpi xmlns:a14="http://schemas.microsoft.com/office/drawing/2010/main" val="0"/>
+                        </a:ext>
+                      </a:extLst>
+                    </a:blip>
+                    <a:srcRect/>
+                    <a:stretch>
+                      <a:fillRect/>
+                    </a:stretch>
+                  </pic:blipFill>
+                  <pic:spPr bwMode="auto">
+                    <a:xfrm>
+                      <a:off x="0" y="0"/>
+                      <a:ext cx="5935980" cy="1531620"/>
+                    </a:xfrm>
+                    <a:prstGeom prst="rect">
+                      <a:avLst/>
+                    </a:prstGeom>
+                    <a:noFill/>
+                    <a:ln>
+                      <a:noFill/>
+                    </a:ln>
+                  </pic:spPr>
+                </pic:pic>
+              </a:graphicData>
+            </a:graphic>
+          </wp:inline>
+        </w:drawing>
+      </w:r>
+    </w:p>
+    <w:p>
+      <w:pPr>
+        <w:spacing w:line="360" w:lineRule="auto"/>
+        <w:ind w:left="10"/>
+        <w:jc w:val="center"/>
+      </w:pPr>
+      <w:r>
+        <w:t>.att. Elektriskā slēguma blokshēma</w:t>
+      </w:r>
+    </w:p>
+    <w:p>
+      <w:pPr>
+        <w:spacing w:line="360" w:lineRule="auto"/>
+        <w:ind w:left="10"/>
+      </w:pPr>
+      <w:r>
+        <w:tab/>
+      </w:r>
+      <w:r>
+        <w:tab/>
+      </w:r>
+    </w:p>
+    <w:p>
+      <w:pPr>
+        <w:spacing w:line="360" w:lineRule="auto"/>
+        <w:ind w:left="10"/>
+      </w:pPr>
+      <w:r>
+        <w:tab/>
+      </w:r>
+      <w:r>
+        <w:tab/>
+      </w:r>
+      <w:proofErr w:type="spellStart"/>
+      <w:r>
+        <w:t>Elektrobarošanas</w:t>
+      </w:r>
+      <w:proofErr w:type="spellEnd"/>
+      <w:r>
+        <w:t xml:space="preserve"> daļa sastāv no baterijas uzlādes, aizsardzības pret dziļu izlādi un sprieguma stabilizācijas blokiem. Baterijas uzlāde </w:t>
+      </w:r>
+      <w:r>
+        <w:t xml:space="preserve">notiek ar </w:t>
+      </w:r>
+      <w:r>
+        <w:t>lineār</w:t>
+      </w:r>
+      <w:r>
+        <w:t>u</w:t>
+      </w:r>
+      <w:r>
+        <w:t xml:space="preserve"> litija jonu / litija polimēru uzlādes vadības kontrolieri</w:t>
+      </w:r>
+      <w:r>
+        <w:t>. Lai uzsāktu baterijas uzlādi pie ierīces ir jāpieslēdz USB, kas nodrošina 5V barošanu baterijas uzlādes daļai.</w:t>
+      </w:r>
+      <w:r>
+        <w:t xml:space="preserve"> Aizsardzība pret dziļu izlādi </w:t>
+      </w:r>
+      <w:r>
+        <w:t xml:space="preserve">nodrošina, ka baterija netiks izlādēta zemāk par 3,7V, lai nesabojātu bateriju un palielinātu tās dzīves ilgumu. Impulsa tipa sprieguma stabilizators palielina baterijas 3,7V spriegumu līdz 5V, lai nodrošinātu </w:t>
+      </w:r>
+      <w:proofErr w:type="spellStart"/>
+      <w:r>
+        <w:t>elektrobarošanu</w:t>
+      </w:r>
+      <w:proofErr w:type="spellEnd"/>
+      <w:r>
+        <w:t xml:space="preserve"> ESP32.</w:t>
+      </w:r>
+    </w:p>
+    <w:p>
+      <w:pPr>
+        <w:spacing w:line="360" w:lineRule="auto"/>
+        <w:ind w:left="10"/>
+      </w:pPr>
+      <w:r>
+        <w:tab/>
+      </w:r>
+      <w:r>
+        <w:tab/>
+        <w:t>Vides novērošanas daļa sastāv no ESP32</w:t>
+      </w:r>
+      <w:r>
+        <w:t xml:space="preserve"> un trīs sensoriem - BME280, augsnes mitruma sensora un </w:t>
+      </w:r>
+      <w:proofErr w:type="spellStart"/>
+      <w:r>
+        <w:t>fotorezistora</w:t>
+      </w:r>
+      <w:proofErr w:type="spellEnd"/>
+      <w:r>
+        <w:t xml:space="preserve">. </w:t>
+      </w:r>
+      <w:r>
+        <w:t xml:space="preserve"> </w:t>
+      </w:r>
+      <w:r>
+        <w:t xml:space="preserve">ESP32 nolasa datus no sensoriem un </w:t>
+      </w:r>
+      <w:proofErr w:type="spellStart"/>
+      <w:r>
+        <w:t>nosūta</w:t>
+      </w:r>
+      <w:proofErr w:type="spellEnd"/>
+      <w:r>
+        <w:t xml:space="preserve"> tos ar </w:t>
+      </w:r>
+      <w:proofErr w:type="spellStart"/>
+      <w:r>
+        <w:t>WiFi</w:t>
+      </w:r>
+      <w:proofErr w:type="spellEnd"/>
+      <w:r>
+        <w:t xml:space="preserve"> palīdzību uz </w:t>
+      </w:r>
+      <w:proofErr w:type="spellStart"/>
+      <w:r>
+        <w:t>Firebase</w:t>
+      </w:r>
+      <w:proofErr w:type="spellEnd"/>
+      <w:r>
+        <w:t xml:space="preserve"> datubāzi.</w:t>
+      </w:r>
+    </w:p>
+    <w:p>
+      <w:pPr>
+        <w:spacing w:line="360" w:lineRule="auto"/>
+        <w:ind w:left="10"/>
+        <w:rPr>
+          <w:b/>
+          <w:bCs/>
+        </w:rPr>
+      </w:pPr>
+    </w:p>
+    <w:p>
+      <w:pPr>
+        <w:spacing w:line="360" w:lineRule="auto"/>
+        <w:ind w:left="10"/>
+        <w:rPr>
+          <w:b/>
+          <w:bCs/>
+        </w:rPr>
+      </w:pPr>
+      <w:r>
+        <w:rPr>
+          <w:b/>
+          <w:bCs/>
+        </w:rPr>
+        <w:t>Elektriski principiālā shēma</w:t>
+      </w:r>
+    </w:p>
+    <w:p>
+      <w:pPr>
+        <w:spacing w:line="360" w:lineRule="auto"/>
+        <w:ind w:left="10"/>
+        <w:rPr>
+          <w:sz w:val="23"/>
+          <w:szCs w:val="23"/>
+        </w:rPr>
+      </w:pPr>
+      <w:r>
+        <w:rPr>
+          <w:sz w:val="23"/>
+          <w:szCs w:val="23"/>
+        </w:rPr>
+        <w:tab/>
+      </w:r>
+      <w:r>
+        <w:rPr>
+          <w:sz w:val="23"/>
+          <w:szCs w:val="23"/>
+        </w:rPr>
+        <w:tab/>
+        <w:t xml:space="preserve">Baterijas uzlādes integrālā shēma tika izvēlēta pēc ieejas sprieguma vērtības un savietojamības ar izvēlēto bateriju. </w:t>
+      </w:r>
+    </w:p>
+    <w:p>
+      <w:pPr>
+        <w:spacing w:line="360" w:lineRule="auto"/>
+        <w:ind w:left="10"/>
+        <w:rPr>
+          <w:sz w:val="23"/>
+          <w:szCs w:val="23"/>
+        </w:rPr>
+      </w:pPr>
+      <w:r>
+        <w:rPr>
+          <w:sz w:val="23"/>
+          <w:szCs w:val="23"/>
+        </w:rPr>
+        <w:tab/>
+      </w:r>
+      <w:r>
+        <w:rPr>
+          <w:sz w:val="23"/>
+          <w:szCs w:val="23"/>
+        </w:rPr>
+        <w:tab/>
+        <w:t>Ieejas spriegums no USB ir 5 V, kas, pēc datu lapas, ir noteiktajās robežās, lai baterijas uzlādes shēma sāktu baterijas uzlādi, kā arī šī shēma ir savietojama ar izvēlēto litija-polimēra bateriju.</w:t>
+      </w:r>
+    </w:p>
+    <w:p>
+      <w:pPr>
+        <w:spacing w:line="360" w:lineRule="auto"/>
+        <w:ind w:left="10"/>
+        <w:rPr>
+          <w:sz w:val="23"/>
+          <w:szCs w:val="23"/>
+        </w:rPr>
+      </w:pPr>
+      <w:r>
+        <w:rPr>
+          <w:sz w:val="23"/>
+          <w:szCs w:val="23"/>
+        </w:rPr>
+        <w:lastRenderedPageBreak/>
+        <w:tab/>
+      </w:r>
+      <w:r>
+        <w:rPr>
+          <w:sz w:val="23"/>
+          <w:szCs w:val="23"/>
+        </w:rPr>
+        <w:tab/>
+      </w:r>
+      <w:r>
+        <w:rPr>
+          <w:sz w:val="23"/>
+          <w:szCs w:val="23"/>
+        </w:rPr>
+        <w:t>MCP73833 sērijas integrālā shēma nodrošina baterijas uzlādi ar konstantas strāvas režīmu un konstanta sprieguma režīmu, balstoties uz datu lapā pieejamo informāciju [</w:t>
+      </w:r>
+      <w:r>
+        <w:rPr>
+          <w:sz w:val="23"/>
+          <w:szCs w:val="23"/>
+        </w:rPr>
+        <w:t>…</w:t>
+      </w:r>
+      <w:r>
+        <w:rPr>
+          <w:sz w:val="23"/>
+          <w:szCs w:val="23"/>
+        </w:rPr>
+        <w:t>]. Kamēr baterijas spriegums ir mazāks par 4</w:t>
+      </w:r>
+      <w:r>
+        <w:rPr>
+          <w:sz w:val="23"/>
+          <w:szCs w:val="23"/>
+        </w:rPr>
+        <w:t>,2</w:t>
+      </w:r>
+      <w:r>
+        <w:rPr>
+          <w:sz w:val="23"/>
+          <w:szCs w:val="23"/>
+        </w:rPr>
+        <w:t xml:space="preserve">V, uzlādes shēma darbojas konstantas strāvas režīmā, kad spriegums pieaug </w:t>
+      </w:r>
+      <w:r>
+        <w:rPr>
+          <w:sz w:val="23"/>
+          <w:szCs w:val="23"/>
+        </w:rPr>
+        <w:t>līdz</w:t>
+      </w:r>
+      <w:r>
+        <w:rPr>
+          <w:sz w:val="23"/>
+          <w:szCs w:val="23"/>
+        </w:rPr>
+        <w:t xml:space="preserve"> 4,</w:t>
+      </w:r>
+      <w:r>
+        <w:rPr>
+          <w:sz w:val="23"/>
+          <w:szCs w:val="23"/>
+        </w:rPr>
+        <w:t>2</w:t>
+      </w:r>
+      <w:r>
+        <w:rPr>
+          <w:sz w:val="23"/>
+          <w:szCs w:val="23"/>
+        </w:rPr>
+        <w:t xml:space="preserve"> V, shēma pārslēdzas uz konstanta sprieguma režīmu. Lai iestatītu sev nepieciešamo uzlādes strāvu konstanta strāvas režīmā, ieejā “PROG” tiek ielikts noteiktas pretestības rezistoru, ko nosaka pēc formulas:</w:t>
+      </w:r>
+    </w:p>
+    <w:p>
+      <w:pPr>
+        <w:spacing w:line="360" w:lineRule="auto"/>
+        <w:ind w:left="10"/>
+        <w:jc w:val="right"/>
+        <w:rPr>
+          <w:sz w:val="23"/>
+          <w:szCs w:val="23"/>
+        </w:rPr>
+      </w:pPr>
+      <w:r>
+        <w:rPr>
+          <w:sz w:val="23"/>
+          <w:szCs w:val="23"/>
+        </w:rPr>
+        <w:t>(1.3)</w:t>
+      </w:r>
+    </w:p>
+    <w:p>
+      <w:pPr>
+        <w:spacing w:line="360" w:lineRule="auto"/>
+        <w:ind w:left="10"/>
+        <w:jc w:val="center"/>
+        <w:rPr>
+          <w:sz w:val="23"/>
+          <w:szCs w:val="23"/>
+        </w:rPr>
+      </w:pPr>
+      <w:r>
+        <w:rPr>
+          <w:sz w:val="23"/>
+          <w:szCs w:val="23"/>
+        </w:rPr>
+        <w:t>I</w:t>
+      </w:r>
+      <w:r>
+        <w:rPr>
+          <w:sz w:val="23"/>
+          <w:szCs w:val="23"/>
+          <w:vertAlign w:val="subscript"/>
+        </w:rPr>
+        <w:t>CC</w:t>
+      </w:r>
+      <w:r>
+        <w:rPr>
+          <w:sz w:val="23"/>
+          <w:szCs w:val="23"/>
+        </w:rPr>
+        <w:t>=1000V/R,</w:t>
+      </w:r>
+    </w:p>
+    <w:p>
+      <w:pPr>
+        <w:spacing w:line="360" w:lineRule="auto"/>
+        <w:ind w:left="10"/>
+        <w:rPr>
+          <w:sz w:val="23"/>
+          <w:szCs w:val="23"/>
+        </w:rPr>
+      </w:pPr>
+      <w:r>
+        <w:rPr>
+          <w:sz w:val="23"/>
+          <w:szCs w:val="23"/>
+        </w:rPr>
+        <w:tab/>
+      </w:r>
+      <w:r>
+        <w:rPr>
+          <w:sz w:val="23"/>
+          <w:szCs w:val="23"/>
+        </w:rPr>
+        <w:tab/>
+      </w:r>
+      <w:r>
+        <w:rPr>
+          <w:sz w:val="23"/>
+          <w:szCs w:val="23"/>
+        </w:rPr>
+        <w:t>kur</w:t>
+      </w:r>
+    </w:p>
+    <w:p>
+      <w:pPr>
+        <w:spacing w:line="360" w:lineRule="auto"/>
+        <w:ind w:left="10"/>
+        <w:rPr>
+          <w:sz w:val="23"/>
+          <w:szCs w:val="23"/>
+        </w:rPr>
+      </w:pPr>
+      <w:r>
+        <w:rPr>
+          <w:sz w:val="23"/>
+          <w:szCs w:val="23"/>
+        </w:rPr>
+        <w:tab/>
+      </w:r>
+      <w:r>
+        <w:rPr>
+          <w:sz w:val="23"/>
+          <w:szCs w:val="23"/>
+        </w:rPr>
+        <w:tab/>
+      </w:r>
+      <w:r>
+        <w:rPr>
+          <w:sz w:val="23"/>
+          <w:szCs w:val="23"/>
+        </w:rPr>
+        <w:t>I</w:t>
+      </w:r>
+      <w:r>
+        <w:rPr>
+          <w:sz w:val="23"/>
+          <w:szCs w:val="23"/>
+          <w:vertAlign w:val="subscript"/>
+        </w:rPr>
+        <w:t>CC</w:t>
+      </w:r>
+      <w:r>
+        <w:rPr>
+          <w:sz w:val="23"/>
+          <w:szCs w:val="23"/>
+        </w:rPr>
+        <w:t xml:space="preserve"> - uzlādes strāva konstantas strāvas režīmā, </w:t>
+      </w:r>
+      <w:proofErr w:type="spellStart"/>
+      <w:r>
+        <w:rPr>
+          <w:sz w:val="23"/>
+          <w:szCs w:val="23"/>
+        </w:rPr>
+        <w:t>mA</w:t>
+      </w:r>
+      <w:proofErr w:type="spellEnd"/>
+      <w:r>
+        <w:rPr>
+          <w:sz w:val="23"/>
+          <w:szCs w:val="23"/>
+        </w:rPr>
+        <w:t>;</w:t>
+      </w:r>
+    </w:p>
+    <w:p>
+      <w:pPr>
+        <w:spacing w:line="360" w:lineRule="auto"/>
+        <w:ind w:left="10"/>
+        <w:rPr>
+          <w:sz w:val="23"/>
+          <w:szCs w:val="23"/>
+        </w:rPr>
+      </w:pPr>
+      <w:r>
+        <w:rPr>
+          <w:sz w:val="23"/>
+          <w:szCs w:val="23"/>
+        </w:rPr>
+        <w:tab/>
+      </w:r>
+      <w:r>
+        <w:rPr>
+          <w:sz w:val="23"/>
+          <w:szCs w:val="23"/>
+        </w:rPr>
+        <w:tab/>
+      </w:r>
+      <w:r>
+        <w:rPr>
+          <w:sz w:val="23"/>
+          <w:szCs w:val="23"/>
+        </w:rPr>
+        <w:t xml:space="preserve">R4 – konstantas strāvas iestatīšanai paredzētais rezistors, </w:t>
+      </w:r>
+      <w:proofErr w:type="spellStart"/>
+      <w:r>
+        <w:rPr>
+          <w:sz w:val="23"/>
+          <w:szCs w:val="23"/>
+        </w:rPr>
+        <w:t>kΩ</w:t>
+      </w:r>
+      <w:proofErr w:type="spellEnd"/>
+      <w:r>
+        <w:rPr>
+          <w:sz w:val="23"/>
+          <w:szCs w:val="23"/>
+        </w:rPr>
+        <w:t>.</w:t>
+      </w:r>
+    </w:p>
+    <w:p>
+      <w:pPr>
+        <w:spacing w:line="360" w:lineRule="auto"/>
+        <w:ind w:left="10"/>
+        <w:rPr>
+          <w:sz w:val="23"/>
+          <w:szCs w:val="23"/>
+        </w:rPr>
+      </w:pPr>
+    </w:p>
+    <w:p>
+      <w:pPr>
+        <w:spacing w:line="360" w:lineRule="auto"/>
+        <w:ind w:left="10"/>
+        <w:jc w:val="center"/>
+      </w:pPr>
+      <w:r>
+        <w:rPr>
+          <w:noProof/>
+          <w14:ligatures w14:val="standardContextual"/>
+        </w:rPr>
+        <w:drawing>
+          <wp:inline distT="0" distB="0" distL="0" distR="0" wp14:anchorId="1DD6DC20" wp14:editId="56C771FE">
+            <wp:extent cx="5025088" cy="2626360"/>
+            <wp:effectExtent l="0" t="0" r="4445" b="2540"/>
+            <wp:docPr id="1" name="Attēls 1" descr="Attēls, kurā ir diagramma, shemātisks&#10;&#10;Apraksts ģenerēts automātiski"/>
+            <wp:cNvGraphicFramePr>
+              <a:graphicFrameLocks xmlns:a="http://schemas.openxmlformats.org/drawingml/2006/main" noChangeAspect="1"/>
+            </wp:cNvGraphicFramePr>
+            <a:graphic xmlns:a="http://schemas.openxmlformats.org/drawingml/2006/main">
+              <a:graphicData uri="http://schemas.openxmlformats.org/drawingml/2006/picture">
+                <pic:pic xmlns:pic="http://schemas.openxmlformats.org/drawingml/2006/picture">
+                  <pic:nvPicPr>
+                    <pic:cNvPr id="1" name="Attēls 1" descr="Attēls, kurā ir diagramma, shemātisks&#10;&#10;Apraksts ģenerēts automātiski"/>
+                    <pic:cNvPicPr/>
+                  </pic:nvPicPr>
+                  <pic:blipFill>
+                    <a:blip r:embed="rId12"/>
+                    <a:stretch>
+                      <a:fillRect/>
+                    </a:stretch>
+                  </pic:blipFill>
+                  <pic:spPr>
+                    <a:xfrm>
+                      <a:off x="0" y="0"/>
+                      <a:ext cx="5028061" cy="2627914"/>
+                    </a:xfrm>
+                    <a:prstGeom prst="rect">
+                      <a:avLst/>
+                    </a:prstGeom>
+                  </pic:spPr>
+                </pic:pic>
+              </a:graphicData>
+            </a:graphic>
+          </wp:inline>
+        </w:drawing>
+      </w:r>
+    </w:p>
+    <w:p>
+      <w:pPr>
+        <w:spacing w:line="360" w:lineRule="auto"/>
+        <w:ind w:left="10"/>
+        <w:jc w:val="center"/>
+      </w:pPr>
+      <w:r>
+        <w:t>..att. Baterijas uzlādes shēmas daļa</w:t>
+      </w:r>
+    </w:p>
+    <w:p>
+      <w:pPr>
+        <w:spacing w:line="360" w:lineRule="auto"/>
+        <w:ind w:left="10"/>
+        <w:rPr>
+          <w:sz w:val="23"/>
+          <w:szCs w:val="23"/>
+        </w:rPr>
+      </w:pPr>
+    </w:p>
+    <w:p>
+      <w:pPr>
+        <w:spacing w:line="360" w:lineRule="auto"/>
+        <w:ind w:left="20"/>
+      </w:pPr>
+      <w:r>
+        <w:tab/>
+      </w:r>
+      <w:r>
+        <w:tab/>
+      </w:r>
+      <w:r>
+        <w:t>Gaismas diodes (D</w:t>
+      </w:r>
+      <w:r>
+        <w:t>5</w:t>
+      </w:r>
+      <w:r>
+        <w:t>, D</w:t>
+      </w:r>
+      <w:r>
+        <w:t>6</w:t>
+      </w:r>
+      <w:r>
+        <w:t xml:space="preserve"> un D</w:t>
+      </w:r>
+      <w:r>
+        <w:t>7</w:t>
+      </w:r>
+      <w:r>
+        <w:t>) ir nepieciešamas režīmu indikācijai. Atkarībā no gaismas diožu kombinācijas var noteikt kādā režīmā ir uzlādes integrālā shēma.</w:t>
+      </w:r>
+      <w:r>
+        <w:t xml:space="preserve"> Uzlādes režīmus var apskatīt tabulā </w:t>
+      </w:r>
+      <w:proofErr w:type="spellStart"/>
+      <w:r>
+        <w:t>nr</w:t>
+      </w:r>
+      <w:proofErr w:type="spellEnd"/>
+      <w:r>
+        <w:t>….</w:t>
+      </w:r>
+    </w:p>
+    <w:p>
+      <w:pPr>
+        <w:spacing w:line="360" w:lineRule="auto"/>
+        <w:ind w:left="20"/>
+      </w:pPr>
+      <w:r>
+        <w:tab/>
+      </w:r>
+      <w:r>
+        <w:tab/>
+      </w:r>
+      <w:r>
+        <w:t>R</w:t>
+      </w:r>
+      <w:r>
+        <w:t>5</w:t>
+      </w:r>
+      <w:r>
+        <w:t>, R</w:t>
+      </w:r>
+      <w:r>
+        <w:t>6</w:t>
+      </w:r>
+      <w:r>
+        <w:t xml:space="preserve"> un R</w:t>
+      </w:r>
+      <w:r>
+        <w:t>7</w:t>
+      </w:r>
+      <w:r>
+        <w:t xml:space="preserve"> rezistori tiek izmantoti lai ierobežotu strāvu caur gaismas diodēm.</w:t>
+      </w:r>
+    </w:p>
+    <w:p>
+      <w:pPr>
+        <w:spacing w:line="360" w:lineRule="auto"/>
+        <w:ind w:left="20"/>
+      </w:pPr>
+      <w:r>
+        <w:tab/>
+      </w:r>
+      <w:r>
+        <w:tab/>
+      </w:r>
+      <w:r>
+        <w:t xml:space="preserve">TH1 </w:t>
+      </w:r>
+      <w:proofErr w:type="spellStart"/>
+      <w:r>
+        <w:t>termistors</w:t>
+      </w:r>
+      <w:proofErr w:type="spellEnd"/>
+      <w:r>
+        <w:t xml:space="preserve"> tiek izmantots baterijas temperatūras noteikšanai, lai nodrošinātu tās aizsardzību pret pārkaršanu. Temperatūras ierobežošana ir svarīga, jo ļoti augsta temperatūra var samazināt baterijas darbības laiku un izraisīt tās bojāšanos.</w:t>
+      </w:r>
+    </w:p>
+    <w:p>
+      <w:pPr>
+        <w:pStyle w:val="Default"/>
+        <w:jc w:val="right"/>
+        <w:rPr>
+          <w:sz w:val="23"/>
+          <w:szCs w:val="23"/>
+          <w:lang w:val="lv-LV"/>
+        </w:rPr>
+      </w:pPr>
+    </w:p>
+    <w:p>
+      <w:pPr>
+        <w:pStyle w:val="Default"/>
+        <w:jc w:val="right"/>
+        <w:rPr>
+          <w:sz w:val="23"/>
+          <w:szCs w:val="23"/>
+          <w:lang w:val="lv-LV"/>
+        </w:rPr>
+      </w:pPr>
+    </w:p>
+    <w:p>
+      <w:pPr>
+        <w:pStyle w:val="Default"/>
+        <w:jc w:val="right"/>
+        <w:rPr>
+          <w:sz w:val="23"/>
+          <w:szCs w:val="23"/>
+          <w:lang w:val="lv-LV"/>
+        </w:rPr>
+      </w:pPr>
+    </w:p>
+    <w:p>
+      <w:pPr>
+        <w:pStyle w:val="Default"/>
+        <w:jc w:val="right"/>
+        <w:rPr>
+          <w:sz w:val="23"/>
+          <w:szCs w:val="23"/>
+          <w:lang w:val="lv-LV"/>
+        </w:rPr>
+      </w:pPr>
+      <w:r>
+        <w:rPr>
+          <w:sz w:val="23"/>
+          <w:szCs w:val="23"/>
+          <w:lang w:val="lv-LV"/>
+        </w:rPr>
+        <w:t>.</w:t>
+      </w:r>
+      <w:r>
+        <w:rPr>
+          <w:sz w:val="23"/>
+          <w:szCs w:val="23"/>
+          <w:lang w:val="lv-LV"/>
+        </w:rPr>
+        <w:t>.</w:t>
+      </w:r>
+      <w:r>
+        <w:rPr>
+          <w:sz w:val="23"/>
+          <w:szCs w:val="23"/>
+          <w:lang w:val="lv-LV"/>
+        </w:rPr>
+        <w:t xml:space="preserve">.tabula </w:t>
+      </w:r>
+    </w:p>
+    <w:tbl>
+      <w:tblPr>
+        <w:tblStyle w:val="Vienkratabula4"/>
+        <w:tblpPr w:leftFromText="180" w:rightFromText="180" w:vertAnchor="text" w:horzAnchor="margin" w:tblpXSpec="center" w:tblpY="457"/>
+        <w:tblW w:w="0" w:type="auto"/>
+        <w:tblLook w:val="00A0" w:firstRow="1" w:lastRow="0" w:firstColumn="1" w:lastColumn="0" w:noHBand="0" w:noVBand="0"/>
+      </w:tblPr>
+      <w:tblGrid>
+        <w:gridCol w:w="2098"/>
+        <w:gridCol w:w="1044"/>
+        <w:gridCol w:w="990"/>
+        <w:gridCol w:w="990"/>
+      </w:tblGrid>
+      <w:tr>
+        <w:trPr>
+          <w:cnfStyle w:val="100000000000" w:firstRow="1" w:lastRow="0" w:firstColumn="0" w:lastColumn="0" w:oddVBand="0" w:evenVBand="0" w:oddHBand="0" w:evenHBand="0" w:firstRowFirstColumn="0" w:firstRowLastColumn="0" w:lastRowFirstColumn="0" w:lastRowLastColumn="0"/>
+          <w:trHeight w:val="110"/>
+        </w:trPr>
+        <w:tc>
+          <w:tcPr>
+            <w:cnfStyle w:val="001000000000" w:firstRow="0" w:lastRow="0" w:firstColumn="1" w:lastColumn="0" w:oddVBand="0" w:evenVBand="0" w:oddHBand="0" w:evenHBand="0" w:firstRowFirstColumn="0" w:firstRowLastColumn="0" w:lastRowFirstColumn="0" w:lastRowLastColumn="0"/>
+            <w:tcW w:w="0" w:type="auto"/>
+          </w:tcPr>
+          <w:p>
+            <w:pPr>
+              <w:pStyle w:val="Default"/>
+              <w:rPr>
+                <w:b w:val="0"/>
+                <w:bCs w:val="0"/>
+                <w:sz w:val="22"/>
+                <w:szCs w:val="22"/>
+                <w:lang w:val="lv-LV"/>
+              </w:rPr>
+            </w:pPr>
+            <w:r>
+              <w:rPr>
+                <w:b w:val="0"/>
+                <w:bCs w:val="0"/>
+                <w:sz w:val="22"/>
+                <w:szCs w:val="22"/>
+                <w:lang w:val="lv-LV"/>
+              </w:rPr>
+              <w:t>Uzlādes cikla statuss</w:t>
+            </w:r>
+          </w:p>
+        </w:tc>
+        <w:tc>
+          <w:tcPr>
+            <w:cnfStyle w:val="000010000000" w:firstRow="0" w:lastRow="0" w:firstColumn="0" w:lastColumn="0" w:oddVBand="1" w:evenVBand="0" w:oddHBand="0" w:evenHBand="0" w:firstRowFirstColumn="0" w:firstRowLastColumn="0" w:lastRowFirstColumn="0" w:lastRowLastColumn="0"/>
+            <w:tcW w:w="1044" w:type="dxa"/>
+          </w:tcPr>
+          <w:p>
+            <w:pPr>
+              <w:pStyle w:val="Default"/>
+              <w:rPr>
+                <w:b w:val="0"/>
+                <w:bCs w:val="0"/>
+                <w:sz w:val="22"/>
+                <w:szCs w:val="22"/>
+                <w:lang w:val="lv-LV"/>
+              </w:rPr>
+            </w:pPr>
+            <w:r>
+              <w:rPr>
+                <w:b w:val="0"/>
+                <w:bCs w:val="0"/>
+                <w:sz w:val="22"/>
+                <w:szCs w:val="22"/>
+                <w:lang w:val="lv-LV"/>
+              </w:rPr>
+              <w:t>STAT1</w:t>
+            </w:r>
+          </w:p>
+        </w:tc>
+        <w:tc>
+          <w:tcPr>
+            <w:tcW w:w="990" w:type="dxa"/>
+          </w:tcPr>
+          <w:p>
+            <w:pPr>
+              <w:pStyle w:val="Default"/>
+              <w:cnfStyle w:val="100000000000" w:firstRow="1" w:lastRow="0" w:firstColumn="0" w:lastColumn="0" w:oddVBand="0" w:evenVBand="0" w:oddHBand="0" w:evenHBand="0" w:firstRowFirstColumn="0" w:firstRowLastColumn="0" w:lastRowFirstColumn="0" w:lastRowLastColumn="0"/>
+              <w:rPr>
+                <w:b w:val="0"/>
+                <w:bCs w:val="0"/>
+                <w:sz w:val="22"/>
+                <w:szCs w:val="22"/>
+                <w:lang w:val="lv-LV"/>
+              </w:rPr>
+            </w:pPr>
+            <w:r>
+              <w:rPr>
+                <w:b w:val="0"/>
+                <w:bCs w:val="0"/>
+                <w:sz w:val="22"/>
+                <w:szCs w:val="22"/>
+                <w:lang w:val="lv-LV"/>
+              </w:rPr>
+              <w:t>STAT2</w:t>
+            </w:r>
+          </w:p>
+        </w:tc>
+        <w:tc>
+          <w:tcPr>
+            <w:cnfStyle w:val="000010000000" w:firstRow="0" w:lastRow="0" w:firstColumn="0" w:lastColumn="0" w:oddVBand="1" w:evenVBand="0" w:oddHBand="0" w:evenHBand="0" w:firstRowFirstColumn="0" w:firstRowLastColumn="0" w:lastRowFirstColumn="0" w:lastRowLastColumn="0"/>
+            <w:tcW w:w="990" w:type="dxa"/>
+          </w:tcPr>
+          <w:p>
+            <w:pPr>
+              <w:pStyle w:val="Default"/>
+              <w:rPr>
+                <w:b w:val="0"/>
+                <w:bCs w:val="0"/>
+                <w:sz w:val="22"/>
+                <w:szCs w:val="22"/>
+                <w:lang w:val="lv-LV"/>
+              </w:rPr>
+            </w:pPr>
+            <w:r>
+              <w:rPr>
+                <w:b w:val="0"/>
+                <w:bCs w:val="0"/>
+                <w:sz w:val="22"/>
+                <w:szCs w:val="22"/>
+                <w:lang w:val="lv-LV"/>
+              </w:rPr>
+              <w:t>PG</w:t>
+            </w:r>
+          </w:p>
+        </w:tc>
+      </w:tr>
+      <w:tr>
+        <w:trPr>
+          <w:cnfStyle w:val="000000100000" w:firstRow="0" w:lastRow="0" w:firstColumn="0" w:lastColumn="0" w:oddVBand="0" w:evenVBand="0" w:oddHBand="1" w:evenHBand="0" w:firstRowFirstColumn="0" w:firstRowLastColumn="0" w:lastRowFirstColumn="0" w:lastRowLastColumn="0"/>
+          <w:trHeight w:val="110"/>
+        </w:trPr>
+        <w:tc>
+          <w:tcPr>
+            <w:cnfStyle w:val="001000000000" w:firstRow="0" w:lastRow="0" w:firstColumn="1" w:lastColumn="0" w:oddVBand="0" w:evenVBand="0" w:oddHBand="0" w:evenHBand="0" w:firstRowFirstColumn="0" w:firstRowLastColumn="0" w:lastRowFirstColumn="0" w:lastRowLastColumn="0"/>
+            <w:tcW w:w="0" w:type="auto"/>
+          </w:tcPr>
+          <w:p>
+            <w:pPr>
+              <w:pStyle w:val="Default"/>
+              <w:rPr>
+                <w:b w:val="0"/>
+                <w:bCs w:val="0"/>
+                <w:sz w:val="22"/>
+                <w:szCs w:val="22"/>
+                <w:lang w:val="lv-LV"/>
+              </w:rPr>
+            </w:pPr>
+            <w:r>
+              <w:rPr>
+                <w:b w:val="0"/>
+                <w:bCs w:val="0"/>
+                <w:sz w:val="22"/>
+                <w:szCs w:val="22"/>
+                <w:lang w:val="lv-LV"/>
+              </w:rPr>
+              <w:t>Miega režīms</w:t>
+            </w:r>
+          </w:p>
+        </w:tc>
+        <w:tc>
+          <w:tcPr>
+            <w:cnfStyle w:val="000010000000" w:firstRow="0" w:lastRow="0" w:firstColumn="0" w:lastColumn="0" w:oddVBand="1" w:evenVBand="0" w:oddHBand="0" w:evenHBand="0" w:firstRowFirstColumn="0" w:firstRowLastColumn="0" w:lastRowFirstColumn="0" w:lastRowLastColumn="0"/>
+            <w:tcW w:w="1044" w:type="dxa"/>
+          </w:tcPr>
+          <w:p>
+            <w:pPr>
+              <w:pStyle w:val="Default"/>
+              <w:rPr>
+                <w:sz w:val="22"/>
+                <w:szCs w:val="22"/>
+                <w:lang w:val="lv-LV"/>
+              </w:rPr>
+            </w:pPr>
+            <w:r>
+              <w:rPr>
+                <w:rFonts w:ascii="Segoe UI Symbol" w:hAnsi="Segoe UI Symbol" w:cs="Segoe UI Symbol"/>
+                <w:sz w:val="22"/>
+                <w:szCs w:val="22"/>
+                <w:lang w:val="lv-LV"/>
+              </w:rPr>
+              <w:t>✗</w:t>
+            </w:r>
+          </w:p>
+        </w:tc>
+        <w:tc>
+          <w:tcPr>
+            <w:tcW w:w="990" w:type="dxa"/>
+          </w:tcPr>
+          <w:p>
+            <w:pPr>
+              <w:pStyle w:val="Default"/>
+              <w:cnfStyle w:val="000000100000" w:firstRow="0" w:lastRow="0" w:firstColumn="0" w:lastColumn="0" w:oddVBand="0" w:evenVBand="0" w:oddHBand="1" w:evenHBand="0" w:firstRowFirstColumn="0" w:firstRowLastColumn="0" w:lastRowFirstColumn="0" w:lastRowLastColumn="0"/>
+              <w:rPr>
+                <w:sz w:val="22"/>
+                <w:szCs w:val="22"/>
+                <w:lang w:val="lv-LV"/>
+              </w:rPr>
+            </w:pPr>
+            <w:r>
+              <w:rPr>
+                <w:rFonts w:ascii="Segoe UI Symbol" w:hAnsi="Segoe UI Symbol" w:cs="Segoe UI Symbol"/>
+                <w:sz w:val="22"/>
+                <w:szCs w:val="22"/>
+                <w:lang w:val="lv-LV"/>
+              </w:rPr>
+              <w:t>✗</w:t>
+            </w:r>
+          </w:p>
+        </w:tc>
+        <w:tc>
+          <w:tcPr>
+            <w:cnfStyle w:val="000010000000" w:firstRow="0" w:lastRow="0" w:firstColumn="0" w:lastColumn="0" w:oddVBand="1" w:evenVBand="0" w:oddHBand="0" w:evenHBand="0" w:firstRowFirstColumn="0" w:firstRowLastColumn="0" w:lastRowFirstColumn="0" w:lastRowLastColumn="0"/>
+            <w:tcW w:w="990" w:type="dxa"/>
+          </w:tcPr>
+          <w:p>
+            <w:pPr>
+              <w:pStyle w:val="Default"/>
+              <w:rPr>
+                <w:sz w:val="22"/>
+                <w:szCs w:val="22"/>
+                <w:lang w:val="lv-LV"/>
+              </w:rPr>
+            </w:pPr>
+            <w:r>
+              <w:rPr>
+                <w:rFonts w:ascii="Segoe UI Symbol" w:hAnsi="Segoe UI Symbol" w:cs="Segoe UI Symbol"/>
+                <w:sz w:val="22"/>
+                <w:szCs w:val="22"/>
+                <w:lang w:val="lv-LV"/>
+              </w:rPr>
+              <w:t>✗</w:t>
+            </w:r>
+          </w:p>
+        </w:tc>
+      </w:tr>
+      <w:tr>
+        <w:trPr>
+          <w:trHeight w:val="110"/>
+        </w:trPr>
+        <w:tc>
+          <w:tcPr>
+            <w:cnfStyle w:val="001000000000" w:firstRow="0" w:lastRow="0" w:firstColumn="1" w:lastColumn="0" w:oddVBand="0" w:evenVBand="0" w:oddHBand="0" w:evenHBand="0" w:firstRowFirstColumn="0" w:firstRowLastColumn="0" w:lastRowFirstColumn="0" w:lastRowLastColumn="0"/>
+            <w:tcW w:w="0" w:type="auto"/>
+          </w:tcPr>
+          <w:p>
+            <w:pPr>
+              <w:pStyle w:val="Default"/>
+              <w:rPr>
+                <w:b w:val="0"/>
+                <w:bCs w:val="0"/>
+                <w:sz w:val="22"/>
+                <w:szCs w:val="22"/>
+                <w:lang w:val="lv-LV"/>
+              </w:rPr>
+            </w:pPr>
+            <w:r>
+              <w:rPr>
+                <w:b w:val="0"/>
+                <w:bCs w:val="0"/>
+                <w:sz w:val="22"/>
+                <w:szCs w:val="22"/>
+                <w:lang w:val="lv-LV"/>
+              </w:rPr>
+              <w:t>Gaidīšanas režīms</w:t>
+            </w:r>
+          </w:p>
+        </w:tc>
+        <w:tc>
+          <w:tcPr>
+            <w:cnfStyle w:val="000010000000" w:firstRow="0" w:lastRow="0" w:firstColumn="0" w:lastColumn="0" w:oddVBand="1" w:evenVBand="0" w:oddHBand="0" w:evenHBand="0" w:firstRowFirstColumn="0" w:firstRowLastColumn="0" w:lastRowFirstColumn="0" w:lastRowLastColumn="0"/>
+            <w:tcW w:w="1044" w:type="dxa"/>
+          </w:tcPr>
+          <w:p>
+            <w:pPr>
+              <w:pStyle w:val="Default"/>
+              <w:rPr>
+                <w:sz w:val="22"/>
+                <w:szCs w:val="22"/>
+                <w:lang w:val="lv-LV"/>
+              </w:rPr>
+            </w:pPr>
+            <w:r>
+              <w:rPr>
+                <w:rFonts w:ascii="Segoe UI Symbol" w:hAnsi="Segoe UI Symbol" w:cs="Segoe UI Symbol"/>
+                <w:sz w:val="22"/>
+                <w:szCs w:val="22"/>
+                <w:lang w:val="lv-LV"/>
+              </w:rPr>
+              <w:t>✗</w:t>
+            </w:r>
+          </w:p>
+        </w:tc>
+        <w:tc>
+          <w:tcPr>
+            <w:tcW w:w="990" w:type="dxa"/>
+          </w:tcPr>
+          <w:p>
+            <w:pPr>
+              <w:pStyle w:val="Default"/>
+              <w:cnfStyle w:val="000000000000" w:firstRow="0" w:lastRow="0" w:firstColumn="0" w:lastColumn="0" w:oddVBand="0" w:evenVBand="0" w:oddHBand="0" w:evenHBand="0" w:firstRowFirstColumn="0" w:firstRowLastColumn="0" w:lastRowFirstColumn="0" w:lastRowLastColumn="0"/>
+              <w:rPr>
+                <w:sz w:val="22"/>
+                <w:szCs w:val="22"/>
+                <w:lang w:val="lv-LV"/>
+              </w:rPr>
+            </w:pPr>
+            <w:r>
+              <w:rPr>
+                <w:rFonts w:ascii="Segoe UI Symbol" w:hAnsi="Segoe UI Symbol" w:cs="Segoe UI Symbol"/>
+                <w:sz w:val="22"/>
+                <w:szCs w:val="22"/>
+                <w:lang w:val="lv-LV"/>
+              </w:rPr>
+              <w:t>✗</w:t>
+            </w:r>
+          </w:p>
+        </w:tc>
+        <w:tc>
+          <w:tcPr>
+            <w:cnfStyle w:val="000010000000" w:firstRow="0" w:lastRow="0" w:firstColumn="0" w:lastColumn="0" w:oddVBand="1" w:evenVBand="0" w:oddHBand="0" w:evenHBand="0" w:firstRowFirstColumn="0" w:firstRowLastColumn="0" w:lastRowFirstColumn="0" w:lastRowLastColumn="0"/>
+            <w:tcW w:w="990" w:type="dxa"/>
+          </w:tcPr>
+          <w:p>
+            <w:pPr>
+              <w:pStyle w:val="Default"/>
+              <w:rPr>
+                <w:sz w:val="22"/>
+                <w:szCs w:val="22"/>
+                <w:lang w:val="lv-LV"/>
+              </w:rPr>
+            </w:pPr>
+            <w:r>
+              <w:rPr>
+                <w:rFonts w:ascii="Segoe UI Symbol" w:hAnsi="Segoe UI Symbol" w:cs="Segoe UI Symbol"/>
+                <w:sz w:val="22"/>
+                <w:szCs w:val="22"/>
+                <w:lang w:val="lv-LV"/>
+              </w:rPr>
+              <w:t>✓</w:t>
+            </w:r>
+          </w:p>
+        </w:tc>
+      </w:tr>
+      <w:tr>
+        <w:trPr>
+          <w:cnfStyle w:val="000000100000" w:firstRow="0" w:lastRow="0" w:firstColumn="0" w:lastColumn="0" w:oddVBand="0" w:evenVBand="0" w:oddHBand="1" w:evenHBand="0" w:firstRowFirstColumn="0" w:firstRowLastColumn="0" w:lastRowFirstColumn="0" w:lastRowLastColumn="0"/>
+          <w:trHeight w:val="113"/>
+        </w:trPr>
+        <w:tc>
+          <w:tcPr>
+            <w:cnfStyle w:val="001000000000" w:firstRow="0" w:lastRow="0" w:firstColumn="1" w:lastColumn="0" w:oddVBand="0" w:evenVBand="0" w:oddHBand="0" w:evenHBand="0" w:firstRowFirstColumn="0" w:firstRowLastColumn="0" w:lastRowFirstColumn="0" w:lastRowLastColumn="0"/>
+            <w:tcW w:w="0" w:type="auto"/>
+          </w:tcPr>
+          <w:p>
+            <w:pPr>
+              <w:pStyle w:val="Default"/>
+              <w:rPr>
+                <w:b w:val="0"/>
+                <w:bCs w:val="0"/>
+                <w:sz w:val="22"/>
+                <w:szCs w:val="22"/>
+                <w:lang w:val="lv-LV"/>
+              </w:rPr>
+            </w:pPr>
+            <w:r>
+              <w:rPr>
+                <w:b w:val="0"/>
+                <w:bCs w:val="0"/>
+                <w:sz w:val="22"/>
+                <w:szCs w:val="22"/>
+                <w:lang w:val="lv-LV"/>
+              </w:rPr>
+              <w:t>Uzlādes režīms</w:t>
+            </w:r>
+          </w:p>
+        </w:tc>
+        <w:tc>
+          <w:tcPr>
+            <w:cnfStyle w:val="000010000000" w:firstRow="0" w:lastRow="0" w:firstColumn="0" w:lastColumn="0" w:oddVBand="1" w:evenVBand="0" w:oddHBand="0" w:evenHBand="0" w:firstRowFirstColumn="0" w:firstRowLastColumn="0" w:lastRowFirstColumn="0" w:lastRowLastColumn="0"/>
+            <w:tcW w:w="1044" w:type="dxa"/>
+          </w:tcPr>
+          <w:p>
+            <w:pPr>
+              <w:pStyle w:val="Default"/>
+              <w:rPr>
+                <w:sz w:val="22"/>
+                <w:szCs w:val="22"/>
+                <w:lang w:val="lv-LV"/>
+              </w:rPr>
+            </w:pPr>
+            <w:r>
+              <w:rPr>
+                <w:rFonts w:ascii="Segoe UI Symbol" w:hAnsi="Segoe UI Symbol" w:cs="Segoe UI Symbol"/>
+                <w:sz w:val="22"/>
+                <w:szCs w:val="22"/>
+                <w:lang w:val="lv-LV"/>
+              </w:rPr>
+              <w:t>✓</w:t>
+            </w:r>
+          </w:p>
+        </w:tc>
+        <w:tc>
+          <w:tcPr>
+            <w:tcW w:w="990" w:type="dxa"/>
+          </w:tcPr>
+          <w:p>
+            <w:pPr>
+              <w:pStyle w:val="Default"/>
+              <w:cnfStyle w:val="000000100000" w:firstRow="0" w:lastRow="0" w:firstColumn="0" w:lastColumn="0" w:oddVBand="0" w:evenVBand="0" w:oddHBand="1" w:evenHBand="0" w:firstRowFirstColumn="0" w:firstRowLastColumn="0" w:lastRowFirstColumn="0" w:lastRowLastColumn="0"/>
+              <w:rPr>
+                <w:sz w:val="22"/>
+                <w:szCs w:val="22"/>
+                <w:lang w:val="lv-LV"/>
+              </w:rPr>
+            </w:pPr>
+            <w:r>
+              <w:rPr>
+                <w:rFonts w:ascii="Segoe UI Symbol" w:hAnsi="Segoe UI Symbol" w:cs="Segoe UI Symbol"/>
+                <w:sz w:val="22"/>
+                <w:szCs w:val="22"/>
+                <w:lang w:val="lv-LV"/>
+              </w:rPr>
+              <w:t>✗</w:t>
+            </w:r>
+          </w:p>
+        </w:tc>
+        <w:tc>
+          <w:tcPr>
+            <w:cnfStyle w:val="000010000000" w:firstRow="0" w:lastRow="0" w:firstColumn="0" w:lastColumn="0" w:oddVBand="1" w:evenVBand="0" w:oddHBand="0" w:evenHBand="0" w:firstRowFirstColumn="0" w:firstRowLastColumn="0" w:lastRowFirstColumn="0" w:lastRowLastColumn="0"/>
+            <w:tcW w:w="990" w:type="dxa"/>
+          </w:tcPr>
+          <w:p>
+            <w:pPr>
+              <w:pStyle w:val="Default"/>
+              <w:rPr>
+                <w:sz w:val="22"/>
+                <w:szCs w:val="22"/>
+                <w:lang w:val="lv-LV"/>
+              </w:rPr>
+            </w:pPr>
+            <w:r>
+              <w:rPr>
+                <w:rFonts w:ascii="Segoe UI Symbol" w:hAnsi="Segoe UI Symbol" w:cs="Segoe UI Symbol"/>
+                <w:sz w:val="22"/>
+                <w:szCs w:val="22"/>
+                <w:lang w:val="lv-LV"/>
+              </w:rPr>
+              <w:t>✓</w:t>
+            </w:r>
+          </w:p>
+        </w:tc>
+      </w:tr>
+      <w:tr>
+        <w:trPr>
+          <w:trHeight w:val="113"/>
+        </w:trPr>
+        <w:tc>
+          <w:tcPr>
+            <w:cnfStyle w:val="001000000000" w:firstRow="0" w:lastRow="0" w:firstColumn="1" w:lastColumn="0" w:oddVBand="0" w:evenVBand="0" w:oddHBand="0" w:evenHBand="0" w:firstRowFirstColumn="0" w:firstRowLastColumn="0" w:lastRowFirstColumn="0" w:lastRowLastColumn="0"/>
+            <w:tcW w:w="0" w:type="auto"/>
+          </w:tcPr>
+          <w:p>
+            <w:pPr>
+              <w:pStyle w:val="Default"/>
+              <w:rPr>
+                <w:b w:val="0"/>
+                <w:bCs w:val="0"/>
+                <w:sz w:val="22"/>
+                <w:szCs w:val="22"/>
+                <w:lang w:val="lv-LV"/>
+              </w:rPr>
+            </w:pPr>
+            <w:r>
+              <w:rPr>
+                <w:b w:val="0"/>
+                <w:bCs w:val="0"/>
+                <w:sz w:val="22"/>
+                <w:szCs w:val="22"/>
+                <w:lang w:val="lv-LV"/>
+              </w:rPr>
+              <w:t>Uzlāde pabeigta</w:t>
+            </w:r>
+          </w:p>
+        </w:tc>
+        <w:tc>
+          <w:tcPr>
+            <w:cnfStyle w:val="000010000000" w:firstRow="0" w:lastRow="0" w:firstColumn="0" w:lastColumn="0" w:oddVBand="1" w:evenVBand="0" w:oddHBand="0" w:evenHBand="0" w:firstRowFirstColumn="0" w:firstRowLastColumn="0" w:lastRowFirstColumn="0" w:lastRowLastColumn="0"/>
+            <w:tcW w:w="1044" w:type="dxa"/>
+          </w:tcPr>
+          <w:p>
+            <w:pPr>
+              <w:pStyle w:val="Default"/>
+              <w:rPr>
+                <w:sz w:val="22"/>
+                <w:szCs w:val="22"/>
+                <w:lang w:val="lv-LV"/>
+              </w:rPr>
+            </w:pPr>
+            <w:r>
+              <w:rPr>
+                <w:rFonts w:ascii="Segoe UI Symbol" w:hAnsi="Segoe UI Symbol" w:cs="Segoe UI Symbol"/>
+                <w:sz w:val="22"/>
+                <w:szCs w:val="22"/>
+                <w:lang w:val="lv-LV"/>
+              </w:rPr>
+              <w:t>✗</w:t>
+            </w:r>
+          </w:p>
+        </w:tc>
+        <w:tc>
+          <w:tcPr>
+            <w:tcW w:w="990" w:type="dxa"/>
+          </w:tcPr>
+          <w:p>
+            <w:pPr>
+              <w:pStyle w:val="Default"/>
+              <w:cnfStyle w:val="000000000000" w:firstRow="0" w:lastRow="0" w:firstColumn="0" w:lastColumn="0" w:oddVBand="0" w:evenVBand="0" w:oddHBand="0" w:evenHBand="0" w:firstRowFirstColumn="0" w:firstRowLastColumn="0" w:lastRowFirstColumn="0" w:lastRowLastColumn="0"/>
+              <w:rPr>
+                <w:sz w:val="22"/>
+                <w:szCs w:val="22"/>
+                <w:lang w:val="lv-LV"/>
+              </w:rPr>
+            </w:pPr>
+            <w:r>
+              <w:rPr>
+                <w:rFonts w:ascii="Segoe UI Symbol" w:hAnsi="Segoe UI Symbol" w:cs="Segoe UI Symbol"/>
+                <w:sz w:val="22"/>
+                <w:szCs w:val="22"/>
+                <w:lang w:val="lv-LV"/>
+              </w:rPr>
+              <w:t>✓</w:t>
+            </w:r>
+          </w:p>
+        </w:tc>
+        <w:tc>
+          <w:tcPr>
+            <w:cnfStyle w:val="000010000000" w:firstRow="0" w:lastRow="0" w:firstColumn="0" w:lastColumn="0" w:oddVBand="1" w:evenVBand="0" w:oddHBand="0" w:evenHBand="0" w:firstRowFirstColumn="0" w:firstRowLastColumn="0" w:lastRowFirstColumn="0" w:lastRowLastColumn="0"/>
+            <w:tcW w:w="990" w:type="dxa"/>
+          </w:tcPr>
+          <w:p>
+            <w:pPr>
+              <w:pStyle w:val="Default"/>
+              <w:rPr>
+                <w:sz w:val="22"/>
+                <w:szCs w:val="22"/>
+                <w:lang w:val="lv-LV"/>
+              </w:rPr>
+            </w:pPr>
+            <w:r>
+              <w:rPr>
+                <w:rFonts w:ascii="Segoe UI Symbol" w:hAnsi="Segoe UI Symbol" w:cs="Segoe UI Symbol"/>
+                <w:sz w:val="22"/>
+                <w:szCs w:val="22"/>
+                <w:lang w:val="lv-LV"/>
+              </w:rPr>
+              <w:t>✓</w:t>
+            </w:r>
+          </w:p>
+        </w:tc>
+      </w:tr>
+      <w:tr>
+        <w:trPr>
+          <w:cnfStyle w:val="000000100000" w:firstRow="0" w:lastRow="0" w:firstColumn="0" w:lastColumn="0" w:oddVBand="0" w:evenVBand="0" w:oddHBand="1" w:evenHBand="0" w:firstRowFirstColumn="0" w:firstRowLastColumn="0" w:lastRowFirstColumn="0" w:lastRowLastColumn="0"/>
+          <w:trHeight w:val="113"/>
+        </w:trPr>
+        <w:tc>
+          <w:tcPr>
+            <w:cnfStyle w:val="001000000000" w:firstRow="0" w:lastRow="0" w:firstColumn="1" w:lastColumn="0" w:oddVBand="0" w:evenVBand="0" w:oddHBand="0" w:evenHBand="0" w:firstRowFirstColumn="0" w:firstRowLastColumn="0" w:lastRowFirstColumn="0" w:lastRowLastColumn="0"/>
+            <w:tcW w:w="0" w:type="auto"/>
+          </w:tcPr>
+          <w:p>
+            <w:pPr>
+              <w:pStyle w:val="Default"/>
+              <w:rPr>
+                <w:b w:val="0"/>
+                <w:bCs w:val="0"/>
+                <w:sz w:val="22"/>
+                <w:szCs w:val="22"/>
+                <w:lang w:val="lv-LV"/>
+              </w:rPr>
+            </w:pPr>
+            <w:r>
+              <w:rPr>
+                <w:b w:val="0"/>
+                <w:bCs w:val="0"/>
+                <w:sz w:val="22"/>
+                <w:szCs w:val="22"/>
+                <w:lang w:val="lv-LV"/>
+              </w:rPr>
+              <w:t>Temperatūras kļūda</w:t>
+            </w:r>
+          </w:p>
+        </w:tc>
+        <w:tc>
+          <w:tcPr>
+            <w:cnfStyle w:val="000010000000" w:firstRow="0" w:lastRow="0" w:firstColumn="0" w:lastColumn="0" w:oddVBand="1" w:evenVBand="0" w:oddHBand="0" w:evenHBand="0" w:firstRowFirstColumn="0" w:firstRowLastColumn="0" w:lastRowFirstColumn="0" w:lastRowLastColumn="0"/>
+            <w:tcW w:w="1044" w:type="dxa"/>
+          </w:tcPr>
+          <w:p>
+            <w:pPr>
+              <w:pStyle w:val="Default"/>
+              <w:rPr>
+                <w:sz w:val="22"/>
+                <w:szCs w:val="22"/>
+                <w:lang w:val="lv-LV"/>
+              </w:rPr>
+            </w:pPr>
+            <w:r>
+              <w:rPr>
+                <w:rFonts w:ascii="Segoe UI Symbol" w:hAnsi="Segoe UI Symbol" w:cs="Segoe UI Symbol"/>
+                <w:sz w:val="22"/>
+                <w:szCs w:val="22"/>
+                <w:lang w:val="lv-LV"/>
+              </w:rPr>
+              <w:t>✗</w:t>
+            </w:r>
+          </w:p>
+        </w:tc>
+        <w:tc>
+          <w:tcPr>
+            <w:tcW w:w="990" w:type="dxa"/>
+          </w:tcPr>
+          <w:p>
+            <w:pPr>
+              <w:pStyle w:val="Default"/>
+              <w:cnfStyle w:val="000000100000" w:firstRow="0" w:lastRow="0" w:firstColumn="0" w:lastColumn="0" w:oddVBand="0" w:evenVBand="0" w:oddHBand="1" w:evenHBand="0" w:firstRowFirstColumn="0" w:firstRowLastColumn="0" w:lastRowFirstColumn="0" w:lastRowLastColumn="0"/>
+              <w:rPr>
+                <w:sz w:val="22"/>
+                <w:szCs w:val="22"/>
+                <w:lang w:val="lv-LV"/>
+              </w:rPr>
+            </w:pPr>
+            <w:r>
+              <w:rPr>
+                <w:rFonts w:ascii="Segoe UI Symbol" w:hAnsi="Segoe UI Symbol" w:cs="Segoe UI Symbol"/>
+                <w:sz w:val="22"/>
+                <w:szCs w:val="22"/>
+                <w:lang w:val="lv-LV"/>
+              </w:rPr>
+              <w:t>✗</w:t>
+            </w:r>
+          </w:p>
+        </w:tc>
+        <w:tc>
+          <w:tcPr>
+            <w:cnfStyle w:val="000010000000" w:firstRow="0" w:lastRow="0" w:firstColumn="0" w:lastColumn="0" w:oddVBand="1" w:evenVBand="0" w:oddHBand="0" w:evenHBand="0" w:firstRowFirstColumn="0" w:firstRowLastColumn="0" w:lastRowFirstColumn="0" w:lastRowLastColumn="0"/>
+            <w:tcW w:w="990" w:type="dxa"/>
+          </w:tcPr>
+          <w:p>
+            <w:pPr>
+              <w:pStyle w:val="Default"/>
+              <w:rPr>
+                <w:sz w:val="22"/>
+                <w:szCs w:val="22"/>
+                <w:lang w:val="lv-LV"/>
+              </w:rPr>
+            </w:pPr>
+            <w:r>
+              <w:rPr>
+                <w:rFonts w:ascii="Segoe UI Symbol" w:hAnsi="Segoe UI Symbol" w:cs="Segoe UI Symbol"/>
+                <w:sz w:val="22"/>
+                <w:szCs w:val="22"/>
+                <w:lang w:val="lv-LV"/>
+              </w:rPr>
+              <w:t>✓</w:t>
+            </w:r>
+          </w:p>
+        </w:tc>
+      </w:tr>
+      <w:tr>
+        <w:trPr>
+          <w:trHeight w:val="113"/>
+        </w:trPr>
+        <w:tc>
+          <w:tcPr>
+            <w:cnfStyle w:val="001000000000" w:firstRow="0" w:lastRow="0" w:firstColumn="1" w:lastColumn="0" w:oddVBand="0" w:evenVBand="0" w:oddHBand="0" w:evenHBand="0" w:firstRowFirstColumn="0" w:firstRowLastColumn="0" w:lastRowFirstColumn="0" w:lastRowLastColumn="0"/>
+            <w:tcW w:w="0" w:type="auto"/>
+          </w:tcPr>
+          <w:p>
+            <w:pPr>
+              <w:pStyle w:val="Default"/>
+              <w:rPr>
+                <w:b w:val="0"/>
+                <w:bCs w:val="0"/>
+                <w:sz w:val="22"/>
+                <w:szCs w:val="22"/>
+                <w:lang w:val="lv-LV"/>
+              </w:rPr>
+            </w:pPr>
+            <w:r>
+              <w:rPr>
+                <w:b w:val="0"/>
+                <w:bCs w:val="0"/>
+                <w:sz w:val="22"/>
+                <w:szCs w:val="22"/>
+                <w:lang w:val="lv-LV"/>
+              </w:rPr>
+              <w:t>Taimera kļūda</w:t>
+            </w:r>
+          </w:p>
+        </w:tc>
+        <w:tc>
+          <w:tcPr>
+            <w:cnfStyle w:val="000010000000" w:firstRow="0" w:lastRow="0" w:firstColumn="0" w:lastColumn="0" w:oddVBand="1" w:evenVBand="0" w:oddHBand="0" w:evenHBand="0" w:firstRowFirstColumn="0" w:firstRowLastColumn="0" w:lastRowFirstColumn="0" w:lastRowLastColumn="0"/>
+            <w:tcW w:w="1044" w:type="dxa"/>
+          </w:tcPr>
+          <w:p>
+            <w:pPr>
+              <w:pStyle w:val="Default"/>
+              <w:rPr>
+                <w:sz w:val="22"/>
+                <w:szCs w:val="22"/>
+                <w:lang w:val="lv-LV"/>
+              </w:rPr>
+            </w:pPr>
+            <w:r>
+              <w:rPr>
+                <w:rFonts w:ascii="Segoe UI Symbol" w:hAnsi="Segoe UI Symbol" w:cs="Segoe UI Symbol"/>
+                <w:sz w:val="22"/>
+                <w:szCs w:val="22"/>
+                <w:lang w:val="lv-LV"/>
+              </w:rPr>
+              <w:t>✗</w:t>
+            </w:r>
+          </w:p>
+        </w:tc>
+        <w:tc>
+          <w:tcPr>
+            <w:tcW w:w="990" w:type="dxa"/>
+          </w:tcPr>
+          <w:p>
+            <w:pPr>
+              <w:pStyle w:val="Default"/>
+              <w:cnfStyle w:val="000000000000" w:firstRow="0" w:lastRow="0" w:firstColumn="0" w:lastColumn="0" w:oddVBand="0" w:evenVBand="0" w:oddHBand="0" w:evenHBand="0" w:firstRowFirstColumn="0" w:firstRowLastColumn="0" w:lastRowFirstColumn="0" w:lastRowLastColumn="0"/>
+              <w:rPr>
+                <w:sz w:val="22"/>
+                <w:szCs w:val="22"/>
+                <w:lang w:val="lv-LV"/>
+              </w:rPr>
+            </w:pPr>
+            <w:r>
+              <w:rPr>
+                <w:rFonts w:ascii="Segoe UI Symbol" w:hAnsi="Segoe UI Symbol" w:cs="Segoe UI Symbol"/>
+                <w:sz w:val="22"/>
+                <w:szCs w:val="22"/>
+                <w:lang w:val="lv-LV"/>
+              </w:rPr>
+              <w:t>✗</w:t>
+            </w:r>
+          </w:p>
+        </w:tc>
+        <w:tc>
+          <w:tcPr>
+            <w:cnfStyle w:val="000010000000" w:firstRow="0" w:lastRow="0" w:firstColumn="0" w:lastColumn="0" w:oddVBand="1" w:evenVBand="0" w:oddHBand="0" w:evenHBand="0" w:firstRowFirstColumn="0" w:firstRowLastColumn="0" w:lastRowFirstColumn="0" w:lastRowLastColumn="0"/>
+            <w:tcW w:w="990" w:type="dxa"/>
+          </w:tcPr>
+          <w:p>
+            <w:pPr>
+              <w:pStyle w:val="Default"/>
+              <w:rPr>
+                <w:sz w:val="22"/>
+                <w:szCs w:val="22"/>
+                <w:lang w:val="lv-LV"/>
+              </w:rPr>
+            </w:pPr>
+            <w:r>
+              <w:rPr>
+                <w:rFonts w:ascii="Segoe UI Symbol" w:hAnsi="Segoe UI Symbol" w:cs="Segoe UI Symbol"/>
+                <w:sz w:val="22"/>
+                <w:szCs w:val="22"/>
+                <w:lang w:val="lv-LV"/>
+              </w:rPr>
+              <w:t>✓</w:t>
+            </w:r>
+          </w:p>
+        </w:tc>
+      </w:tr>
+      <w:tr>
+        <w:trPr>
+          <w:cnfStyle w:val="000000100000" w:firstRow="0" w:lastRow="0" w:firstColumn="0" w:lastColumn="0" w:oddVBand="0" w:evenVBand="0" w:oddHBand="1" w:evenHBand="0" w:firstRowFirstColumn="0" w:firstRowLastColumn="0" w:lastRowFirstColumn="0" w:lastRowLastColumn="0"/>
+          <w:trHeight w:val="113"/>
+        </w:trPr>
+        <w:tc>
+          <w:tcPr>
+            <w:cnfStyle w:val="001000000000" w:firstRow="0" w:lastRow="0" w:firstColumn="1" w:lastColumn="0" w:oddVBand="0" w:evenVBand="0" w:oddHBand="0" w:evenHBand="0" w:firstRowFirstColumn="0" w:firstRowLastColumn="0" w:lastRowFirstColumn="0" w:lastRowLastColumn="0"/>
+            <w:tcW w:w="0" w:type="auto"/>
+          </w:tcPr>
+          <w:p>
+            <w:pPr>
+              <w:pStyle w:val="Default"/>
+              <w:rPr>
+                <w:b w:val="0"/>
+                <w:bCs w:val="0"/>
+                <w:sz w:val="22"/>
+                <w:szCs w:val="22"/>
+                <w:lang w:val="lv-LV"/>
+              </w:rPr>
+            </w:pPr>
+            <w:r>
+              <w:rPr>
+                <w:b w:val="0"/>
+                <w:bCs w:val="0"/>
+                <w:sz w:val="22"/>
+                <w:szCs w:val="22"/>
+                <w:lang w:val="lv-LV"/>
+              </w:rPr>
+              <w:t>Sistēmas testa režīms</w:t>
+            </w:r>
+          </w:p>
+        </w:tc>
+        <w:tc>
+          <w:tcPr>
+            <w:cnfStyle w:val="000010000000" w:firstRow="0" w:lastRow="0" w:firstColumn="0" w:lastColumn="0" w:oddVBand="1" w:evenVBand="0" w:oddHBand="0" w:evenHBand="0" w:firstRowFirstColumn="0" w:firstRowLastColumn="0" w:lastRowFirstColumn="0" w:lastRowLastColumn="0"/>
+            <w:tcW w:w="1044" w:type="dxa"/>
+          </w:tcPr>
+          <w:p>
+            <w:pPr>
+              <w:pStyle w:val="Default"/>
+              <w:rPr>
+                <w:sz w:val="22"/>
+                <w:szCs w:val="22"/>
+                <w:lang w:val="lv-LV"/>
+              </w:rPr>
+            </w:pPr>
+            <w:r>
+              <w:rPr>
+                <w:rFonts w:ascii="Segoe UI Symbol" w:hAnsi="Segoe UI Symbol" w:cs="Segoe UI Symbol"/>
+                <w:sz w:val="22"/>
+                <w:szCs w:val="22"/>
+                <w:lang w:val="lv-LV"/>
+              </w:rPr>
+              <w:t>✓</w:t>
+            </w:r>
+          </w:p>
+        </w:tc>
+        <w:tc>
+          <w:tcPr>
+            <w:tcW w:w="990" w:type="dxa"/>
+          </w:tcPr>
+          <w:p>
+            <w:pPr>
+              <w:pStyle w:val="Default"/>
+              <w:cnfStyle w:val="000000100000" w:firstRow="0" w:lastRow="0" w:firstColumn="0" w:lastColumn="0" w:oddVBand="0" w:evenVBand="0" w:oddHBand="1" w:evenHBand="0" w:firstRowFirstColumn="0" w:firstRowLastColumn="0" w:lastRowFirstColumn="0" w:lastRowLastColumn="0"/>
+              <w:rPr>
+                <w:sz w:val="22"/>
+                <w:szCs w:val="22"/>
+                <w:lang w:val="lv-LV"/>
+              </w:rPr>
+            </w:pPr>
+            <w:r>
+              <w:rPr>
+                <w:rFonts w:ascii="Segoe UI Symbol" w:hAnsi="Segoe UI Symbol" w:cs="Segoe UI Symbol"/>
+                <w:sz w:val="22"/>
+                <w:szCs w:val="22"/>
+                <w:lang w:val="lv-LV"/>
+              </w:rPr>
+              <w:t>✓</w:t>
+            </w:r>
+          </w:p>
+        </w:tc>
+        <w:tc>
+          <w:tcPr>
+            <w:cnfStyle w:val="000010000000" w:firstRow="0" w:lastRow="0" w:firstColumn="0" w:lastColumn="0" w:oddVBand="1" w:evenVBand="0" w:oddHBand="0" w:evenHBand="0" w:firstRowFirstColumn="0" w:firstRowLastColumn="0" w:lastRowFirstColumn="0" w:lastRowLastColumn="0"/>
+            <w:tcW w:w="990" w:type="dxa"/>
+          </w:tcPr>
+          <w:p>
+            <w:pPr>
+              <w:pStyle w:val="Default"/>
+              <w:rPr>
+                <w:sz w:val="22"/>
+                <w:szCs w:val="22"/>
+                <w:lang w:val="lv-LV"/>
+              </w:rPr>
+            </w:pPr>
+            <w:r>
+              <w:rPr>
+                <w:rFonts w:ascii="Segoe UI Symbol" w:hAnsi="Segoe UI Symbol" w:cs="Segoe UI Symbol"/>
+                <w:sz w:val="22"/>
+                <w:szCs w:val="22"/>
+                <w:lang w:val="lv-LV"/>
+              </w:rPr>
+              <w:t>✓</w:t>
+            </w:r>
+          </w:p>
+        </w:tc>
+      </w:tr>
+    </w:tbl>
+    <w:p>
+      <w:pPr>
+        <w:spacing w:line="360" w:lineRule="auto"/>
+        <w:ind w:left="20"/>
+        <w:jc w:val="center"/>
+        <w:rPr>
+          <w:b/>
+          <w:bCs/>
+          <w:sz w:val="23"/>
+          <w:szCs w:val="23"/>
+        </w:rPr>
+      </w:pPr>
+      <w:r>
+        <w:rPr>
+          <w:b/>
+          <w:bCs/>
+          <w:sz w:val="23"/>
+          <w:szCs w:val="23"/>
+        </w:rPr>
+        <w:t xml:space="preserve"> </w:t>
+      </w:r>
+      <w:r>
+        <w:rPr>
+          <w:b/>
+          <w:bCs/>
+          <w:sz w:val="23"/>
+          <w:szCs w:val="23"/>
+        </w:rPr>
+        <w:t>Uzlādes cikla statuss un tā indikācija</w:t>
+      </w:r>
+    </w:p>
+    <w:p>
+      <w:pPr>
+        <w:spacing w:line="360" w:lineRule="auto"/>
+        <w:ind w:left="20"/>
+        <w:jc w:val="center"/>
+      </w:pPr>
+    </w:p>
+    <w:p>
+      <w:pPr>
+        <w:spacing w:line="360" w:lineRule="auto"/>
+        <w:ind w:left="20"/>
+        <w:jc w:val="center"/>
+      </w:pPr>
+    </w:p>
+    <w:p>
+      <w:pPr>
+        <w:spacing w:line="360" w:lineRule="auto"/>
+        <w:ind w:left="20"/>
+        <w:jc w:val="center"/>
+      </w:pPr>
+    </w:p>
+    <w:p>
+      <w:pPr>
+        <w:spacing w:line="360" w:lineRule="auto"/>
+        <w:ind w:left="20"/>
+        <w:jc w:val="center"/>
+      </w:pPr>
+    </w:p>
+    <w:p>
+      <w:pPr>
+        <w:spacing w:line="360" w:lineRule="auto"/>
+        <w:ind w:left="20"/>
+        <w:jc w:val="center"/>
+      </w:pPr>
+    </w:p>
+    <w:p>
+      <w:pPr>
+        <w:spacing w:line="360" w:lineRule="auto"/>
+        <w:ind w:left="20"/>
+        <w:jc w:val="center"/>
+      </w:pPr>
+    </w:p>
+    <w:p>
+      <w:pPr>
+        <w:spacing w:line="360" w:lineRule="auto"/>
+        <w:ind w:left="20"/>
+        <w:jc w:val="center"/>
+      </w:pPr>
+    </w:p>
+    <w:p>
+      <w:pPr>
+        <w:spacing w:line="360" w:lineRule="auto"/>
+        <w:ind w:left="20"/>
+      </w:pPr>
+      <w:r>
+        <w:tab/>
+      </w:r>
+      <w:r>
+        <w:tab/>
+      </w:r>
+      <w:r>
+        <w:t xml:space="preserve">Lai baterijas mūža ilgums būtu pēc iespējas garāks, ir nepieciešama tās aizsardzība pret pārāk dziļu izlādi, kas neļauj baterijas spriegumam nokrist zemāk par 3,7 V. Lai to panāktu, tiek izmantota 3 V </w:t>
+      </w:r>
+      <w:proofErr w:type="spellStart"/>
+      <w:r>
+        <w:t>Zēnera</w:t>
+      </w:r>
+      <w:proofErr w:type="spellEnd"/>
+      <w:r>
+        <w:t xml:space="preserve"> diode un divi bipolārie tranzistori.</w:t>
+      </w:r>
+    </w:p>
+    <w:p>
+      <w:pPr>
+        <w:spacing w:line="360" w:lineRule="auto"/>
+        <w:ind w:left="20"/>
+      </w:pPr>
+      <w:r>
+        <w:tab/>
+      </w:r>
+      <w:r>
+        <w:tab/>
+      </w:r>
+      <w:r>
+        <w:t>Rezistors Q2 tika izvēlēts tāds, lai tas iztur lielu jaudu, tā kā</w:t>
+      </w:r>
+      <w:r>
+        <w:t xml:space="preserve"> caur to tiks pievadīta </w:t>
+      </w:r>
+      <w:proofErr w:type="spellStart"/>
+      <w:r>
+        <w:t>elektrobarošana</w:t>
+      </w:r>
+      <w:proofErr w:type="spellEnd"/>
+      <w:r>
+        <w:t xml:space="preserve"> uz pārējo shēmas daļu, kur strāva var būt līdz pat 1,2 A.</w:t>
+      </w:r>
+    </w:p>
+    <w:p>
+      <w:pPr>
+        <w:spacing w:line="360" w:lineRule="auto"/>
+        <w:ind w:left="20"/>
+      </w:pPr>
+    </w:p>
+    <w:p>
+      <w:pPr>
+        <w:spacing w:line="360" w:lineRule="auto"/>
+        <w:ind w:left="20"/>
+      </w:pPr>
+    </w:p>
+    <w:p>
+      <w:pPr>
+        <w:spacing w:line="360" w:lineRule="auto"/>
+        <w:ind w:left="20"/>
+        <w:jc w:val="center"/>
+      </w:pPr>
+      <w:r>
+        <w:rPr>
+          <w:noProof/>
+          <w14:ligatures w14:val="standardContextual"/>
+        </w:rPr>
+        <w:drawing>
+          <wp:inline distT="0" distB="0" distL="0" distR="0" wp14:anchorId="1C1F9F9B" wp14:editId="33DFFB99">
+            <wp:extent cx="3261360" cy="2576877"/>
+            <wp:effectExtent l="0" t="0" r="0" b="0"/>
+            <wp:docPr id="5" name="Attēls 5" descr="Attēls, kurā ir diagramma, shemātisks&#10;&#10;Apraksts ģenerēts automātiski"/>
+            <wp:cNvGraphicFramePr>
+              <a:graphicFrameLocks xmlns:a="http://schemas.openxmlformats.org/drawingml/2006/main" noChangeAspect="1"/>
+            </wp:cNvGraphicFramePr>
+            <a:graphic xmlns:a="http://schemas.openxmlformats.org/drawingml/2006/main">
+              <a:graphicData uri="http://schemas.openxmlformats.org/drawingml/2006/picture">
+                <pic:pic xmlns:pic="http://schemas.openxmlformats.org/drawingml/2006/picture">
+                  <pic:nvPicPr>
+                    <pic:cNvPr id="5" name="Attēls 5" descr="Attēls, kurā ir diagramma, shemātisks&#10;&#10;Apraksts ģenerēts automātiski"/>
+                    <pic:cNvPicPr/>
+                  </pic:nvPicPr>
+                  <pic:blipFill>
+                    <a:blip r:embed="rId13"/>
+                    <a:stretch>
+                      <a:fillRect/>
+                    </a:stretch>
+                  </pic:blipFill>
+                  <pic:spPr>
+                    <a:xfrm>
+                      <a:off x="0" y="0"/>
+                      <a:ext cx="3266712" cy="2581106"/>
+                    </a:xfrm>
+                    <a:prstGeom prst="rect">
+                      <a:avLst/>
+                    </a:prstGeom>
+                  </pic:spPr>
+                </pic:pic>
+              </a:graphicData>
+            </a:graphic>
+          </wp:inline>
+        </w:drawing>
+      </w:r>
+    </w:p>
+    <w:p>
+      <w:pPr>
+        <w:spacing w:line="360" w:lineRule="auto"/>
+        <w:ind w:left="20"/>
+        <w:jc w:val="center"/>
+      </w:pPr>
+      <w:r>
+        <w:t>…att. Aizsardzība pret dziļu izlādi</w:t>
+      </w:r>
+    </w:p>
+    <w:p>
+      <w:pPr>
+        <w:spacing w:line="360" w:lineRule="auto"/>
+        <w:ind w:left="20"/>
+        <w:jc w:val="center"/>
+      </w:pPr>
+    </w:p>
+    <w:p>
+      <w:pPr>
+        <w:spacing w:line="360" w:lineRule="auto"/>
+        <w:ind w:left="20"/>
+      </w:pPr>
+      <w:r>
+        <w:lastRenderedPageBreak/>
+        <w:tab/>
+      </w:r>
+      <w:r>
+        <w:tab/>
+      </w:r>
+      <w:r>
+        <w:t>Lai bipolārie tranzistori nejauši neatvērtos, tiek izmantoti R</w:t>
+      </w:r>
+      <w:r>
+        <w:t>10</w:t>
+      </w:r>
+      <w:r>
+        <w:t xml:space="preserve"> un R</w:t>
+      </w:r>
+      <w:r>
+        <w:t>11</w:t>
+      </w:r>
+      <w:r>
+        <w:t xml:space="preserve"> rezistori. R</w:t>
+      </w:r>
+      <w:r>
+        <w:t>10</w:t>
+      </w:r>
+      <w:r>
+        <w:t xml:space="preserve"> - augsta līmeņa piesaistei un R</w:t>
+      </w:r>
+      <w:r>
+        <w:t>11</w:t>
+      </w:r>
+      <w:r>
+        <w:t xml:space="preserve"> - zema līmeņa piesaistei.</w:t>
+      </w:r>
+    </w:p>
+    <w:p>
+      <w:pPr>
+        <w:spacing w:line="360" w:lineRule="auto"/>
+        <w:ind w:left="20"/>
+      </w:pPr>
+      <w:r>
+        <w:tab/>
+      </w:r>
+      <w:r>
+        <w:tab/>
+      </w:r>
+      <w:proofErr w:type="spellStart"/>
+      <w:r>
+        <w:t>Zēnera</w:t>
+      </w:r>
+      <w:proofErr w:type="spellEnd"/>
+      <w:r>
+        <w:t xml:space="preserve"> diodes aizsardzībai un darba punkta iestatīšanai tiek izmantots R</w:t>
+      </w:r>
+      <w:r>
+        <w:t>9</w:t>
+      </w:r>
+      <w:r>
+        <w:t xml:space="preserve"> rezistors.</w:t>
+      </w:r>
+    </w:p>
+    <w:p>
+      <w:pPr>
+        <w:spacing w:line="360" w:lineRule="auto"/>
+        <w:ind w:left="20"/>
+      </w:pPr>
+      <w:r>
+        <w:tab/>
+      </w:r>
+      <w:r>
+        <w:tab/>
+      </w:r>
+      <w:r>
+        <w:t>R</w:t>
+      </w:r>
+      <w:r>
+        <w:t>12</w:t>
+      </w:r>
+      <w:r>
+        <w:t xml:space="preserve"> rezistors paredzēts PNP bipolārā tranzistora bāzes strāvas ierobežošanai.</w:t>
+      </w:r>
+    </w:p>
+    <w:p>
+      <w:pPr>
+        <w:spacing w:line="360" w:lineRule="auto"/>
+        <w:ind w:left="20"/>
+      </w:pPr>
+      <w:r>
+        <w:tab/>
+      </w:r>
+      <w:r>
+        <w:tab/>
+      </w:r>
+      <w:r>
+        <w:t xml:space="preserve">Ja baterijas sprieguma līmenis ir virs 3,6-3,7 V, tad, ieslēdzot slēdzi, sāks spīdēt </w:t>
+      </w:r>
+      <w:r>
+        <w:t xml:space="preserve">D10 </w:t>
+      </w:r>
+      <w:r>
+        <w:t>gaismas diode.</w:t>
+      </w:r>
+    </w:p>
+    <w:p>
+      <w:pPr>
+        <w:spacing w:line="360" w:lineRule="auto"/>
+        <w:ind w:left="20"/>
+        <w:rPr>
+          <w:sz w:val="23"/>
+          <w:szCs w:val="23"/>
+        </w:rPr>
+      </w:pPr>
+      <w:r>
+        <w:tab/>
+      </w:r>
+      <w:r>
+        <w:tab/>
+      </w:r>
+      <w:r>
+        <w:rPr>
+          <w:sz w:val="23"/>
+          <w:szCs w:val="23"/>
+        </w:rPr>
+        <w:t xml:space="preserve">Lai </w:t>
+      </w:r>
+      <w:r>
+        <w:rPr>
+          <w:sz w:val="23"/>
+          <w:szCs w:val="23"/>
+        </w:rPr>
+        <w:t>ESP32</w:t>
+      </w:r>
+      <w:r>
+        <w:rPr>
+          <w:sz w:val="23"/>
+          <w:szCs w:val="23"/>
+        </w:rPr>
+        <w:t xml:space="preserve"> nodrošinātu 5</w:t>
+      </w:r>
+      <w:r>
+        <w:rPr>
+          <w:sz w:val="23"/>
+          <w:szCs w:val="23"/>
+        </w:rPr>
+        <w:t xml:space="preserve"> </w:t>
+      </w:r>
+      <w:r>
+        <w:rPr>
+          <w:sz w:val="23"/>
+          <w:szCs w:val="23"/>
+        </w:rPr>
+        <w:t>V, tiek izmantots TPS</w:t>
+      </w:r>
+      <w:r>
+        <w:rPr>
+          <w:sz w:val="23"/>
+          <w:szCs w:val="23"/>
+        </w:rPr>
+        <w:t>63002</w:t>
+      </w:r>
+      <w:r>
+        <w:rPr>
+          <w:sz w:val="23"/>
+          <w:szCs w:val="23"/>
+        </w:rPr>
+        <w:t xml:space="preserve"> sērijas paaugstinošā tipa sprieguma stabilizators, kas paaugstina spriegumu no 3,7-4,2 V līdz 5 V.</w:t>
+      </w:r>
+      <w:r>
+        <w:rPr>
+          <w:sz w:val="23"/>
+          <w:szCs w:val="23"/>
+        </w:rPr>
+        <w:t xml:space="preserve"> </w:t>
+      </w:r>
+    </w:p>
+    <w:p>
+      <w:pPr>
+        <w:spacing w:line="360" w:lineRule="auto"/>
+        <w:ind w:left="20"/>
+        <w:rPr>
+          <w:sz w:val="23"/>
+          <w:szCs w:val="23"/>
+        </w:rPr>
+      </w:pPr>
+      <w:r>
+        <w:rPr>
+          <w:sz w:val="23"/>
+          <w:szCs w:val="23"/>
+        </w:rPr>
+        <w:tab/>
+      </w:r>
+      <w:r>
+        <w:rPr>
+          <w:sz w:val="23"/>
+          <w:szCs w:val="23"/>
+        </w:rPr>
+        <w:tab/>
+        <w:t xml:space="preserve">TPS63002 nodrošina barošanu ierīcēm, kas tiek darbinātas no dažādiem bateriju tipiem, piemēram </w:t>
+      </w:r>
+      <w:proofErr w:type="spellStart"/>
+      <w:r>
+        <w:rPr>
+          <w:sz w:val="23"/>
+          <w:szCs w:val="23"/>
+        </w:rPr>
+        <w:t>alkaline</w:t>
+      </w:r>
+      <w:proofErr w:type="spellEnd"/>
+      <w:r>
+        <w:rPr>
+          <w:sz w:val="23"/>
+          <w:szCs w:val="23"/>
+        </w:rPr>
+        <w:t xml:space="preserve">, </w:t>
+      </w:r>
+      <w:proofErr w:type="spellStart"/>
+      <w:r>
+        <w:rPr>
+          <w:sz w:val="23"/>
+          <w:szCs w:val="23"/>
+        </w:rPr>
+        <w:t>NiCd</w:t>
+      </w:r>
+      <w:proofErr w:type="spellEnd"/>
+      <w:r>
+        <w:rPr>
+          <w:sz w:val="23"/>
+          <w:szCs w:val="23"/>
+        </w:rPr>
+        <w:t xml:space="preserve">, </w:t>
+      </w:r>
+      <w:proofErr w:type="spellStart"/>
+      <w:r>
+        <w:rPr>
+          <w:sz w:val="23"/>
+          <w:szCs w:val="23"/>
+        </w:rPr>
+        <w:t>NiMH</w:t>
+      </w:r>
+      <w:proofErr w:type="spellEnd"/>
+      <w:r>
+        <w:rPr>
+          <w:sz w:val="23"/>
+          <w:szCs w:val="23"/>
+        </w:rPr>
+        <w:t xml:space="preserve"> vai Litija-jonu, vai litija-polimera. Izejas strāva var sasniegt līdz pat 1.2 A no litija-jonu vai litija-polimera baterijām.</w:t>
+      </w:r>
+    </w:p>
+    <w:p>
+      <w:pPr>
+        <w:spacing w:line="360" w:lineRule="auto"/>
+        <w:ind w:left="20"/>
+        <w:rPr>
+          <w:sz w:val="23"/>
+          <w:szCs w:val="23"/>
+        </w:rPr>
+      </w:pPr>
+    </w:p>
+    <w:p>
+      <w:pPr>
+        <w:spacing w:line="360" w:lineRule="auto"/>
+        <w:ind w:left="20"/>
+        <w:jc w:val="center"/>
+      </w:pPr>
+      <w:r>
+        <w:rPr>
+          <w:noProof/>
+          <w14:ligatures w14:val="standardContextual"/>
+        </w:rPr>
+        <w:drawing>
+          <wp:inline distT="0" distB="0" distL="0" distR="0" wp14:anchorId="598C3A3B" wp14:editId="4BADFB43">
+            <wp:extent cx="3810000" cy="2558704"/>
+            <wp:effectExtent l="0" t="0" r="0" b="0"/>
+            <wp:docPr id="6" name="Attēls 6" descr="Attēls, kurā ir diagramma, shemātisks&#10;&#10;Apraksts ģenerēts automātiski"/>
+            <wp:cNvGraphicFramePr>
+              <a:graphicFrameLocks xmlns:a="http://schemas.openxmlformats.org/drawingml/2006/main" noChangeAspect="1"/>
+            </wp:cNvGraphicFramePr>
+            <a:graphic xmlns:a="http://schemas.openxmlformats.org/drawingml/2006/main">
+              <a:graphicData uri="http://schemas.openxmlformats.org/drawingml/2006/picture">
+                <pic:pic xmlns:pic="http://schemas.openxmlformats.org/drawingml/2006/picture">
+                  <pic:nvPicPr>
+                    <pic:cNvPr id="6" name="Attēls 6" descr="Attēls, kurā ir diagramma, shemātisks&#10;&#10;Apraksts ģenerēts automātiski"/>
+                    <pic:cNvPicPr/>
+                  </pic:nvPicPr>
+                  <pic:blipFill rotWithShape="1">
+                    <a:blip r:embed="rId14"/>
+                    <a:srcRect t="5379" r="6506" b="15488"/>
+                    <a:stretch/>
+                  </pic:blipFill>
+                  <pic:spPr bwMode="auto">
+                    <a:xfrm>
+                      <a:off x="0" y="0"/>
+                      <a:ext cx="3819963" cy="2565395"/>
+                    </a:xfrm>
+                    <a:prstGeom prst="rect">
+                      <a:avLst/>
+                    </a:prstGeom>
+                    <a:ln>
+                      <a:noFill/>
+                    </a:ln>
+                    <a:extLst>
+                      <a:ext uri="{53640926-AAD7-44D8-BBD7-CCE9431645EC}">
+                        <a14:shadowObscured xmlns:a14="http://schemas.microsoft.com/office/drawing/2010/main"/>
+                      </a:ext>
+                    </a:extLst>
+                  </pic:spPr>
+                </pic:pic>
+              </a:graphicData>
+            </a:graphic>
+          </wp:inline>
+        </w:drawing>
+      </w:r>
+    </w:p>
+    <w:p>
+      <w:pPr>
+        <w:spacing w:line="360" w:lineRule="auto"/>
+        <w:ind w:left="20"/>
+        <w:jc w:val="center"/>
+      </w:pPr>
+      <w:r>
+        <w:t>..att. impulsa tipa sprieguma stabilizatora daļa</w:t>
+      </w:r>
+    </w:p>
+    <w:p>
+      <w:pPr>
+        <w:spacing w:line="360" w:lineRule="auto"/>
+        <w:ind w:left="20"/>
+      </w:pPr>
+      <w:r>
+        <w:tab/>
+      </w:r>
+      <w:r>
+        <w:tab/>
+      </w:r>
+      <w:r>
+        <w:t xml:space="preserve">Lai </w:t>
+      </w:r>
+      <w:proofErr w:type="spellStart"/>
+      <w:r>
+        <w:t>iespējotu</w:t>
+      </w:r>
+      <w:proofErr w:type="spellEnd"/>
+      <w:r>
+        <w:t xml:space="preserve"> sprieguma stabilizatora darbību, </w:t>
+      </w:r>
+      <w:proofErr w:type="spellStart"/>
+      <w:r>
+        <w:t>izvads</w:t>
+      </w:r>
+      <w:proofErr w:type="spellEnd"/>
+      <w:r>
+        <w:t xml:space="preserve"> EN ir </w:t>
+      </w:r>
+      <w:proofErr w:type="spellStart"/>
+      <w:r>
+        <w:t>jāpislēdz</w:t>
+      </w:r>
+      <w:proofErr w:type="spellEnd"/>
+      <w:r>
+        <w:t xml:space="preserve"> pie augsta signāla, kas tiek panākts ar R16 rezistoru. </w:t>
+      </w:r>
+    </w:p>
+    <w:p>
+      <w:pPr>
+        <w:spacing w:line="360" w:lineRule="auto"/>
+        <w:ind w:left="20"/>
+      </w:pPr>
+      <w:r>
+        <w:tab/>
+      </w:r>
+      <w:r>
+        <w:tab/>
+      </w:r>
+      <w:r>
+        <w:t>Zemsprieguma bloķēšanas funkcija novērš ierīces iedarbināšanu, ja barošanas spriegums VINA ir zemāks par aptuveni tā slieksni</w:t>
+      </w:r>
+      <w:r>
+        <w:t xml:space="preserve">, kas ,pēc datu lapas, ir 1,7 V. Ierīce automātiski ieslēgsies, ja spriegums uz VIN izvadu būs lielāks par slieksni. </w:t>
+      </w:r>
+    </w:p>
+    <w:p>
+      <w:pPr>
+        <w:spacing w:line="360" w:lineRule="auto"/>
+        <w:ind w:left="20"/>
+      </w:pPr>
+      <w:r>
+        <w:tab/>
+      </w:r>
+      <w:r>
+        <w:tab/>
+        <w:t xml:space="preserve">Ja PS/SYNC </w:t>
+      </w:r>
+      <w:proofErr w:type="spellStart"/>
+      <w:r>
+        <w:t>izvadam</w:t>
+      </w:r>
+      <w:proofErr w:type="spellEnd"/>
+      <w:r>
+        <w:t xml:space="preserve"> </w:t>
+      </w:r>
+      <w:proofErr w:type="spellStart"/>
+      <w:r>
+        <w:t>piesledz</w:t>
+      </w:r>
+      <w:proofErr w:type="spellEnd"/>
+      <w:r>
+        <w:t xml:space="preserve"> zemu līmeni, ierīce darbojas enerģijas taupīšanas režīmā, bet takts signālu pieslēgšana pie šī izvada </w:t>
+      </w:r>
+      <w:r>
+        <w:t xml:space="preserve">piespiež ierīci sinhronizēties ar pievienoto </w:t>
+      </w:r>
+      <w:r>
+        <w:t>takts signāla</w:t>
+      </w:r>
+      <w:r>
+        <w:t xml:space="preserve"> </w:t>
+      </w:r>
+      <w:r>
+        <w:lastRenderedPageBreak/>
+        <w:t>frekvenci</w:t>
+      </w:r>
+      <w:r>
+        <w:t xml:space="preserve">. Shēmā šīs </w:t>
+      </w:r>
+      <w:proofErr w:type="spellStart"/>
+      <w:r>
+        <w:t>izvads</w:t>
+      </w:r>
+      <w:proofErr w:type="spellEnd"/>
+      <w:r>
+        <w:t xml:space="preserve"> tiek pieslēgs pie augstā līmeņa, kas nozīmē, ka enerģijas taupīšanas režīms tiek izslēgts un ierīce strādā ar iekšējo takts frekvenci.</w:t>
+      </w:r>
+    </w:p>
+    <w:p>
+      <w:pPr>
+        <w:spacing w:line="360" w:lineRule="auto"/>
+        <w:ind w:left="20"/>
+      </w:pPr>
+      <w:r>
+        <w:tab/>
+      </w:r>
+      <w:r>
+        <w:tab/>
+        <w:t xml:space="preserve">TPS63002 izmanto četrus iekšējos </w:t>
+      </w:r>
+      <w:proofErr w:type="spellStart"/>
+      <w:r>
+        <w:t>lauktranzistorus</w:t>
+      </w:r>
+      <w:proofErr w:type="spellEnd"/>
+      <w:r>
+        <w:t xml:space="preserve">, lai regulētu spriegumu izejā. Lai uzkrātu enerģiju spolē, spoles L2 </w:t>
+      </w:r>
+      <w:proofErr w:type="spellStart"/>
+      <w:r>
+        <w:t>izvads</w:t>
+      </w:r>
+      <w:proofErr w:type="spellEnd"/>
+      <w:r>
+        <w:t xml:space="preserve"> tiek pieslēgts pie zemes, bet L1 pie VIN ieejas. Strāva caur spoli palielinās un ap spoli sāk veidoties magnētiskais lauks. Kad spoles L2 </w:t>
+      </w:r>
+      <w:proofErr w:type="spellStart"/>
+      <w:r>
+        <w:t>Izvads</w:t>
+      </w:r>
+      <w:proofErr w:type="spellEnd"/>
+      <w:r>
+        <w:t xml:space="preserve"> tiek pieslēgts pie VOUT izejas, magnētiskais lauks sāk sarūkt un spoles polaritāte mainās, kas nozīmē ka spole ir ķēdē ar bateriju un to spriegumi tiek sasummēti no kā spriegums izejā palielinās.</w:t>
+      </w:r>
+    </w:p>
+    <w:p>
+      <w:pPr>
+        <w:spacing w:line="360" w:lineRule="auto"/>
+        <w:ind w:left="20"/>
+      </w:pPr>
+      <w:r>
+        <w:tab/>
+      </w:r>
+      <w:r>
+        <w:tab/>
+      </w:r>
+      <w:r>
+        <w:rPr>
+          <w:sz w:val="23"/>
+          <w:szCs w:val="23"/>
+        </w:rPr>
+        <w:t xml:space="preserve">Kamēr notiek enerģijas uzkrāšana spolē, tikmēr slodzei nepieciešamo </w:t>
+      </w:r>
+      <w:proofErr w:type="spellStart"/>
+      <w:r>
+        <w:rPr>
+          <w:sz w:val="23"/>
+          <w:szCs w:val="23"/>
+        </w:rPr>
+        <w:t>elektrobarošanu</w:t>
+      </w:r>
+      <w:proofErr w:type="spellEnd"/>
+      <w:r>
+        <w:rPr>
+          <w:sz w:val="23"/>
+          <w:szCs w:val="23"/>
+        </w:rPr>
+        <w:t xml:space="preserve"> nodrošina C</w:t>
+      </w:r>
+      <w:r>
+        <w:rPr>
+          <w:sz w:val="23"/>
+          <w:szCs w:val="23"/>
+        </w:rPr>
+        <w:t>14</w:t>
+      </w:r>
+      <w:r>
+        <w:rPr>
+          <w:sz w:val="23"/>
+          <w:szCs w:val="23"/>
+        </w:rPr>
+        <w:t xml:space="preserve"> un C</w:t>
+      </w:r>
+      <w:r>
+        <w:rPr>
+          <w:sz w:val="23"/>
+          <w:szCs w:val="23"/>
+        </w:rPr>
+        <w:t>15</w:t>
+      </w:r>
+      <w:r>
+        <w:rPr>
+          <w:sz w:val="23"/>
+          <w:szCs w:val="23"/>
+        </w:rPr>
+        <w:t xml:space="preserve"> kondensatori.</w:t>
+      </w:r>
+    </w:p>
+    <w:p>
+      <w:pPr>
+        <w:spacing w:line="360" w:lineRule="auto"/>
+        <w:ind w:left="20"/>
+        <w:jc w:val="center"/>
+      </w:pPr>
+      <w:r>
+        <w:rPr>
+          <w:noProof/>
+          <w14:ligatures w14:val="standardContextual"/>
+        </w:rPr>
+        <w:drawing>
+          <wp:inline distT="0" distB="0" distL="0" distR="0" wp14:anchorId="61E65758" wp14:editId="27F86B21">
+            <wp:extent cx="3159720" cy="2413000"/>
+            <wp:effectExtent l="0" t="0" r="3175" b="6350"/>
+            <wp:docPr id="7" name="Attēls 7" descr="Attēls, kurā ir diagramma, shemātisks&#10;&#10;Apraksts ģenerēts automātiski"/>
+            <wp:cNvGraphicFramePr>
+              <a:graphicFrameLocks xmlns:a="http://schemas.openxmlformats.org/drawingml/2006/main" noChangeAspect="1"/>
+            </wp:cNvGraphicFramePr>
+            <a:graphic xmlns:a="http://schemas.openxmlformats.org/drawingml/2006/main">
+              <a:graphicData uri="http://schemas.openxmlformats.org/drawingml/2006/picture">
+                <pic:pic xmlns:pic="http://schemas.openxmlformats.org/drawingml/2006/picture">
+                  <pic:nvPicPr>
+                    <pic:cNvPr id="7" name="Attēls 7" descr="Attēls, kurā ir diagramma, shemātisks&#10;&#10;Apraksts ģenerēts automātiski"/>
+                    <pic:cNvPicPr/>
+                  </pic:nvPicPr>
+                  <pic:blipFill>
+                    <a:blip r:embed="rId15"/>
+                    <a:stretch>
+                      <a:fillRect/>
+                    </a:stretch>
+                  </pic:blipFill>
+                  <pic:spPr>
+                    <a:xfrm>
+                      <a:off x="0" y="0"/>
+                      <a:ext cx="3163992" cy="2416262"/>
+                    </a:xfrm>
+                    <a:prstGeom prst="rect">
+                      <a:avLst/>
+                    </a:prstGeom>
+                  </pic:spPr>
+                </pic:pic>
+              </a:graphicData>
+            </a:graphic>
+          </wp:inline>
+        </w:drawing>
+      </w:r>
+    </w:p>
+    <w:p>
+      <w:pPr>
+        <w:spacing w:line="360" w:lineRule="auto"/>
+        <w:ind w:left="20"/>
+        <w:jc w:val="center"/>
+      </w:pPr>
+      <w:r>
+        <w:t>.att. TPS63002 funkcionālā bloka diagramma</w:t>
+      </w:r>
+    </w:p>
+    <w:p>
+      <w:pPr>
+        <w:spacing w:line="360" w:lineRule="auto"/>
+        <w:ind w:left="20"/>
+      </w:pPr>
+      <w:r>
+        <w:tab/>
+      </w:r>
+      <w:r>
+        <w:tab/>
+        <w:t>Lai nodrošinātu nepieciešamo spriegumu mitruma sensora darbībai tiek izmantots 3 V lineārais sprieguma stabilizators, kas 3,3 V no ESP32 stabilizē uz 3 V.</w:t>
+      </w:r>
+    </w:p>
+    <w:p>
+      <w:pPr>
+        <w:spacing w:line="360" w:lineRule="auto"/>
+        <w:ind w:left="20"/>
+      </w:pPr>
+    </w:p>
+    <w:p>
+      <w:pPr>
+        <w:spacing w:line="360" w:lineRule="auto"/>
+        <w:ind w:left="20"/>
+        <w:jc w:val="center"/>
+      </w:pPr>
+      <w:r>
+        <w:rPr>
+          <w:noProof/>
+          <w14:ligatures w14:val="standardContextual"/>
+        </w:rPr>
+        <w:drawing>
+          <wp:inline distT="0" distB="0" distL="0" distR="0" wp14:anchorId="3D4185B1" wp14:editId="23AD512D">
+            <wp:extent cx="3334366" cy="1821180"/>
+            <wp:effectExtent l="0" t="0" r="0" b="7620"/>
+            <wp:docPr id="8" name="Attēls 8" descr="Attēls, kurā ir diagramma, shemātisks&#10;&#10;Apraksts ģenerēts automātiski"/>
+            <wp:cNvGraphicFramePr>
+              <a:graphicFrameLocks xmlns:a="http://schemas.openxmlformats.org/drawingml/2006/main" noChangeAspect="1"/>
+            </wp:cNvGraphicFramePr>
+            <a:graphic xmlns:a="http://schemas.openxmlformats.org/drawingml/2006/main">
+              <a:graphicData uri="http://schemas.openxmlformats.org/drawingml/2006/picture">
+                <pic:pic xmlns:pic="http://schemas.openxmlformats.org/drawingml/2006/picture">
+                  <pic:nvPicPr>
+                    <pic:cNvPr id="8" name="Attēls 8" descr="Attēls, kurā ir diagramma, shemātisks&#10;&#10;Apraksts ģenerēts automātiski"/>
+                    <pic:cNvPicPr/>
+                  </pic:nvPicPr>
+                  <pic:blipFill>
+                    <a:blip r:embed="rId16"/>
+                    <a:stretch>
+                      <a:fillRect/>
+                    </a:stretch>
+                  </pic:blipFill>
+                  <pic:spPr>
+                    <a:xfrm>
+                      <a:off x="0" y="0"/>
+                      <a:ext cx="3338691" cy="1823542"/>
+                    </a:xfrm>
+                    <a:prstGeom prst="rect">
+                      <a:avLst/>
+                    </a:prstGeom>
+                  </pic:spPr>
+                </pic:pic>
+              </a:graphicData>
+            </a:graphic>
+          </wp:inline>
+        </w:drawing>
+      </w:r>
+    </w:p>
+    <w:p>
+      <w:pPr>
+        <w:spacing w:line="360" w:lineRule="auto"/>
+        <w:ind w:left="20"/>
+        <w:jc w:val="center"/>
+      </w:pPr>
+      <w:r>
+        <w:t>.att. augsnes sensora sprieguma stabilizatora daļa</w:t>
+      </w:r>
+    </w:p>
+    <w:p>
+      <w:pPr>
+        <w:spacing w:line="360" w:lineRule="auto"/>
+        <w:ind w:left="20"/>
+      </w:pPr>
+      <w:r>
+        <w:lastRenderedPageBreak/>
+        <w:tab/>
+      </w:r>
+      <w:r>
+        <w:tab/>
+      </w:r>
+    </w:p>
+    <w:p>
+      <w:pPr>
+        <w:spacing w:line="360" w:lineRule="auto"/>
+        <w:ind w:left="20"/>
+        <w:rPr>
+          <w:noProof/>
+          <w14:ligatures w14:val="standardContextual"/>
+        </w:rPr>
+      </w:pPr>
+      <w:r>
+        <w:rPr>
+          <w:noProof/>
+          <w14:ligatures w14:val="standardContextual"/>
+        </w:rPr>
+        <w:tab/>
+      </w:r>
+      <w:r>
+        <w:rPr>
+          <w:noProof/>
+          <w14:ligatures w14:val="standardContextual"/>
+        </w:rPr>
+        <w:tab/>
+        <w:t xml:space="preserve">Augsnes mitruma sensors sastāv no trīs daļām - takts signāla ģenerators, </w:t>
+      </w:r>
+      <w:r>
+        <w:rPr>
+          <w:noProof/>
+          <w14:ligatures w14:val="standardContextual"/>
+        </w:rPr>
+        <w:t xml:space="preserve">RC filtrs un </w:t>
+      </w:r>
+      <w:r>
+        <w:rPr>
+          <w:noProof/>
+          <w:highlight w:val="yellow"/>
+          <w14:ligatures w14:val="standardContextual"/>
+        </w:rPr>
+        <w:t>pīķa detektors</w:t>
+      </w:r>
+      <w:r>
+        <w:rPr>
+          <w:noProof/>
+          <w14:ligatures w14:val="standardContextual"/>
+        </w:rPr>
+        <w:t xml:space="preserve">. Takts signalu nodrošina TLC555 taimeris no kura signāls nonāk uz RC filtru, kur kā kondensators strādā izvedotie celiņi, kas atrodas augsnē. </w:t>
+      </w:r>
+    </w:p>
+    <w:p>
+      <w:pPr>
+        <w:spacing w:line="360" w:lineRule="auto"/>
+        <w:ind w:left="20"/>
+        <w:jc w:val="center"/>
+      </w:pPr>
+      <w:r>
+        <w:rPr>
+          <w:noProof/>
+          <w14:ligatures w14:val="standardContextual"/>
+        </w:rPr>
+        <w:drawing>
+          <wp:inline distT="0" distB="0" distL="0" distR="0" wp14:anchorId="7646784C" wp14:editId="2D452DB2">
+            <wp:extent cx="4480560" cy="2195283"/>
+            <wp:effectExtent l="0" t="0" r="0" b="0"/>
+            <wp:docPr id="10" name="Attēls 10" descr="Attēls, kurā ir diagramma, shemātisks&#10;&#10;Apraksts ģenerēts automātiski"/>
+            <wp:cNvGraphicFramePr>
+              <a:graphicFrameLocks xmlns:a="http://schemas.openxmlformats.org/drawingml/2006/main" noChangeAspect="1"/>
+            </wp:cNvGraphicFramePr>
+            <a:graphic xmlns:a="http://schemas.openxmlformats.org/drawingml/2006/main">
+              <a:graphicData uri="http://schemas.openxmlformats.org/drawingml/2006/picture">
+                <pic:pic xmlns:pic="http://schemas.openxmlformats.org/drawingml/2006/picture">
+                  <pic:nvPicPr>
+                    <pic:cNvPr id="10" name="Attēls 10" descr="Attēls, kurā ir diagramma, shemātisks&#10;&#10;Apraksts ģenerēts automātiski"/>
+                    <pic:cNvPicPr/>
+                  </pic:nvPicPr>
+                  <pic:blipFill>
+                    <a:blip r:embed="rId17"/>
+                    <a:stretch>
+                      <a:fillRect/>
+                    </a:stretch>
+                  </pic:blipFill>
+                  <pic:spPr>
+                    <a:xfrm>
+                      <a:off x="0" y="0"/>
+                      <a:ext cx="4492453" cy="2201110"/>
+                    </a:xfrm>
+                    <a:prstGeom prst="rect">
+                      <a:avLst/>
+                    </a:prstGeom>
+                  </pic:spPr>
+                </pic:pic>
+              </a:graphicData>
+            </a:graphic>
+          </wp:inline>
+        </w:drawing>
+      </w:r>
+    </w:p>
+    <w:p>
+      <w:pPr>
+        <w:spacing w:line="360" w:lineRule="auto"/>
+        <w:ind w:left="20"/>
+        <w:jc w:val="center"/>
+      </w:pPr>
+      <w:r>
+        <w:t>.att. Augsnes mitruma sensora shēma</w:t>
+      </w:r>
+    </w:p>
+    <w:p>
+      <w:pPr>
+        <w:spacing w:line="360" w:lineRule="auto"/>
+        <w:ind w:left="20"/>
+        <w:jc w:val="center"/>
+      </w:pPr>
+    </w:p>
+    <w:p>
+      <w:pPr>
+        <w:spacing w:line="360" w:lineRule="auto"/>
+        <w:ind w:left="20"/>
+      </w:pPr>
+      <w:r>
+        <w:tab/>
+      </w:r>
+      <w:r>
+        <w:tab/>
+        <w:t xml:space="preserve">Visi sensori ir pieslēgti pie ESP32 </w:t>
+      </w:r>
+      <w:proofErr w:type="spellStart"/>
+      <w:r>
+        <w:t>mikrokontroliera</w:t>
+      </w:r>
+      <w:proofErr w:type="spellEnd"/>
+      <w:r>
+        <w:t xml:space="preserve">, kas nodrošina gan datu nolasīšanu un apstrādi, gan 3,3 V </w:t>
+      </w:r>
+      <w:proofErr w:type="spellStart"/>
+      <w:r>
+        <w:t>elektrobarošanu</w:t>
+      </w:r>
+      <w:proofErr w:type="spellEnd"/>
+      <w:r>
+        <w:t xml:space="preserve">. ESP32 baro 5 V </w:t>
+      </w:r>
+      <w:proofErr w:type="spellStart"/>
+      <w:r>
+        <w:t>eletrobarošanas</w:t>
+      </w:r>
+      <w:proofErr w:type="spellEnd"/>
+      <w:r>
+        <w:t xml:space="preserve"> līnija.</w:t>
+      </w:r>
+    </w:p>
+    <w:p>
+      <w:pPr>
+        <w:spacing w:line="360" w:lineRule="auto"/>
+        <w:ind w:left="20"/>
+      </w:pPr>
+    </w:p>
+    <w:p>
+      <w:pPr>
+        <w:spacing w:line="360" w:lineRule="auto"/>
+        <w:ind w:left="20"/>
+        <w:jc w:val="center"/>
+      </w:pPr>
+      <w:r>
+        <w:rPr>
+          <w:noProof/>
+          <w14:ligatures w14:val="standardContextual"/>
+        </w:rPr>
+        <w:drawing>
+          <wp:inline distT="0" distB="0" distL="0" distR="0" wp14:anchorId="280786D9" wp14:editId="5AE40244">
+            <wp:extent cx="4518660" cy="2417193"/>
+            <wp:effectExtent l="0" t="0" r="0" b="2540"/>
+            <wp:docPr id="11" name="Attēls 11"/>
+            <wp:cNvGraphicFramePr>
+              <a:graphicFrameLocks xmlns:a="http://schemas.openxmlformats.org/drawingml/2006/main" noChangeAspect="1"/>
+            </wp:cNvGraphicFramePr>
+            <a:graphic xmlns:a="http://schemas.openxmlformats.org/drawingml/2006/main">
+              <a:graphicData uri="http://schemas.openxmlformats.org/drawingml/2006/picture">
+                <pic:pic xmlns:pic="http://schemas.openxmlformats.org/drawingml/2006/picture">
+                  <pic:nvPicPr>
+                    <pic:cNvPr id="1" name=""/>
+                    <pic:cNvPicPr/>
+                  </pic:nvPicPr>
+                  <pic:blipFill>
+                    <a:blip r:embed="rId18"/>
+                    <a:stretch>
+                      <a:fillRect/>
+                    </a:stretch>
+                  </pic:blipFill>
+                  <pic:spPr>
+                    <a:xfrm>
+                      <a:off x="0" y="0"/>
+                      <a:ext cx="4524475" cy="2420303"/>
+                    </a:xfrm>
+                    <a:prstGeom prst="rect">
+                      <a:avLst/>
+                    </a:prstGeom>
+                  </pic:spPr>
+                </pic:pic>
+              </a:graphicData>
+            </a:graphic>
+          </wp:inline>
+        </w:drawing>
+      </w:r>
+    </w:p>
+    <w:p>
+      <w:pPr>
+        <w:spacing w:line="360" w:lineRule="auto"/>
+        <w:ind w:left="20"/>
+        <w:jc w:val="center"/>
+      </w:pPr>
+      <w:r>
+        <w:t>.att. Kopējā sensoru sistēmas elektriski principiālā shēma</w:t>
+      </w:r>
+    </w:p>
+    <w:p>
+      <w:pPr>
+        <w:spacing w:line="360" w:lineRule="auto"/>
+        <w:ind w:left="20"/>
+        <w:jc w:val="center"/>
       </w:pPr>
     </w:p>
     <w:sectPr>
@@ -2078,8 +4421,58 @@
 </w:document>
 </file>
 
+<file path=word/endnotes.xml><?xml version="1.0" encoding="utf-8"?>
+<w:endnotes xmlns:wpc="http://schemas.microsoft.com/office/word/2010/wordprocessingCanvas" xmlns:cx="http://schemas.microsoft.com/office/drawing/2014/chartex" xmlns:cx1="http://schemas.microsoft.com/office/drawing/2015/9/8/chartex" xmlns:cx2="http://schemas.microsoft.com/office/drawing/2015/10/21/chartex" xmlns:cx3="http://schemas.microsoft.com/office/drawing/2016/5/9/chartex" xmlns:cx4="http://schemas.microsoft.com/office/drawing/2016/5/10/chartex" xmlns:cx5="http://schemas.microsoft.com/office/drawing/2016/5/11/chartex" xmlns:cx6="http://schemas.microsoft.com/office/drawing/2016/5/12/chartex" xmlns:cx7="http://schemas.microsoft.com/office/drawing/2016/5/13/chartex" xmlns:cx8="http://schemas.microsoft.com/office/drawing/2016/5/14/chartex" xmlns:mc="http://schemas.openxmlformats.org/markup-compatibility/2006" xmlns:aink="http://schemas.microsoft.com/office/drawing/2016/ink" xmlns:am3d="http://schemas.microsoft.com/office/drawing/2017/model3d" xmlns:o="urn:schemas-microsoft-com:office:office" xmlns:oel="http://schemas.microsoft.com/office/2019/extlst" xmlns:r="http://schemas.openxmlformats.org/officeDocument/2006/relationships" xmlns:m="http://schemas.openxmlformats.org/officeDocument/2006/math" xmlns:v="urn:schemas-microsoft-com:vml" xmlns:wp14="http://schemas.microsoft.com/office/word/2010/wordprocessingDrawing" xmlns:wp="http://schemas.openxmlformats.org/drawingml/2006/wordprocessingDrawing" xmlns:w10="urn:schemas-microsoft-com:office:word" xmlns:w="http://schemas.openxmlformats.org/wordprocessingml/2006/main" xmlns:w14="http://schemas.microsoft.com/office/word/2010/wordml" xmlns:w15="http://schemas.microsoft.com/office/word/2012/wordml" xmlns:w16cex="http://schemas.microsoft.com/office/word/2018/wordml/cex" xmlns:w16cid="http://schemas.microsoft.com/office/word/2016/wordml/cid" xmlns:w16="http://schemas.microsoft.com/office/word/2018/wordml" xmlns:w16du="http://schemas.microsoft.com/office/word/2023/wordml/word16du" xmlns:w16sdtdh="http://schemas.microsoft.com/office/word/2020/wordml/sdtdatahash" xmlns:w16se="http://schemas.microsoft.com/office/word/2015/wordml/symex" xmlns:wpg="http://schemas.microsoft.com/office/word/2010/wordprocessingGroup" xmlns:wpi="http://schemas.microsoft.com/office/word/2010/wordprocessingInk" xmlns:wne="http://schemas.microsoft.com/office/word/2006/wordml" xmlns:wps="http://schemas.microsoft.com/office/word/2010/wordprocessingShape" mc:Ignorable="w14 w15 w16se w16cid w16 w16cex w16sdtdh wp14">
+  <w:endnote w:type="separator" w:id="-1">
+    <w:p>
+      <w:pPr>
+        <w:spacing w:after="0" w:line="240" w:lineRule="auto"/>
+      </w:pPr>
+      <w:r>
+        <w:separator/>
+      </w:r>
+    </w:p>
+  </w:endnote>
+  <w:endnote w:type="continuationSeparator" w:id="0">
+    <w:p>
+      <w:pPr>
+        <w:spacing w:after="0" w:line="240" w:lineRule="auto"/>
+      </w:pPr>
+      <w:r>
+        <w:continuationSeparator/>
+      </w:r>
+    </w:p>
+  </w:endnote>
+</w:endnotes>
+</file>
+
+<file path=word/footnotes.xml><?xml version="1.0" encoding="utf-8"?>
+<w:footnotes xmlns:wpc="http://schemas.microsoft.com/office/word/2010/wordprocessingCanvas" xmlns:cx="http://schemas.microsoft.com/office/drawing/2014/chartex" xmlns:cx1="http://schemas.microsoft.com/office/drawing/2015/9/8/chartex" xmlns:cx2="http://schemas.microsoft.com/office/drawing/2015/10/21/chartex" xmlns:cx3="http://schemas.microsoft.com/office/drawing/2016/5/9/chartex" xmlns:cx4="http://schemas.microsoft.com/office/drawing/2016/5/10/chartex" xmlns:cx5="http://schemas.microsoft.com/office/drawing/2016/5/11/chartex" xmlns:cx6="http://schemas.microsoft.com/office/drawing/2016/5/12/chartex" xmlns:cx7="http://schemas.microsoft.com/office/drawing/2016/5/13/chartex" xmlns:cx8="http://schemas.microsoft.com/office/drawing/2016/5/14/chartex" xmlns:mc="http://schemas.openxmlformats.org/markup-compatibility/2006" xmlns:aink="http://schemas.microsoft.com/office/drawing/2016/ink" xmlns:am3d="http://schemas.microsoft.com/office/drawing/2017/model3d" xmlns:o="urn:schemas-microsoft-com:office:office" xmlns:oel="http://schemas.microsoft.com/office/2019/extlst" xmlns:r="http://schemas.openxmlformats.org/officeDocument/2006/relationships" xmlns:m="http://schemas.openxmlformats.org/officeDocument/2006/math" xmlns:v="urn:schemas-microsoft-com:vml" xmlns:wp14="http://schemas.microsoft.com/office/word/2010/wordprocessingDrawing" xmlns:wp="http://schemas.openxmlformats.org/drawingml/2006/wordprocessingDrawing" xmlns:w10="urn:schemas-microsoft-com:office:word" xmlns:w="http://schemas.openxmlformats.org/wordprocessingml/2006/main" xmlns:w14="http://schemas.microsoft.com/office/word/2010/wordml" xmlns:w15="http://schemas.microsoft.com/office/word/2012/wordml" xmlns:w16cex="http://schemas.microsoft.com/office/word/2018/wordml/cex" xmlns:w16cid="http://schemas.microsoft.com/office/word/2016/wordml/cid" xmlns:w16="http://schemas.microsoft.com/office/word/2018/wordml" xmlns:w16du="http://schemas.microsoft.com/office/word/2023/wordml/word16du" xmlns:w16sdtdh="http://schemas.microsoft.com/office/word/2020/wordml/sdtdatahash" xmlns:w16se="http://schemas.microsoft.com/office/word/2015/wordml/symex" xmlns:wpg="http://schemas.microsoft.com/office/word/2010/wordprocessingGroup" xmlns:wpi="http://schemas.microsoft.com/office/word/2010/wordprocessingInk" xmlns:wne="http://schemas.microsoft.com/office/word/2006/wordml" xmlns:wps="http://schemas.microsoft.com/office/word/2010/wordprocessingShape" mc:Ignorable="w14 w15 w16se w16cid w16 w16cex w16sdtdh wp14">
+  <w:footnote w:type="separator" w:id="-1">
+    <w:p>
+      <w:pPr>
+        <w:spacing w:after="0" w:line="240" w:lineRule="auto"/>
+      </w:pPr>
+      <w:r>
+        <w:separator/>
+      </w:r>
+    </w:p>
+  </w:footnote>
+  <w:footnote w:type="continuationSeparator" w:id="0">
+    <w:p>
+      <w:pPr>
+        <w:spacing w:after="0" w:line="240" w:lineRule="auto"/>
+      </w:pPr>
+      <w:r>
+        <w:continuationSeparator/>
+      </w:r>
+    </w:p>
+  </w:footnote>
+</w:footnotes>
+</file>
+
 <file path=word/numbering.xml><?xml version="1.0" encoding="utf-8"?>
-<w:numbering xmlns:wpc="http://schemas.microsoft.com/office/word/2010/wordprocessingCanvas" xmlns:cx="http://schemas.microsoft.com/office/drawing/2014/chartex" xmlns:cx1="http://schemas.microsoft.com/office/drawing/2015/9/8/chartex" xmlns:cx2="http://schemas.microsoft.com/office/drawing/2015/10/21/chartex" xmlns:cx3="http://schemas.microsoft.com/office/drawing/2016/5/9/chartex" xmlns:cx4="http://schemas.microsoft.com/office/drawing/2016/5/10/chartex" xmlns:cx5="http://schemas.microsoft.com/office/drawing/2016/5/11/chartex" xmlns:cx6="http://schemas.microsoft.com/office/drawing/2016/5/12/chartex" xmlns:cx7="http://schemas.microsoft.com/office/drawing/2016/5/13/chartex" xmlns:cx8="http://schemas.microsoft.com/office/drawing/2016/5/14/chartex" xmlns:mc="http://schemas.openxmlformats.org/markup-compatibility/2006" xmlns:aink="http://schemas.microsoft.com/office/drawing/2016/ink" xmlns:am3d="http://schemas.microsoft.com/office/drawing/2017/model3d" xmlns:o="urn:schemas-microsoft-com:office:office" xmlns:oel="http://schemas.microsoft.com/office/2019/extlst" xmlns:r="http://schemas.openxmlformats.org/officeDocument/2006/relationships" xmlns:m="http://schemas.openxmlformats.org/officeDocument/2006/math" xmlns:v="urn:schemas-microsoft-com:vml" xmlns:wp14="http://schemas.microsoft.com/office/word/2010/wordprocessingDrawing" xmlns:wp="http://schemas.openxmlformats.org/drawingml/2006/wordprocessingDrawing" xmlns:w10="urn:schemas-microsoft-com:office:word" xmlns:w="http://schemas.openxmlformats.org/wordprocessingml/2006/main" xmlns:w14="http://schemas.microsoft.com/office/word/2010/wordml" xmlns:w15="http://schemas.microsoft.com/office/word/2012/wordml" xmlns:w16cex="http://schemas.microsoft.com/office/word/2018/wordml/cex" xmlns:w16cid="http://schemas.microsoft.com/office/word/2016/wordml/cid" xmlns:w16="http://schemas.microsoft.com/office/word/2018/wordml" xmlns:w16sdtdh="http://schemas.microsoft.com/office/word/2020/wordml/sdtdatahash" xmlns:w16se="http://schemas.microsoft.com/office/word/2015/wordml/symex" xmlns:wpg="http://schemas.microsoft.com/office/word/2010/wordprocessingGroup" xmlns:wpi="http://schemas.microsoft.com/office/word/2010/wordprocessingInk" xmlns:wne="http://schemas.microsoft.com/office/word/2006/wordml" xmlns:wps="http://schemas.microsoft.com/office/word/2010/wordprocessingShape" mc:Ignorable="w14 w15 w16se w16cid w16 w16cex w16sdtdh wp14">
+<w:numbering xmlns:wpc="http://schemas.microsoft.com/office/word/2010/wordprocessingCanvas" xmlns:cx="http://schemas.microsoft.com/office/drawing/2014/chartex" xmlns:cx1="http://schemas.microsoft.com/office/drawing/2015/9/8/chartex" xmlns:cx2="http://schemas.microsoft.com/office/drawing/2015/10/21/chartex" xmlns:cx3="http://schemas.microsoft.com/office/drawing/2016/5/9/chartex" xmlns:cx4="http://schemas.microsoft.com/office/drawing/2016/5/10/chartex" xmlns:cx5="http://schemas.microsoft.com/office/drawing/2016/5/11/chartex" xmlns:cx6="http://schemas.microsoft.com/office/drawing/2016/5/12/chartex" xmlns:cx7="http://schemas.microsoft.com/office/drawing/2016/5/13/chartex" xmlns:cx8="http://schemas.microsoft.com/office/drawing/2016/5/14/chartex" xmlns:mc="http://schemas.openxmlformats.org/markup-compatibility/2006" xmlns:aink="http://schemas.microsoft.com/office/drawing/2016/ink" xmlns:am3d="http://schemas.microsoft.com/office/drawing/2017/model3d" xmlns:o="urn:schemas-microsoft-com:office:office" xmlns:oel="http://schemas.microsoft.com/office/2019/extlst" xmlns:r="http://schemas.openxmlformats.org/officeDocument/2006/relationships" xmlns:m="http://schemas.openxmlformats.org/officeDocument/2006/math" xmlns:v="urn:schemas-microsoft-com:vml" xmlns:wp14="http://schemas.microsoft.com/office/word/2010/wordprocessingDrawing" xmlns:wp="http://schemas.openxmlformats.org/drawingml/2006/wordprocessingDrawing" xmlns:w10="urn:schemas-microsoft-com:office:word" xmlns:w="http://schemas.openxmlformats.org/wordprocessingml/2006/main" xmlns:w14="http://schemas.microsoft.com/office/word/2010/wordml" xmlns:w15="http://schemas.microsoft.com/office/word/2012/wordml" xmlns:w16cex="http://schemas.microsoft.com/office/word/2018/wordml/cex" xmlns:w16cid="http://schemas.microsoft.com/office/word/2016/wordml/cid" xmlns:w16="http://schemas.microsoft.com/office/word/2018/wordml" xmlns:w16du="http://schemas.microsoft.com/office/word/2023/wordml/word16du" xmlns:w16sdtdh="http://schemas.microsoft.com/office/word/2020/wordml/sdtdatahash" xmlns:w16se="http://schemas.microsoft.com/office/word/2015/wordml/symex" xmlns:wpg="http://schemas.microsoft.com/office/word/2010/wordprocessingGroup" xmlns:wpi="http://schemas.microsoft.com/office/word/2010/wordprocessingInk" xmlns:wne="http://schemas.microsoft.com/office/word/2006/wordml" xmlns:wps="http://schemas.microsoft.com/office/word/2010/wordprocessingShape" mc:Ignorable="w14 w15 w16se w16cid w16 w16cex w16sdtdh wp14">
   <w:abstractNum w:abstractNumId="0" w15:restartNumberingAfterBreak="0">
     <w:nsid w:val="755A5BD8"/>
     <w:multiLevelType w:val="multilevel"/>
@@ -2798,6 +5191,7 @@
       <w:color w:val="000000"/>
       <w:kern w:val="0"/>
       <w:sz w:val="24"/>
+      <w:lang w:val="lv-LV"/>
       <w14:ligatures w14:val="none"/>
     </w:rPr>
   </w:style>
@@ -2807,11 +5201,10 @@
     <w:link w:val="Virsraksts1Rakstz"/>
     <w:uiPriority w:val="9"/>
     <w:qFormat/>
-    <w:rsid w:val="0060755C"/>
+    <w:rsid w:val="00CC50B5"/>
     <w:pPr>
       <w:keepNext/>
       <w:keepLines/>
-      <w:shd w:val="clear" w:color="auto" w:fill="FFFF00"/>
       <w:spacing w:after="477" w:line="256" w:lineRule="auto"/>
       <w:ind w:left="10" w:hanging="10"/>
       <w:jc w:val="center"/>
@@ -2820,7 +5213,6 @@
     <w:rPr>
       <w:rFonts w:ascii="Times New Roman" w:eastAsia="Times New Roman" w:hAnsi="Times New Roman" w:cs="Times New Roman"/>
       <w:b/>
-      <w:color w:val="000000"/>
       <w:kern w:val="0"/>
       <w:sz w:val="32"/>
       <w14:ligatures w14:val="none"/>
@@ -2852,7 +5244,6 @@
   <w:style w:type="character" w:default="1" w:styleId="Noklusjumarindkopasfonts">
     <w:name w:val="Default Paragraph Font"/>
     <w:uiPriority w:val="1"/>
-    <w:semiHidden/>
     <w:unhideWhenUsed/>
   </w:style>
   <w:style w:type="table" w:default="1" w:styleId="Parastatabula">
@@ -2881,14 +5272,12 @@
     <w:basedOn w:val="Noklusjumarindkopasfonts"/>
     <w:link w:val="Virsraksts1"/>
     <w:uiPriority w:val="9"/>
-    <w:rsid w:val="0060755C"/>
+    <w:rsid w:val="00CC50B5"/>
     <w:rPr>
       <w:rFonts w:ascii="Times New Roman" w:eastAsia="Times New Roman" w:hAnsi="Times New Roman" w:cs="Times New Roman"/>
       <w:b/>
-      <w:color w:val="000000"/>
       <w:kern w:val="0"/>
       <w:sz w:val="32"/>
-      <w:shd w:val="clear" w:color="auto" w:fill="FFFF00"/>
       <w14:ligatures w14:val="none"/>
     </w:rPr>
   </w:style>
@@ -2961,7 +5350,6 @@
     <w:qFormat/>
     <w:rsid w:val="00CF214D"/>
     <w:pPr>
-      <w:shd w:val="clear" w:color="auto" w:fill="auto"/>
       <w:spacing w:before="240" w:after="0" w:line="259" w:lineRule="auto"/>
       <w:ind w:left="0" w:firstLine="0"/>
       <w:jc w:val="left"/>
@@ -2984,6 +5372,159 @@
       <w:ind w:left="720"/>
       <w:contextualSpacing/>
     </w:pPr>
+  </w:style>
+  <w:style w:type="paragraph" w:styleId="Beiguvresteksts">
+    <w:name w:val="endnote text"/>
+    <w:basedOn w:val="Parasts"/>
+    <w:link w:val="BeiguvrestekstsRakstz"/>
+    <w:uiPriority w:val="99"/>
+    <w:semiHidden/>
+    <w:unhideWhenUsed/>
+    <w:rsid w:val="001F38F0"/>
+    <w:pPr>
+      <w:spacing w:after="0" w:line="240" w:lineRule="auto"/>
+    </w:pPr>
+    <w:rPr>
+      <w:sz w:val="20"/>
+      <w:szCs w:val="20"/>
+    </w:rPr>
+  </w:style>
+  <w:style w:type="character" w:customStyle="1" w:styleId="BeiguvrestekstsRakstz">
+    <w:name w:val="Beigu vēres teksts Rakstz."/>
+    <w:basedOn w:val="Noklusjumarindkopasfonts"/>
+    <w:link w:val="Beiguvresteksts"/>
+    <w:uiPriority w:val="99"/>
+    <w:semiHidden/>
+    <w:rsid w:val="001F38F0"/>
+    <w:rPr>
+      <w:rFonts w:ascii="Times New Roman" w:eastAsia="Times New Roman" w:hAnsi="Times New Roman" w:cs="Times New Roman"/>
+      <w:color w:val="000000"/>
+      <w:kern w:val="0"/>
+      <w:sz w:val="20"/>
+      <w:szCs w:val="20"/>
+      <w14:ligatures w14:val="none"/>
+    </w:rPr>
+  </w:style>
+  <w:style w:type="character" w:styleId="Beiguvresatsauce">
+    <w:name w:val="endnote reference"/>
+    <w:basedOn w:val="Noklusjumarindkopasfonts"/>
+    <w:uiPriority w:val="99"/>
+    <w:semiHidden/>
+    <w:unhideWhenUsed/>
+    <w:rsid w:val="001F38F0"/>
+    <w:rPr>
+      <w:vertAlign w:val="superscript"/>
+    </w:rPr>
+  </w:style>
+  <w:style w:type="paragraph" w:styleId="Bezatstarpm">
+    <w:name w:val="No Spacing"/>
+    <w:uiPriority w:val="1"/>
+    <w:qFormat/>
+    <w:rsid w:val="009E6AED"/>
+    <w:pPr>
+      <w:spacing w:after="0" w:line="240" w:lineRule="auto"/>
+      <w:ind w:left="672" w:hanging="10"/>
+      <w:jc w:val="both"/>
+    </w:pPr>
+    <w:rPr>
+      <w:rFonts w:ascii="Times New Roman" w:eastAsia="Times New Roman" w:hAnsi="Times New Roman" w:cs="Times New Roman"/>
+      <w:color w:val="000000"/>
+      <w:kern w:val="0"/>
+      <w:sz w:val="24"/>
+      <w:lang w:val="lv-LV"/>
+      <w14:ligatures w14:val="none"/>
+    </w:rPr>
+  </w:style>
+  <w:style w:type="paragraph" w:customStyle="1" w:styleId="Default">
+    <w:name w:val="Default"/>
+    <w:rsid w:val="001D0F51"/>
+    <w:pPr>
+      <w:autoSpaceDE w:val="0"/>
+      <w:autoSpaceDN w:val="0"/>
+      <w:adjustRightInd w:val="0"/>
+      <w:spacing w:after="0" w:line="240" w:lineRule="auto"/>
+    </w:pPr>
+    <w:rPr>
+      <w:rFonts w:ascii="Times New Roman" w:hAnsi="Times New Roman" w:cs="Times New Roman"/>
+      <w:color w:val="000000"/>
+      <w:kern w:val="0"/>
+      <w:sz w:val="24"/>
+      <w:szCs w:val="24"/>
+    </w:rPr>
+  </w:style>
+  <w:style w:type="table" w:styleId="Vienkratabula4">
+    <w:name w:val="Plain Table 4"/>
+    <w:basedOn w:val="Parastatabula"/>
+    <w:uiPriority w:val="44"/>
+    <w:rsid w:val="0036743D"/>
+    <w:pPr>
+      <w:spacing w:after="0" w:line="240" w:lineRule="auto"/>
+      <w:jc w:val="center"/>
+    </w:pPr>
+    <w:tblPr>
+      <w:tblStyleRowBandSize w:val="1"/>
+      <w:tblStyleColBandSize w:val="1"/>
+      <w:jc w:val="center"/>
+      <w:tblBorders>
+        <w:top w:val="single" w:sz="6" w:space="0" w:color="FFFFFF" w:themeColor="background1"/>
+        <w:left w:val="single" w:sz="6" w:space="0" w:color="FFFFFF" w:themeColor="background1"/>
+        <w:bottom w:val="single" w:sz="6" w:space="0" w:color="FFFFFF" w:themeColor="background1"/>
+        <w:right w:val="single" w:sz="6" w:space="0" w:color="FFFFFF" w:themeColor="background1"/>
+        <w:insideH w:val="single" w:sz="6" w:space="0" w:color="FFFFFF" w:themeColor="background1"/>
+        <w:insideV w:val="single" w:sz="6" w:space="0" w:color="FFFFFF" w:themeColor="background1"/>
+      </w:tblBorders>
+    </w:tblPr>
+    <w:trPr>
+      <w:jc w:val="center"/>
+    </w:trPr>
+    <w:tcPr>
+      <w:shd w:val="clear" w:color="auto" w:fill="F2F2F2" w:themeFill="background1" w:themeFillShade="F2"/>
+      <w:vAlign w:val="center"/>
+    </w:tcPr>
+    <w:tblStylePr w:type="firstRow">
+      <w:rPr>
+        <w:b/>
+        <w:bCs/>
+      </w:rPr>
+      <w:tblPr/>
+      <w:tcPr>
+        <w:shd w:val="clear" w:color="auto" w:fill="BFBFBF" w:themeFill="background1" w:themeFillShade="BF"/>
+      </w:tcPr>
+    </w:tblStylePr>
+    <w:tblStylePr w:type="lastRow">
+      <w:rPr>
+        <w:b/>
+        <w:bCs/>
+      </w:rPr>
+    </w:tblStylePr>
+    <w:tblStylePr w:type="firstCol">
+      <w:rPr>
+        <w:b/>
+        <w:bCs/>
+      </w:rPr>
+      <w:tblPr/>
+      <w:tcPr>
+        <w:shd w:val="clear" w:color="auto" w:fill="D9D9D9" w:themeFill="background1" w:themeFillShade="D9"/>
+      </w:tcPr>
+    </w:tblStylePr>
+    <w:tblStylePr w:type="lastCol">
+      <w:rPr>
+        <w:b/>
+        <w:bCs/>
+      </w:rPr>
+    </w:tblStylePr>
+    <w:tblStylePr w:type="band1Vert">
+      <w:tblPr/>
+      <w:tcPr>
+        <w:shd w:val="clear" w:color="auto" w:fill="F2F2F2" w:themeFill="background1" w:themeFillShade="F2"/>
+      </w:tcPr>
+    </w:tblStylePr>
+    <w:tblStylePr w:type="band1Horz">
+      <w:tblPr/>
+      <w:tcPr>
+        <w:shd w:val="clear" w:color="auto" w:fill="F2F2F2" w:themeFill="background1" w:themeFillShade="F2"/>
+      </w:tcPr>
+    </w:tblStylePr>
   </w:style>
 </w:styles>
 </file>
@@ -3284,6 +5825,25 @@
 </file>
 
 <file path=customXml/item1.xml><?xml version="1.0" encoding="utf-8"?>
+<b:Sources xmlns:b="http://schemas.openxmlformats.org/officeDocument/2006/bibliography" xmlns="http://schemas.openxmlformats.org/officeDocument/2006/bibliography" SelectedStyle="\APASixthEditionOfficeOnline.xsl" StyleName="APA" Version="6"/>
+</file>
+
+<file path=customXml/item2.xml><?xml version="1.0" encoding="utf-8"?>
+<p:properties xmlns:p="http://schemas.microsoft.com/office/2006/metadata/properties" xmlns:xsi="http://www.w3.org/2001/XMLSchema-instance" xmlns:pc="http://schemas.microsoft.com/office/infopath/2007/PartnerControls">
+  <documentManagement/>
+</p:properties>
+</file>
+
+<file path=customXml/item3.xml><?xml version="1.0" encoding="utf-8"?>
+<?mso-contentType ?>
+<FormTemplates xmlns="http://schemas.microsoft.com/sharepoint/v3/contenttype/forms">
+  <Display>DocumentLibraryForm</Display>
+  <Edit>DocumentLibraryForm</Edit>
+  <New>DocumentLibraryForm</New>
+</FormTemplates>
+</file>
+
+<file path=customXml/item4.xml><?xml version="1.0" encoding="utf-8"?>
 <ct:contentTypeSchema xmlns:ct="http://schemas.microsoft.com/office/2006/metadata/contentType" xmlns:ma="http://schemas.microsoft.com/office/2006/metadata/properties/metaAttributes" ct:_="" ma:_="" ma:contentTypeName="Dokuments" ma:contentTypeID="0x0101006EA2584291E6DC4FA3C9ED28B665AF2E" ma:contentTypeVersion="2" ma:contentTypeDescription="Izveidot jaunu dokumentu." ma:contentTypeScope="" ma:versionID="383d59b59b0a0e38c511ba4959e8da38">
   <xsd:schema xmlns:xsd="http://www.w3.org/2001/XMLSchema" xmlns:xs="http://www.w3.org/2001/XMLSchema" xmlns:p="http://schemas.microsoft.com/office/2006/metadata/properties" xmlns:ns3="02c03cda-2c87-4b85-8863-931f07083b3f" targetNamespace="http://schemas.microsoft.com/office/2006/metadata/properties" ma:root="true" ma:fieldsID="b043771d78952cb8bc0cbb9cab04a875" ns3:_="">
     <xsd:import namespace="02c03cda-2c87-4b85-8863-931f07083b3f"/>
@@ -3415,26 +5975,32 @@
 </ct:contentTypeSchema>
 </file>
 
-<file path=customXml/item2.xml><?xml version="1.0" encoding="utf-8"?>
-<?mso-contentType ?>
-<FormTemplates xmlns="http://schemas.microsoft.com/sharepoint/v3/contenttype/forms">
-  <Display>DocumentLibraryForm</Display>
-  <Edit>DocumentLibraryForm</Edit>
-  <New>DocumentLibraryForm</New>
-</FormTemplates>
+<file path=customXml/itemProps1.xml><?xml version="1.0" encoding="utf-8"?>
+<ds:datastoreItem xmlns:ds="http://schemas.openxmlformats.org/officeDocument/2006/customXml" ds:itemID="{B7C28A1D-8FAC-4290-BA9C-4E05274654A1}">
+  <ds:schemaRefs>
+    <ds:schemaRef ds:uri="http://schemas.openxmlformats.org/officeDocument/2006/bibliography"/>
+  </ds:schemaRefs>
+</ds:datastoreItem>
 </file>
 
-<file path=customXml/item3.xml><?xml version="1.0" encoding="utf-8"?>
-<p:properties xmlns:p="http://schemas.microsoft.com/office/2006/metadata/properties" xmlns:xsi="http://www.w3.org/2001/XMLSchema-instance" xmlns:pc="http://schemas.microsoft.com/office/infopath/2007/PartnerControls">
-  <documentManagement/>
-</p:properties>
+<file path=customXml/itemProps2.xml><?xml version="1.0" encoding="utf-8"?>
+<ds:datastoreItem xmlns:ds="http://schemas.openxmlformats.org/officeDocument/2006/customXml" ds:itemID="{4CC108EC-4376-4067-ABE2-D74C209E4853}">
+  <ds:schemaRefs>
+    <ds:schemaRef ds:uri="http://schemas.microsoft.com/office/2006/metadata/properties"/>
+    <ds:schemaRef ds:uri="http://schemas.microsoft.com/office/infopath/2007/PartnerControls"/>
+  </ds:schemaRefs>
+</ds:datastoreItem>
 </file>
 
-<file path=customXml/item4.xml><?xml version="1.0" encoding="utf-8"?>
-<b:Sources xmlns:b="http://schemas.openxmlformats.org/officeDocument/2006/bibliography" xmlns="http://schemas.openxmlformats.org/officeDocument/2006/bibliography" SelectedStyle="\APASixthEditionOfficeOnline.xsl" StyleName="APA" Version="6"/>
+<file path=customXml/itemProps3.xml><?xml version="1.0" encoding="utf-8"?>
+<ds:datastoreItem xmlns:ds="http://schemas.openxmlformats.org/officeDocument/2006/customXml" ds:itemID="{240A9F6C-E424-4C0E-ADE6-55DF3BBC0BCC}">
+  <ds:schemaRefs>
+    <ds:schemaRef ds:uri="http://schemas.microsoft.com/sharepoint/v3/contenttype/forms"/>
+  </ds:schemaRefs>
+</ds:datastoreItem>
 </file>
 
-<file path=customXml/itemProps1.xml><?xml version="1.0" encoding="utf-8"?>
+<file path=customXml/itemProps4.xml><?xml version="1.0" encoding="utf-8"?>
 <ds:datastoreItem xmlns:ds="http://schemas.openxmlformats.org/officeDocument/2006/customXml" ds:itemID="{1212AA10-1D4B-4C51-B074-1122E1EF3DDA}">
   <ds:schemaRefs>
     <ds:schemaRef ds:uri="http://schemas.microsoft.com/office/2006/metadata/contentType"/>
@@ -3450,36 +6016,4 @@
     <ds:schemaRef ds:uri="http://schemas.microsoft.com/internal/obd"/>
   </ds:schemaRefs>
 </ds:datastoreItem>
-</file>
-
-<file path=customXml/itemProps2.xml><?xml version="1.0" encoding="utf-8"?>
-<ds:datastoreItem xmlns:ds="http://schemas.openxmlformats.org/officeDocument/2006/customXml" ds:itemID="{240A9F6C-E424-4C0E-ADE6-55DF3BBC0BCC}">
-  <ds:schemaRefs>
-    <ds:schemaRef ds:uri="http://schemas.microsoft.com/sharepoint/v3/contenttype/forms"/>
-  </ds:schemaRefs>
-</ds:datastoreItem>
-</file>
-
-<file path=customXml/itemProps3.xml><?xml version="1.0" encoding="utf-8"?>
-<ds:datastoreItem xmlns:ds="http://schemas.openxmlformats.org/officeDocument/2006/customXml" ds:itemID="{4CC108EC-4376-4067-ABE2-D74C209E4853}">
-  <ds:schemaRefs>
-    <ds:schemaRef ds:uri="http://schemas.microsoft.com/office/2006/documentManagement/types"/>
-    <ds:schemaRef ds:uri="http://purl.org/dc/terms/"/>
-    <ds:schemaRef ds:uri="http://schemas.openxmlformats.org/package/2006/metadata/core-properties"/>
-    <ds:schemaRef ds:uri="http://schemas.microsoft.com/office/infopath/2007/PartnerControls"/>
-    <ds:schemaRef ds:uri="http://purl.org/dc/dcmitype/"/>
-    <ds:schemaRef ds:uri="http://schemas.microsoft.com/office/2006/metadata/properties"/>
-    <ds:schemaRef ds:uri="02c03cda-2c87-4b85-8863-931f07083b3f"/>
-    <ds:schemaRef ds:uri="http://www.w3.org/XML/1998/namespace"/>
-    <ds:schemaRef ds:uri="http://purl.org/dc/elements/1.1/"/>
-  </ds:schemaRefs>
-</ds:datastoreItem>
-</file>
-
-<file path=customXml/itemProps4.xml><?xml version="1.0" encoding="utf-8"?>
-<ds:datastoreItem xmlns:ds="http://schemas.openxmlformats.org/officeDocument/2006/customXml" ds:itemID="{B7C28A1D-8FAC-4290-BA9C-4E05274654A1}">
-  <ds:schemaRefs>
-    <ds:schemaRef ds:uri="http://schemas.openxmlformats.org/officeDocument/2006/bibliography"/>
-  </ds:schemaRefs>
-</ds:datastoreItem>
 </file>
</xml_diff>

<commit_message>
Add Iespiedplate un BLE programmas kods
</commit_message>
<xml_diff>
--- a/Bakalaura_darba_atskaite_A_Smirnova.docx
+++ b/Bakalaura_darba_atskaite_A_Smirnova.docx
@@ -1526,18 +1526,1717 @@
       <w:r>
         <w:t xml:space="preserve"> </w:t>
       </w:r>
+      <w:r>
+        <w:t>Tās laikā tika iegūta informācija par dažādiem pastāvošiem risinājumiem, to priekšrocībām</w:t>
+      </w:r>
+      <w:r>
+        <w:t xml:space="preserve"> un</w:t>
+      </w:r>
+      <w:r>
+        <w:t xml:space="preserve"> trūkumiem</w:t>
+      </w:r>
+      <w:r>
+        <w:t xml:space="preserve">. </w:t>
+      </w:r>
+      <w:r>
+        <w:t xml:space="preserve">Šīs īpašības un saistošas norādes apkopotas tabulā 1.1. Tirgus </w:t>
+      </w:r>
+      <w:proofErr w:type="spellStart"/>
+      <w:r>
+        <w:t>priekšizpētei</w:t>
+      </w:r>
+      <w:proofErr w:type="spellEnd"/>
+      <w:r>
+        <w:t xml:space="preserve"> produktu meklēšanai un atlasei tika izvirzīti šādi kritēriji:</w:t>
+      </w:r>
+    </w:p>
+    <w:p>
+      <w:pPr>
+        <w:pStyle w:val="Sarakstarindkopa"/>
+        <w:numPr>
+          <w:ilvl w:val="0"/>
+          <w:numId w:val="3"/>
+        </w:numPr>
+        <w:spacing w:after="91" w:line="360" w:lineRule="auto"/>
+      </w:pPr>
+      <w:r>
+        <w:t>Bezvadu komunikācija</w:t>
+      </w:r>
+    </w:p>
+    <w:p>
+      <w:pPr>
+        <w:pStyle w:val="Sarakstarindkopa"/>
+        <w:numPr>
+          <w:ilvl w:val="0"/>
+          <w:numId w:val="3"/>
+        </w:numPr>
+        <w:spacing w:after="91" w:line="360" w:lineRule="auto"/>
+      </w:pPr>
+      <w:r>
+        <w:t>Augsnes mitruma sensors</w:t>
+      </w:r>
+    </w:p>
+    <w:p>
+      <w:pPr>
+        <w:pStyle w:val="Sarakstarindkopa"/>
+        <w:numPr>
+          <w:ilvl w:val="0"/>
+          <w:numId w:val="3"/>
+        </w:numPr>
+        <w:spacing w:after="91" w:line="360" w:lineRule="auto"/>
+      </w:pPr>
+      <w:r>
+        <w:t>Gaismas intensitātes sensors</w:t>
+      </w:r>
+    </w:p>
+    <w:p>
+      <w:pPr>
+        <w:pStyle w:val="Sarakstarindkopa"/>
+        <w:numPr>
+          <w:ilvl w:val="0"/>
+          <w:numId w:val="3"/>
+        </w:numPr>
+        <w:spacing w:after="91" w:line="360" w:lineRule="auto"/>
+      </w:pPr>
+      <w:r>
+        <w:t>…</w:t>
+      </w:r>
     </w:p>
     <w:p>
       <w:pPr>
         <w:spacing w:after="91"/>
         <w:ind w:left="-5"/>
-      </w:pPr>
-      <w:r>
-        <w:tab/>
-      </w:r>
-      <w:r>
-        <w:tab/>
-      </w:r>
+        <w:jc w:val="right"/>
+      </w:pPr>
+      <w:r>
+        <w:tab/>
+      </w:r>
+      <w:r>
+        <w:tab/>
+      </w:r>
+      <w:r>
+        <w:t>…tabula</w:t>
+      </w:r>
+    </w:p>
+    <w:tbl>
+      <w:tblPr>
+        <w:tblStyle w:val="Vienkratabula4"/>
+        <w:tblpPr w:leftFromText="180" w:rightFromText="180" w:vertAnchor="text" w:horzAnchor="margin" w:tblpXSpec="center" w:tblpY="457"/>
+        <w:tblW w:w="0" w:type="auto"/>
+        <w:tblLook w:val="00A0" w:firstRow="1" w:lastRow="0" w:firstColumn="1" w:lastColumn="0" w:noHBand="0" w:noVBand="0"/>
+      </w:tblPr>
+      <w:tblGrid>
+        <w:gridCol w:w="1190"/>
+        <w:gridCol w:w="813"/>
+        <w:gridCol w:w="810"/>
+        <w:gridCol w:w="992"/>
+        <w:gridCol w:w="1142"/>
+        <w:gridCol w:w="1290"/>
+        <w:gridCol w:w="1063"/>
+        <w:gridCol w:w="971"/>
+        <w:gridCol w:w="855"/>
+      </w:tblGrid>
+      <w:tr>
+        <w:trPr>
+          <w:cnfStyle w:val="100000000000" w:firstRow="1" w:lastRow="0" w:firstColumn="0" w:lastColumn="0" w:oddVBand="0" w:evenVBand="0" w:oddHBand="0" w:evenHBand="0" w:firstRowFirstColumn="0" w:firstRowLastColumn="0" w:lastRowFirstColumn="0" w:lastRowLastColumn="0"/>
+          <w:trHeight w:val="74"/>
+        </w:trPr>
+        <w:tc>
+          <w:tcPr>
+            <w:cnfStyle w:val="001000000000" w:firstRow="0" w:lastRow="0" w:firstColumn="1" w:lastColumn="0" w:oddVBand="0" w:evenVBand="0" w:oddHBand="0" w:evenHBand="0" w:firstRowFirstColumn="0" w:firstRowLastColumn="0" w:lastRowFirstColumn="0" w:lastRowLastColumn="0"/>
+            <w:tcW w:w="1190" w:type="dxa"/>
+          </w:tcPr>
+          <w:p>
+            <w:pPr>
+              <w:pStyle w:val="Default"/>
+              <w:rPr>
+                <w:b w:val="0"/>
+                <w:bCs w:val="0"/>
+                <w:sz w:val="22"/>
+                <w:szCs w:val="22"/>
+                <w:lang w:val="lv-LV"/>
+              </w:rPr>
+            </w:pPr>
+            <w:r>
+              <w:rPr>
+                <w:b w:val="0"/>
+                <w:bCs w:val="0"/>
+                <w:sz w:val="22"/>
+                <w:szCs w:val="22"/>
+                <w:lang w:val="lv-LV"/>
+              </w:rPr>
+              <w:t>Ražotājs</w:t>
+            </w:r>
+          </w:p>
+        </w:tc>
+        <w:tc>
+          <w:tcPr>
+            <w:cnfStyle w:val="000010000000" w:firstRow="0" w:lastRow="0" w:firstColumn="0" w:lastColumn="0" w:oddVBand="1" w:evenVBand="0" w:oddHBand="0" w:evenHBand="0" w:firstRowFirstColumn="0" w:firstRowLastColumn="0" w:lastRowFirstColumn="0" w:lastRowLastColumn="0"/>
+            <w:tcW w:w="813" w:type="dxa"/>
+          </w:tcPr>
+          <w:p>
+            <w:pPr>
+              <w:pStyle w:val="Default"/>
+              <w:rPr>
+                <w:b w:val="0"/>
+                <w:bCs w:val="0"/>
+                <w:sz w:val="22"/>
+                <w:szCs w:val="22"/>
+                <w:lang w:val="lv-LV"/>
+              </w:rPr>
+            </w:pPr>
+            <w:r>
+              <w:rPr>
+                <w:b w:val="0"/>
+                <w:bCs w:val="0"/>
+                <w:sz w:val="22"/>
+                <w:szCs w:val="22"/>
+                <w:lang w:val="lv-LV"/>
+              </w:rPr>
+              <w:t>BLE</w:t>
+            </w:r>
+          </w:p>
+        </w:tc>
+        <w:tc>
+          <w:tcPr>
+            <w:tcW w:w="810" w:type="dxa"/>
+          </w:tcPr>
+          <w:p>
+            <w:pPr>
+              <w:pStyle w:val="Default"/>
+              <w:cnfStyle w:val="100000000000" w:firstRow="1" w:lastRow="0" w:firstColumn="0" w:lastColumn="0" w:oddVBand="0" w:evenVBand="0" w:oddHBand="0" w:evenHBand="0" w:firstRowFirstColumn="0" w:firstRowLastColumn="0" w:lastRowFirstColumn="0" w:lastRowLastColumn="0"/>
+              <w:rPr>
+                <w:b w:val="0"/>
+                <w:bCs w:val="0"/>
+                <w:sz w:val="22"/>
+                <w:szCs w:val="22"/>
+                <w:lang w:val="lv-LV"/>
+              </w:rPr>
+            </w:pPr>
+            <w:r>
+              <w:rPr>
+                <w:b w:val="0"/>
+                <w:bCs w:val="0"/>
+                <w:sz w:val="22"/>
+                <w:szCs w:val="22"/>
+                <w:lang w:val="lv-LV"/>
+              </w:rPr>
+              <w:t>WIFI</w:t>
+            </w:r>
+          </w:p>
+        </w:tc>
+        <w:tc>
+          <w:tcPr>
+            <w:cnfStyle w:val="000010000000" w:firstRow="0" w:lastRow="0" w:firstColumn="0" w:lastColumn="0" w:oddVBand="1" w:evenVBand="0" w:oddHBand="0" w:evenHBand="0" w:firstRowFirstColumn="0" w:firstRowLastColumn="0" w:lastRowFirstColumn="0" w:lastRowLastColumn="0"/>
+            <w:tcW w:w="992" w:type="dxa"/>
+          </w:tcPr>
+          <w:p>
+            <w:pPr>
+              <w:pStyle w:val="Default"/>
+              <w:rPr>
+                <w:b w:val="0"/>
+                <w:bCs w:val="0"/>
+                <w:sz w:val="22"/>
+                <w:szCs w:val="22"/>
+                <w:lang w:val="lv-LV"/>
+              </w:rPr>
+            </w:pPr>
+            <w:r>
+              <w:rPr>
+                <w:b w:val="0"/>
+                <w:bCs w:val="0"/>
+                <w:sz w:val="22"/>
+                <w:szCs w:val="22"/>
+                <w:lang w:val="lv-LV"/>
+              </w:rPr>
+              <w:t>Augsnes mitrums</w:t>
+            </w:r>
+          </w:p>
+        </w:tc>
+        <w:tc>
+          <w:tcPr>
+            <w:tcW w:w="1142" w:type="dxa"/>
+          </w:tcPr>
+          <w:p>
+            <w:pPr>
+              <w:pStyle w:val="Default"/>
+              <w:cnfStyle w:val="100000000000" w:firstRow="1" w:lastRow="0" w:firstColumn="0" w:lastColumn="0" w:oddVBand="0" w:evenVBand="0" w:oddHBand="0" w:evenHBand="0" w:firstRowFirstColumn="0" w:firstRowLastColumn="0" w:lastRowFirstColumn="0" w:lastRowLastColumn="0"/>
+              <w:rPr>
+                <w:b w:val="0"/>
+                <w:bCs w:val="0"/>
+                <w:sz w:val="22"/>
+                <w:szCs w:val="22"/>
+                <w:lang w:val="lv-LV"/>
+              </w:rPr>
+            </w:pPr>
+            <w:r>
+              <w:rPr>
+                <w:b w:val="0"/>
+                <w:bCs w:val="0"/>
+                <w:sz w:val="22"/>
+                <w:szCs w:val="22"/>
+                <w:lang w:val="lv-LV"/>
+              </w:rPr>
+              <w:t>Gaismas intensitāte</w:t>
+            </w:r>
+          </w:p>
+        </w:tc>
+        <w:tc>
+          <w:tcPr>
+            <w:cnfStyle w:val="000010000000" w:firstRow="0" w:lastRow="0" w:firstColumn="0" w:lastColumn="0" w:oddVBand="1" w:evenVBand="0" w:oddHBand="0" w:evenHBand="0" w:firstRowFirstColumn="0" w:firstRowLastColumn="0" w:lastRowFirstColumn="0" w:lastRowLastColumn="0"/>
+            <w:tcW w:w="1290" w:type="dxa"/>
+          </w:tcPr>
+          <w:p>
+            <w:pPr>
+              <w:pStyle w:val="Default"/>
+              <w:rPr>
+                <w:b w:val="0"/>
+                <w:bCs w:val="0"/>
+                <w:sz w:val="22"/>
+                <w:szCs w:val="22"/>
+                <w:lang w:val="lv-LV"/>
+              </w:rPr>
+            </w:pPr>
+            <w:r>
+              <w:rPr>
+                <w:b w:val="0"/>
+                <w:bCs w:val="0"/>
+                <w:sz w:val="22"/>
+                <w:szCs w:val="22"/>
+                <w:lang w:val="lv-LV"/>
+              </w:rPr>
+              <w:t>Gaisa temperatūra</w:t>
+            </w:r>
+          </w:p>
+        </w:tc>
+        <w:tc>
+          <w:tcPr>
+            <w:tcW w:w="1063" w:type="dxa"/>
+          </w:tcPr>
+          <w:p>
+            <w:pPr>
+              <w:pStyle w:val="Default"/>
+              <w:cnfStyle w:val="100000000000" w:firstRow="1" w:lastRow="0" w:firstColumn="0" w:lastColumn="0" w:oddVBand="0" w:evenVBand="0" w:oddHBand="0" w:evenHBand="0" w:firstRowFirstColumn="0" w:firstRowLastColumn="0" w:lastRowFirstColumn="0" w:lastRowLastColumn="0"/>
+              <w:rPr>
+                <w:b w:val="0"/>
+                <w:bCs w:val="0"/>
+                <w:sz w:val="22"/>
+                <w:szCs w:val="22"/>
+                <w:lang w:val="lv-LV"/>
+              </w:rPr>
+            </w:pPr>
+            <w:r>
+              <w:rPr>
+                <w:b w:val="0"/>
+                <w:bCs w:val="0"/>
+                <w:sz w:val="22"/>
+                <w:szCs w:val="22"/>
+                <w:lang w:val="lv-LV"/>
+              </w:rPr>
+              <w:t>Gaisa mitrums</w:t>
+            </w:r>
+          </w:p>
+        </w:tc>
+        <w:tc>
+          <w:tcPr>
+            <w:cnfStyle w:val="000010000000" w:firstRow="0" w:lastRow="0" w:firstColumn="0" w:lastColumn="0" w:oddVBand="1" w:evenVBand="0" w:oddHBand="0" w:evenHBand="0" w:firstRowFirstColumn="0" w:firstRowLastColumn="0" w:lastRowFirstColumn="0" w:lastRowLastColumn="0"/>
+            <w:tcW w:w="971" w:type="dxa"/>
+          </w:tcPr>
+          <w:p>
+            <w:pPr>
+              <w:pStyle w:val="Default"/>
+              <w:rPr>
+                <w:b w:val="0"/>
+                <w:bCs w:val="0"/>
+                <w:sz w:val="22"/>
+                <w:szCs w:val="22"/>
+                <w:lang w:val="lv-LV"/>
+              </w:rPr>
+            </w:pPr>
+            <w:r>
+              <w:rPr>
+                <w:b w:val="0"/>
+                <w:bCs w:val="0"/>
+                <w:sz w:val="22"/>
+                <w:szCs w:val="22"/>
+                <w:lang w:val="lv-LV"/>
+              </w:rPr>
+              <w:t>Ierīču skaits</w:t>
+            </w:r>
+          </w:p>
+        </w:tc>
+        <w:tc>
+          <w:tcPr>
+            <w:tcW w:w="855" w:type="dxa"/>
+          </w:tcPr>
+          <w:p>
+            <w:pPr>
+              <w:pStyle w:val="Default"/>
+              <w:cnfStyle w:val="100000000000" w:firstRow="1" w:lastRow="0" w:firstColumn="0" w:lastColumn="0" w:oddVBand="0" w:evenVBand="0" w:oddHBand="0" w:evenHBand="0" w:firstRowFirstColumn="0" w:firstRowLastColumn="0" w:lastRowFirstColumn="0" w:lastRowLastColumn="0"/>
+              <w:rPr>
+                <w:b w:val="0"/>
+                <w:bCs w:val="0"/>
+                <w:sz w:val="22"/>
+                <w:szCs w:val="22"/>
+                <w:lang w:val="lv-LV"/>
+              </w:rPr>
+            </w:pPr>
+            <w:r>
+              <w:rPr>
+                <w:b w:val="0"/>
+                <w:bCs w:val="0"/>
+                <w:sz w:val="22"/>
+                <w:szCs w:val="22"/>
+                <w:lang w:val="lv-LV"/>
+              </w:rPr>
+              <w:t>Saules panelis</w:t>
+            </w:r>
+          </w:p>
+        </w:tc>
+      </w:tr>
+      <w:tr>
+        <w:trPr>
+          <w:cnfStyle w:val="000000100000" w:firstRow="0" w:lastRow="0" w:firstColumn="0" w:lastColumn="0" w:oddVBand="0" w:evenVBand="0" w:oddHBand="1" w:evenHBand="0" w:firstRowFirstColumn="0" w:firstRowLastColumn="0" w:lastRowFirstColumn="0" w:lastRowLastColumn="0"/>
+          <w:trHeight w:val="74"/>
+        </w:trPr>
+        <w:tc>
+          <w:tcPr>
+            <w:cnfStyle w:val="001000000000" w:firstRow="0" w:lastRow="0" w:firstColumn="1" w:lastColumn="0" w:oddVBand="0" w:evenVBand="0" w:oddHBand="0" w:evenHBand="0" w:firstRowFirstColumn="0" w:firstRowLastColumn="0" w:lastRowFirstColumn="0" w:lastRowLastColumn="0"/>
+            <w:tcW w:w="1190" w:type="dxa"/>
+          </w:tcPr>
+          <w:p>
+            <w:pPr>
+              <w:pStyle w:val="Default"/>
+              <w:rPr>
+                <w:b w:val="0"/>
+                <w:bCs w:val="0"/>
+                <w:sz w:val="22"/>
+                <w:szCs w:val="22"/>
+                <w:lang w:val="lv-LV"/>
+              </w:rPr>
+            </w:pPr>
+            <w:r>
+              <w:rPr>
+                <w:b w:val="0"/>
+                <w:bCs w:val="0"/>
+                <w:sz w:val="22"/>
+                <w:szCs w:val="22"/>
+                <w:lang w:val="lv-LV"/>
+              </w:rPr>
+              <w:t>Autors</w:t>
+            </w:r>
+          </w:p>
+        </w:tc>
+        <w:tc>
+          <w:tcPr>
+            <w:cnfStyle w:val="000010000000" w:firstRow="0" w:lastRow="0" w:firstColumn="0" w:lastColumn="0" w:oddVBand="1" w:evenVBand="0" w:oddHBand="0" w:evenHBand="0" w:firstRowFirstColumn="0" w:firstRowLastColumn="0" w:lastRowFirstColumn="0" w:lastRowLastColumn="0"/>
+            <w:tcW w:w="813" w:type="dxa"/>
+          </w:tcPr>
+          <w:p>
+            <w:pPr>
+              <w:pStyle w:val="Default"/>
+              <w:rPr>
+                <w:sz w:val="22"/>
+                <w:szCs w:val="22"/>
+                <w:lang w:val="lv-LV"/>
+              </w:rPr>
+            </w:pPr>
+            <w:r>
+              <w:rPr>
+                <w:rFonts w:ascii="Segoe UI Symbol" w:hAnsi="Segoe UI Symbol" w:cs="Segoe UI Symbol"/>
+                <w:sz w:val="22"/>
+                <w:szCs w:val="22"/>
+                <w:lang w:val="lv-LV"/>
+              </w:rPr>
+              <w:t>✗</w:t>
+            </w:r>
+          </w:p>
+        </w:tc>
+        <w:tc>
+          <w:tcPr>
+            <w:tcW w:w="810" w:type="dxa"/>
+          </w:tcPr>
+          <w:p>
+            <w:pPr>
+              <w:pStyle w:val="Default"/>
+              <w:cnfStyle w:val="000000100000" w:firstRow="0" w:lastRow="0" w:firstColumn="0" w:lastColumn="0" w:oddVBand="0" w:evenVBand="0" w:oddHBand="1" w:evenHBand="0" w:firstRowFirstColumn="0" w:firstRowLastColumn="0" w:lastRowFirstColumn="0" w:lastRowLastColumn="0"/>
+              <w:rPr>
+                <w:sz w:val="22"/>
+                <w:szCs w:val="22"/>
+                <w:lang w:val="lv-LV"/>
+              </w:rPr>
+            </w:pPr>
+            <w:r>
+              <w:rPr>
+                <w:rFonts w:ascii="Segoe UI Symbol" w:hAnsi="Segoe UI Symbol" w:cs="Segoe UI Symbol"/>
+                <w:sz w:val="22"/>
+                <w:szCs w:val="22"/>
+                <w:lang w:val="lv-LV"/>
+              </w:rPr>
+              <w:t>✓</w:t>
+            </w:r>
+          </w:p>
+        </w:tc>
+        <w:tc>
+          <w:tcPr>
+            <w:cnfStyle w:val="000010000000" w:firstRow="0" w:lastRow="0" w:firstColumn="0" w:lastColumn="0" w:oddVBand="1" w:evenVBand="0" w:oddHBand="0" w:evenHBand="0" w:firstRowFirstColumn="0" w:firstRowLastColumn="0" w:lastRowFirstColumn="0" w:lastRowLastColumn="0"/>
+            <w:tcW w:w="992" w:type="dxa"/>
+          </w:tcPr>
+          <w:p>
+            <w:pPr>
+              <w:pStyle w:val="Default"/>
+              <w:rPr>
+                <w:sz w:val="22"/>
+                <w:szCs w:val="22"/>
+                <w:lang w:val="lv-LV"/>
+              </w:rPr>
+            </w:pPr>
+            <w:r>
+              <w:rPr>
+                <w:rFonts w:ascii="Segoe UI Symbol" w:hAnsi="Segoe UI Symbol" w:cs="Segoe UI Symbol"/>
+                <w:sz w:val="22"/>
+                <w:szCs w:val="22"/>
+                <w:lang w:val="lv-LV"/>
+              </w:rPr>
+              <w:t>✓</w:t>
+            </w:r>
+          </w:p>
+        </w:tc>
+        <w:tc>
+          <w:tcPr>
+            <w:tcW w:w="1142" w:type="dxa"/>
+          </w:tcPr>
+          <w:p>
+            <w:pPr>
+              <w:pStyle w:val="Default"/>
+              <w:cnfStyle w:val="000000100000" w:firstRow="0" w:lastRow="0" w:firstColumn="0" w:lastColumn="0" w:oddVBand="0" w:evenVBand="0" w:oddHBand="1" w:evenHBand="0" w:firstRowFirstColumn="0" w:firstRowLastColumn="0" w:lastRowFirstColumn="0" w:lastRowLastColumn="0"/>
+              <w:rPr>
+                <w:rFonts w:ascii="Segoe UI Symbol" w:hAnsi="Segoe UI Symbol" w:cs="Segoe UI Symbol"/>
+                <w:sz w:val="22"/>
+                <w:szCs w:val="22"/>
+                <w:lang w:val="lv-LV"/>
+              </w:rPr>
+            </w:pPr>
+            <w:r>
+              <w:rPr>
+                <w:rFonts w:ascii="Segoe UI Symbol" w:hAnsi="Segoe UI Symbol" w:cs="Segoe UI Symbol"/>
+                <w:sz w:val="22"/>
+                <w:szCs w:val="22"/>
+                <w:lang w:val="lv-LV"/>
+              </w:rPr>
+              <w:t>✓</w:t>
+            </w:r>
+          </w:p>
+        </w:tc>
+        <w:tc>
+          <w:tcPr>
+            <w:cnfStyle w:val="000010000000" w:firstRow="0" w:lastRow="0" w:firstColumn="0" w:lastColumn="0" w:oddVBand="1" w:evenVBand="0" w:oddHBand="0" w:evenHBand="0" w:firstRowFirstColumn="0" w:firstRowLastColumn="0" w:lastRowFirstColumn="0" w:lastRowLastColumn="0"/>
+            <w:tcW w:w="1290" w:type="dxa"/>
+          </w:tcPr>
+          <w:p>
+            <w:pPr>
+              <w:pStyle w:val="Default"/>
+              <w:rPr>
+                <w:rFonts w:ascii="Segoe UI Symbol" w:hAnsi="Segoe UI Symbol" w:cs="Segoe UI Symbol"/>
+                <w:sz w:val="22"/>
+                <w:szCs w:val="22"/>
+                <w:lang w:val="lv-LV"/>
+              </w:rPr>
+            </w:pPr>
+            <w:r>
+              <w:rPr>
+                <w:rFonts w:ascii="Segoe UI Symbol" w:hAnsi="Segoe UI Symbol" w:cs="Segoe UI Symbol"/>
+                <w:sz w:val="22"/>
+                <w:szCs w:val="22"/>
+                <w:lang w:val="lv-LV"/>
+              </w:rPr>
+              <w:t>✓</w:t>
+            </w:r>
+          </w:p>
+        </w:tc>
+        <w:tc>
+          <w:tcPr>
+            <w:tcW w:w="1063" w:type="dxa"/>
+          </w:tcPr>
+          <w:p>
+            <w:pPr>
+              <w:pStyle w:val="Default"/>
+              <w:cnfStyle w:val="000000100000" w:firstRow="0" w:lastRow="0" w:firstColumn="0" w:lastColumn="0" w:oddVBand="0" w:evenVBand="0" w:oddHBand="1" w:evenHBand="0" w:firstRowFirstColumn="0" w:firstRowLastColumn="0" w:lastRowFirstColumn="0" w:lastRowLastColumn="0"/>
+              <w:rPr>
+                <w:rFonts w:ascii="Segoe UI Symbol" w:hAnsi="Segoe UI Symbol" w:cs="Segoe UI Symbol"/>
+                <w:sz w:val="22"/>
+                <w:szCs w:val="22"/>
+                <w:lang w:val="lv-LV"/>
+              </w:rPr>
+            </w:pPr>
+            <w:r>
+              <w:rPr>
+                <w:rFonts w:ascii="Segoe UI Symbol" w:hAnsi="Segoe UI Symbol" w:cs="Segoe UI Symbol"/>
+                <w:sz w:val="22"/>
+                <w:szCs w:val="22"/>
+                <w:lang w:val="lv-LV"/>
+              </w:rPr>
+              <w:t>✓</w:t>
+            </w:r>
+          </w:p>
+        </w:tc>
+        <w:tc>
+          <w:tcPr>
+            <w:cnfStyle w:val="000010000000" w:firstRow="0" w:lastRow="0" w:firstColumn="0" w:lastColumn="0" w:oddVBand="1" w:evenVBand="0" w:oddHBand="0" w:evenHBand="0" w:firstRowFirstColumn="0" w:firstRowLastColumn="0" w:lastRowFirstColumn="0" w:lastRowLastColumn="0"/>
+            <w:tcW w:w="971" w:type="dxa"/>
+          </w:tcPr>
+          <w:p>
+            <w:pPr>
+              <w:pStyle w:val="Default"/>
+              <w:rPr>
+                <w:rFonts w:ascii="Segoe UI Symbol" w:hAnsi="Segoe UI Symbol" w:cs="Segoe UI Symbol"/>
+                <w:sz w:val="22"/>
+                <w:szCs w:val="22"/>
+                <w:lang w:val="lv-LV"/>
+              </w:rPr>
+            </w:pPr>
+            <w:r>
+              <w:rPr>
+                <w:rFonts w:ascii="Segoe UI Symbol" w:hAnsi="Segoe UI Symbol" w:cs="Segoe UI Symbol"/>
+                <w:sz w:val="22"/>
+                <w:szCs w:val="22"/>
+                <w:lang w:val="lv-LV"/>
+              </w:rPr>
+              <w:t>∞</w:t>
+            </w:r>
+          </w:p>
+        </w:tc>
+        <w:tc>
+          <w:tcPr>
+            <w:tcW w:w="855" w:type="dxa"/>
+          </w:tcPr>
+          <w:p>
+            <w:pPr>
+              <w:pStyle w:val="Default"/>
+              <w:cnfStyle w:val="000000100000" w:firstRow="0" w:lastRow="0" w:firstColumn="0" w:lastColumn="0" w:oddVBand="0" w:evenVBand="0" w:oddHBand="1" w:evenHBand="0" w:firstRowFirstColumn="0" w:firstRowLastColumn="0" w:lastRowFirstColumn="0" w:lastRowLastColumn="0"/>
+              <w:rPr>
+                <w:rFonts w:ascii="Segoe UI Symbol" w:hAnsi="Segoe UI Symbol" w:cs="Segoe UI Symbol"/>
+                <w:sz w:val="22"/>
+                <w:szCs w:val="22"/>
+                <w:lang w:val="lv-LV"/>
+              </w:rPr>
+            </w:pPr>
+            <w:r>
+              <w:rPr>
+                <w:rFonts w:ascii="Segoe UI Symbol" w:hAnsi="Segoe UI Symbol" w:cs="Segoe UI Symbol"/>
+                <w:sz w:val="22"/>
+                <w:szCs w:val="22"/>
+                <w:lang w:val="lv-LV"/>
+              </w:rPr>
+              <w:t>✓</w:t>
+            </w:r>
+          </w:p>
+        </w:tc>
+      </w:tr>
+      <w:tr>
+        <w:trPr>
+          <w:trHeight w:val="74"/>
+        </w:trPr>
+        <w:tc>
+          <w:tcPr>
+            <w:cnfStyle w:val="001000000000" w:firstRow="0" w:lastRow="0" w:firstColumn="1" w:lastColumn="0" w:oddVBand="0" w:evenVBand="0" w:oddHBand="0" w:evenHBand="0" w:firstRowFirstColumn="0" w:firstRowLastColumn="0" w:lastRowFirstColumn="0" w:lastRowLastColumn="0"/>
+            <w:tcW w:w="1190" w:type="dxa"/>
+          </w:tcPr>
+          <w:p>
+            <w:pPr>
+              <w:pStyle w:val="Default"/>
+              <w:rPr>
+                <w:b w:val="0"/>
+                <w:bCs w:val="0"/>
+                <w:sz w:val="22"/>
+                <w:szCs w:val="22"/>
+                <w:lang w:val="lv-LV"/>
+              </w:rPr>
+            </w:pPr>
+            <w:proofErr w:type="spellStart"/>
+            <w:r>
+              <w:rPr>
+                <w:b w:val="0"/>
+                <w:bCs w:val="0"/>
+                <w:sz w:val="22"/>
+                <w:szCs w:val="22"/>
+                <w:lang w:val="lv-LV"/>
+              </w:rPr>
+              <w:t>greensens</w:t>
+            </w:r>
+            <w:proofErr w:type="spellEnd"/>
+          </w:p>
+        </w:tc>
+        <w:tc>
+          <w:tcPr>
+            <w:cnfStyle w:val="000010000000" w:firstRow="0" w:lastRow="0" w:firstColumn="0" w:lastColumn="0" w:oddVBand="1" w:evenVBand="0" w:oddHBand="0" w:evenHBand="0" w:firstRowFirstColumn="0" w:firstRowLastColumn="0" w:lastRowFirstColumn="0" w:lastRowLastColumn="0"/>
+            <w:tcW w:w="813" w:type="dxa"/>
+          </w:tcPr>
+          <w:p>
+            <w:pPr>
+              <w:pStyle w:val="Default"/>
+              <w:rPr>
+                <w:sz w:val="22"/>
+                <w:szCs w:val="22"/>
+                <w:lang w:val="lv-LV"/>
+              </w:rPr>
+            </w:pPr>
+            <w:r>
+              <w:rPr>
+                <w:rFonts w:ascii="Segoe UI Symbol" w:hAnsi="Segoe UI Symbol" w:cs="Segoe UI Symbol"/>
+                <w:sz w:val="22"/>
+                <w:szCs w:val="22"/>
+                <w:lang w:val="lv-LV"/>
+              </w:rPr>
+              <w:t>✗</w:t>
+            </w:r>
+          </w:p>
+        </w:tc>
+        <w:tc>
+          <w:tcPr>
+            <w:tcW w:w="810" w:type="dxa"/>
+          </w:tcPr>
+          <w:p>
+            <w:pPr>
+              <w:pStyle w:val="Default"/>
+              <w:cnfStyle w:val="000000000000" w:firstRow="0" w:lastRow="0" w:firstColumn="0" w:lastColumn="0" w:oddVBand="0" w:evenVBand="0" w:oddHBand="0" w:evenHBand="0" w:firstRowFirstColumn="0" w:firstRowLastColumn="0" w:lastRowFirstColumn="0" w:lastRowLastColumn="0"/>
+              <w:rPr>
+                <w:sz w:val="22"/>
+                <w:szCs w:val="22"/>
+                <w:lang w:val="lv-LV"/>
+              </w:rPr>
+            </w:pPr>
+            <w:r>
+              <w:rPr>
+                <w:rFonts w:ascii="Segoe UI Symbol" w:hAnsi="Segoe UI Symbol" w:cs="Segoe UI Symbol"/>
+                <w:sz w:val="22"/>
+                <w:szCs w:val="22"/>
+                <w:lang w:val="lv-LV"/>
+              </w:rPr>
+              <w:t>✓</w:t>
+            </w:r>
+          </w:p>
+        </w:tc>
+        <w:tc>
+          <w:tcPr>
+            <w:cnfStyle w:val="000010000000" w:firstRow="0" w:lastRow="0" w:firstColumn="0" w:lastColumn="0" w:oddVBand="1" w:evenVBand="0" w:oddHBand="0" w:evenHBand="0" w:firstRowFirstColumn="0" w:firstRowLastColumn="0" w:lastRowFirstColumn="0" w:lastRowLastColumn="0"/>
+            <w:tcW w:w="992" w:type="dxa"/>
+          </w:tcPr>
+          <w:p>
+            <w:pPr>
+              <w:pStyle w:val="Default"/>
+              <w:rPr>
+                <w:sz w:val="22"/>
+                <w:szCs w:val="22"/>
+                <w:lang w:val="lv-LV"/>
+              </w:rPr>
+            </w:pPr>
+            <w:r>
+              <w:rPr>
+                <w:rFonts w:ascii="Segoe UI Symbol" w:hAnsi="Segoe UI Symbol" w:cs="Segoe UI Symbol"/>
+                <w:sz w:val="22"/>
+                <w:szCs w:val="22"/>
+                <w:lang w:val="lv-LV"/>
+              </w:rPr>
+              <w:t>✓</w:t>
+            </w:r>
+          </w:p>
+        </w:tc>
+        <w:tc>
+          <w:tcPr>
+            <w:tcW w:w="1142" w:type="dxa"/>
+          </w:tcPr>
+          <w:p>
+            <w:pPr>
+              <w:pStyle w:val="Default"/>
+              <w:cnfStyle w:val="000000000000" w:firstRow="0" w:lastRow="0" w:firstColumn="0" w:lastColumn="0" w:oddVBand="0" w:evenVBand="0" w:oddHBand="0" w:evenHBand="0" w:firstRowFirstColumn="0" w:firstRowLastColumn="0" w:lastRowFirstColumn="0" w:lastRowLastColumn="0"/>
+              <w:rPr>
+                <w:rFonts w:ascii="Segoe UI Symbol" w:hAnsi="Segoe UI Symbol" w:cs="Segoe UI Symbol"/>
+                <w:sz w:val="22"/>
+                <w:szCs w:val="22"/>
+                <w:lang w:val="lv-LV"/>
+              </w:rPr>
+            </w:pPr>
+            <w:r>
+              <w:rPr>
+                <w:rFonts w:ascii="Segoe UI Symbol" w:hAnsi="Segoe UI Symbol" w:cs="Segoe UI Symbol"/>
+                <w:sz w:val="22"/>
+                <w:szCs w:val="22"/>
+                <w:lang w:val="lv-LV"/>
+              </w:rPr>
+              <w:t>✓</w:t>
+            </w:r>
+          </w:p>
+        </w:tc>
+        <w:tc>
+          <w:tcPr>
+            <w:cnfStyle w:val="000010000000" w:firstRow="0" w:lastRow="0" w:firstColumn="0" w:lastColumn="0" w:oddVBand="1" w:evenVBand="0" w:oddHBand="0" w:evenHBand="0" w:firstRowFirstColumn="0" w:firstRowLastColumn="0" w:lastRowFirstColumn="0" w:lastRowLastColumn="0"/>
+            <w:tcW w:w="1290" w:type="dxa"/>
+          </w:tcPr>
+          <w:p>
+            <w:pPr>
+              <w:pStyle w:val="Default"/>
+              <w:rPr>
+                <w:rFonts w:ascii="Segoe UI Symbol" w:hAnsi="Segoe UI Symbol" w:cs="Segoe UI Symbol"/>
+                <w:sz w:val="22"/>
+                <w:szCs w:val="22"/>
+                <w:lang w:val="lv-LV"/>
+              </w:rPr>
+            </w:pPr>
+            <w:r>
+              <w:rPr>
+                <w:rFonts w:ascii="Segoe UI Symbol" w:hAnsi="Segoe UI Symbol" w:cs="Segoe UI Symbol"/>
+                <w:sz w:val="22"/>
+                <w:szCs w:val="22"/>
+                <w:lang w:val="lv-LV"/>
+              </w:rPr>
+              <w:t>✓</w:t>
+            </w:r>
+          </w:p>
+        </w:tc>
+        <w:tc>
+          <w:tcPr>
+            <w:tcW w:w="1063" w:type="dxa"/>
+          </w:tcPr>
+          <w:p>
+            <w:pPr>
+              <w:pStyle w:val="Default"/>
+              <w:cnfStyle w:val="000000000000" w:firstRow="0" w:lastRow="0" w:firstColumn="0" w:lastColumn="0" w:oddVBand="0" w:evenVBand="0" w:oddHBand="0" w:evenHBand="0" w:firstRowFirstColumn="0" w:firstRowLastColumn="0" w:lastRowFirstColumn="0" w:lastRowLastColumn="0"/>
+              <w:rPr>
+                <w:rFonts w:ascii="Segoe UI Symbol" w:hAnsi="Segoe UI Symbol" w:cs="Segoe UI Symbol"/>
+                <w:sz w:val="22"/>
+                <w:szCs w:val="22"/>
+                <w:lang w:val="lv-LV"/>
+              </w:rPr>
+            </w:pPr>
+            <w:r>
+              <w:rPr>
+                <w:rFonts w:ascii="Segoe UI Symbol" w:hAnsi="Segoe UI Symbol" w:cs="Segoe UI Symbol"/>
+                <w:sz w:val="22"/>
+                <w:szCs w:val="22"/>
+                <w:lang w:val="lv-LV"/>
+              </w:rPr>
+              <w:t>✗</w:t>
+            </w:r>
+          </w:p>
+        </w:tc>
+        <w:tc>
+          <w:tcPr>
+            <w:cnfStyle w:val="000010000000" w:firstRow="0" w:lastRow="0" w:firstColumn="0" w:lastColumn="0" w:oddVBand="1" w:evenVBand="0" w:oddHBand="0" w:evenHBand="0" w:firstRowFirstColumn="0" w:firstRowLastColumn="0" w:lastRowFirstColumn="0" w:lastRowLastColumn="0"/>
+            <w:tcW w:w="971" w:type="dxa"/>
+          </w:tcPr>
+          <w:p>
+            <w:pPr>
+              <w:pStyle w:val="Default"/>
+              <w:rPr>
+                <w:rFonts w:ascii="Segoe UI Symbol" w:hAnsi="Segoe UI Symbol" w:cs="Segoe UI Symbol"/>
+                <w:sz w:val="22"/>
+                <w:szCs w:val="22"/>
+                <w:lang w:val="lv-LV"/>
+              </w:rPr>
+            </w:pPr>
+            <w:r>
+              <w:rPr>
+                <w:rFonts w:ascii="Segoe UI Symbol" w:hAnsi="Segoe UI Symbol" w:cs="Segoe UI Symbol"/>
+                <w:sz w:val="22"/>
+                <w:szCs w:val="22"/>
+                <w:lang w:val="lv-LV"/>
+              </w:rPr>
+              <w:t>10</w:t>
+            </w:r>
+          </w:p>
+        </w:tc>
+        <w:tc>
+          <w:tcPr>
+            <w:tcW w:w="855" w:type="dxa"/>
+          </w:tcPr>
+          <w:p>
+            <w:pPr>
+              <w:pStyle w:val="Default"/>
+              <w:cnfStyle w:val="000000000000" w:firstRow="0" w:lastRow="0" w:firstColumn="0" w:lastColumn="0" w:oddVBand="0" w:evenVBand="0" w:oddHBand="0" w:evenHBand="0" w:firstRowFirstColumn="0" w:firstRowLastColumn="0" w:lastRowFirstColumn="0" w:lastRowLastColumn="0"/>
+              <w:rPr>
+                <w:rFonts w:ascii="Segoe UI Symbol" w:hAnsi="Segoe UI Symbol" w:cs="Segoe UI Symbol"/>
+                <w:sz w:val="22"/>
+                <w:szCs w:val="22"/>
+                <w:lang w:val="lv-LV"/>
+              </w:rPr>
+            </w:pPr>
+            <w:r>
+              <w:rPr>
+                <w:rFonts w:ascii="Segoe UI Symbol" w:hAnsi="Segoe UI Symbol" w:cs="Segoe UI Symbol"/>
+                <w:sz w:val="22"/>
+                <w:szCs w:val="22"/>
+                <w:lang w:val="lv-LV"/>
+              </w:rPr>
+              <w:t>✓</w:t>
+            </w:r>
+          </w:p>
+        </w:tc>
+      </w:tr>
+      <w:tr>
+        <w:trPr>
+          <w:cnfStyle w:val="000000100000" w:firstRow="0" w:lastRow="0" w:firstColumn="0" w:lastColumn="0" w:oddVBand="0" w:evenVBand="0" w:oddHBand="1" w:evenHBand="0" w:firstRowFirstColumn="0" w:firstRowLastColumn="0" w:lastRowFirstColumn="0" w:lastRowLastColumn="0"/>
+          <w:trHeight w:val="76"/>
+        </w:trPr>
+        <w:tc>
+          <w:tcPr>
+            <w:cnfStyle w:val="001000000000" w:firstRow="0" w:lastRow="0" w:firstColumn="1" w:lastColumn="0" w:oddVBand="0" w:evenVBand="0" w:oddHBand="0" w:evenHBand="0" w:firstRowFirstColumn="0" w:firstRowLastColumn="0" w:lastRowFirstColumn="0" w:lastRowLastColumn="0"/>
+            <w:tcW w:w="1190" w:type="dxa"/>
+          </w:tcPr>
+          <w:p>
+            <w:pPr>
+              <w:pStyle w:val="Default"/>
+              <w:rPr>
+                <w:b w:val="0"/>
+                <w:bCs w:val="0"/>
+                <w:sz w:val="22"/>
+                <w:szCs w:val="22"/>
+                <w:lang w:val="lv-LV"/>
+              </w:rPr>
+            </w:pPr>
+            <w:r>
+              <w:rPr>
+                <w:b w:val="0"/>
+                <w:bCs w:val="0"/>
+                <w:sz w:val="22"/>
+                <w:szCs w:val="22"/>
+                <w:lang w:val="lv-LV"/>
+              </w:rPr>
+              <w:t xml:space="preserve">FYTA </w:t>
+            </w:r>
+            <w:proofErr w:type="spellStart"/>
+            <w:r>
+              <w:rPr>
+                <w:b w:val="0"/>
+                <w:bCs w:val="0"/>
+                <w:sz w:val="22"/>
+                <w:szCs w:val="22"/>
+                <w:lang w:val="lv-LV"/>
+              </w:rPr>
+              <w:t>Beam</w:t>
+            </w:r>
+            <w:proofErr w:type="spellEnd"/>
+          </w:p>
+        </w:tc>
+        <w:tc>
+          <w:tcPr>
+            <w:cnfStyle w:val="000010000000" w:firstRow="0" w:lastRow="0" w:firstColumn="0" w:lastColumn="0" w:oddVBand="1" w:evenVBand="0" w:oddHBand="0" w:evenHBand="0" w:firstRowFirstColumn="0" w:firstRowLastColumn="0" w:lastRowFirstColumn="0" w:lastRowLastColumn="0"/>
+            <w:tcW w:w="813" w:type="dxa"/>
+          </w:tcPr>
+          <w:p>
+            <w:pPr>
+              <w:pStyle w:val="Default"/>
+              <w:rPr>
+                <w:sz w:val="22"/>
+                <w:szCs w:val="22"/>
+                <w:lang w:val="lv-LV"/>
+              </w:rPr>
+            </w:pPr>
+            <w:r>
+              <w:rPr>
+                <w:rFonts w:ascii="Segoe UI Symbol" w:hAnsi="Segoe UI Symbol" w:cs="Segoe UI Symbol"/>
+                <w:sz w:val="22"/>
+                <w:szCs w:val="22"/>
+                <w:lang w:val="lv-LV"/>
+              </w:rPr>
+              <w:t>✓</w:t>
+            </w:r>
+          </w:p>
+        </w:tc>
+        <w:tc>
+          <w:tcPr>
+            <w:tcW w:w="810" w:type="dxa"/>
+          </w:tcPr>
+          <w:p>
+            <w:pPr>
+              <w:pStyle w:val="Default"/>
+              <w:cnfStyle w:val="000000100000" w:firstRow="0" w:lastRow="0" w:firstColumn="0" w:lastColumn="0" w:oddVBand="0" w:evenVBand="0" w:oddHBand="1" w:evenHBand="0" w:firstRowFirstColumn="0" w:firstRowLastColumn="0" w:lastRowFirstColumn="0" w:lastRowLastColumn="0"/>
+              <w:rPr>
+                <w:sz w:val="22"/>
+                <w:szCs w:val="22"/>
+                <w:lang w:val="lv-LV"/>
+              </w:rPr>
+            </w:pPr>
+            <w:r>
+              <w:rPr>
+                <w:rFonts w:ascii="Segoe UI Symbol" w:hAnsi="Segoe UI Symbol" w:cs="Segoe UI Symbol"/>
+                <w:sz w:val="22"/>
+                <w:szCs w:val="22"/>
+                <w:lang w:val="lv-LV"/>
+              </w:rPr>
+              <w:t>✗</w:t>
+            </w:r>
+          </w:p>
+        </w:tc>
+        <w:tc>
+          <w:tcPr>
+            <w:cnfStyle w:val="000010000000" w:firstRow="0" w:lastRow="0" w:firstColumn="0" w:lastColumn="0" w:oddVBand="1" w:evenVBand="0" w:oddHBand="0" w:evenHBand="0" w:firstRowFirstColumn="0" w:firstRowLastColumn="0" w:lastRowFirstColumn="0" w:lastRowLastColumn="0"/>
+            <w:tcW w:w="992" w:type="dxa"/>
+          </w:tcPr>
+          <w:p>
+            <w:pPr>
+              <w:pStyle w:val="Default"/>
+              <w:rPr>
+                <w:sz w:val="22"/>
+                <w:szCs w:val="22"/>
+                <w:lang w:val="lv-LV"/>
+              </w:rPr>
+            </w:pPr>
+            <w:r>
+              <w:rPr>
+                <w:rFonts w:ascii="Segoe UI Symbol" w:hAnsi="Segoe UI Symbol" w:cs="Segoe UI Symbol"/>
+                <w:sz w:val="22"/>
+                <w:szCs w:val="22"/>
+                <w:lang w:val="lv-LV"/>
+              </w:rPr>
+              <w:t>✓</w:t>
+            </w:r>
+          </w:p>
+        </w:tc>
+        <w:tc>
+          <w:tcPr>
+            <w:tcW w:w="1142" w:type="dxa"/>
+          </w:tcPr>
+          <w:p>
+            <w:pPr>
+              <w:pStyle w:val="Default"/>
+              <w:cnfStyle w:val="000000100000" w:firstRow="0" w:lastRow="0" w:firstColumn="0" w:lastColumn="0" w:oddVBand="0" w:evenVBand="0" w:oddHBand="1" w:evenHBand="0" w:firstRowFirstColumn="0" w:firstRowLastColumn="0" w:lastRowFirstColumn="0" w:lastRowLastColumn="0"/>
+              <w:rPr>
+                <w:rFonts w:ascii="Segoe UI Symbol" w:hAnsi="Segoe UI Symbol" w:cs="Segoe UI Symbol"/>
+                <w:sz w:val="22"/>
+                <w:szCs w:val="22"/>
+                <w:lang w:val="lv-LV"/>
+              </w:rPr>
+            </w:pPr>
+            <w:r>
+              <w:rPr>
+                <w:rFonts w:ascii="Segoe UI Symbol" w:hAnsi="Segoe UI Symbol" w:cs="Segoe UI Symbol"/>
+                <w:sz w:val="22"/>
+                <w:szCs w:val="22"/>
+                <w:lang w:val="lv-LV"/>
+              </w:rPr>
+              <w:t>✓</w:t>
+            </w:r>
+          </w:p>
+        </w:tc>
+        <w:tc>
+          <w:tcPr>
+            <w:cnfStyle w:val="000010000000" w:firstRow="0" w:lastRow="0" w:firstColumn="0" w:lastColumn="0" w:oddVBand="1" w:evenVBand="0" w:oddHBand="0" w:evenHBand="0" w:firstRowFirstColumn="0" w:firstRowLastColumn="0" w:lastRowFirstColumn="0" w:lastRowLastColumn="0"/>
+            <w:tcW w:w="1290" w:type="dxa"/>
+          </w:tcPr>
+          <w:p>
+            <w:pPr>
+              <w:pStyle w:val="Default"/>
+              <w:rPr>
+                <w:rFonts w:ascii="Segoe UI Symbol" w:hAnsi="Segoe UI Symbol" w:cs="Segoe UI Symbol"/>
+                <w:sz w:val="22"/>
+                <w:szCs w:val="22"/>
+                <w:lang w:val="lv-LV"/>
+              </w:rPr>
+            </w:pPr>
+            <w:r>
+              <w:rPr>
+                <w:rFonts w:ascii="Segoe UI Symbol" w:hAnsi="Segoe UI Symbol" w:cs="Segoe UI Symbol"/>
+                <w:sz w:val="22"/>
+                <w:szCs w:val="22"/>
+                <w:lang w:val="lv-LV"/>
+              </w:rPr>
+              <w:t>✓</w:t>
+            </w:r>
+          </w:p>
+        </w:tc>
+        <w:tc>
+          <w:tcPr>
+            <w:tcW w:w="1063" w:type="dxa"/>
+          </w:tcPr>
+          <w:p>
+            <w:pPr>
+              <w:pStyle w:val="Default"/>
+              <w:cnfStyle w:val="000000100000" w:firstRow="0" w:lastRow="0" w:firstColumn="0" w:lastColumn="0" w:oddVBand="0" w:evenVBand="0" w:oddHBand="1" w:evenHBand="0" w:firstRowFirstColumn="0" w:firstRowLastColumn="0" w:lastRowFirstColumn="0" w:lastRowLastColumn="0"/>
+              <w:rPr>
+                <w:rFonts w:ascii="Segoe UI Symbol" w:hAnsi="Segoe UI Symbol" w:cs="Segoe UI Symbol"/>
+                <w:sz w:val="22"/>
+                <w:szCs w:val="22"/>
+                <w:lang w:val="lv-LV"/>
+              </w:rPr>
+            </w:pPr>
+            <w:r>
+              <w:rPr>
+                <w:rFonts w:ascii="Segoe UI Symbol" w:hAnsi="Segoe UI Symbol" w:cs="Segoe UI Symbol"/>
+                <w:sz w:val="22"/>
+                <w:szCs w:val="22"/>
+                <w:lang w:val="lv-LV"/>
+              </w:rPr>
+              <w:t>✗</w:t>
+            </w:r>
+          </w:p>
+        </w:tc>
+        <w:tc>
+          <w:tcPr>
+            <w:cnfStyle w:val="000010000000" w:firstRow="0" w:lastRow="0" w:firstColumn="0" w:lastColumn="0" w:oddVBand="1" w:evenVBand="0" w:oddHBand="0" w:evenHBand="0" w:firstRowFirstColumn="0" w:firstRowLastColumn="0" w:lastRowFirstColumn="0" w:lastRowLastColumn="0"/>
+            <w:tcW w:w="971" w:type="dxa"/>
+          </w:tcPr>
+          <w:p>
+            <w:pPr>
+              <w:pStyle w:val="Default"/>
+              <w:rPr>
+                <w:rFonts w:ascii="Segoe UI Symbol" w:hAnsi="Segoe UI Symbol" w:cs="Segoe UI Symbol"/>
+                <w:sz w:val="22"/>
+                <w:szCs w:val="22"/>
+                <w:lang w:val="lv-LV"/>
+              </w:rPr>
+            </w:pPr>
+            <w:r>
+              <w:rPr>
+                <w:rFonts w:ascii="Segoe UI Symbol" w:hAnsi="Segoe UI Symbol" w:cs="Segoe UI Symbol"/>
+                <w:sz w:val="22"/>
+                <w:szCs w:val="22"/>
+                <w:lang w:val="lv-LV"/>
+              </w:rPr>
+              <w:t>4</w:t>
+            </w:r>
+          </w:p>
+        </w:tc>
+        <w:tc>
+          <w:tcPr>
+            <w:tcW w:w="855" w:type="dxa"/>
+          </w:tcPr>
+          <w:p>
+            <w:pPr>
+              <w:pStyle w:val="Default"/>
+              <w:cnfStyle w:val="000000100000" w:firstRow="0" w:lastRow="0" w:firstColumn="0" w:lastColumn="0" w:oddVBand="0" w:evenVBand="0" w:oddHBand="1" w:evenHBand="0" w:firstRowFirstColumn="0" w:firstRowLastColumn="0" w:lastRowFirstColumn="0" w:lastRowLastColumn="0"/>
+              <w:rPr>
+                <w:rFonts w:ascii="Segoe UI Symbol" w:hAnsi="Segoe UI Symbol" w:cs="Segoe UI Symbol"/>
+                <w:sz w:val="22"/>
+                <w:szCs w:val="22"/>
+                <w:lang w:val="lv-LV"/>
+              </w:rPr>
+            </w:pPr>
+            <w:r>
+              <w:rPr>
+                <w:rFonts w:ascii="Segoe UI Symbol" w:hAnsi="Segoe UI Symbol" w:cs="Segoe UI Symbol"/>
+                <w:sz w:val="22"/>
+                <w:szCs w:val="22"/>
+                <w:lang w:val="lv-LV"/>
+              </w:rPr>
+              <w:t>✓</w:t>
+            </w:r>
+          </w:p>
+        </w:tc>
+      </w:tr>
+      <w:tr>
+        <w:trPr>
+          <w:trHeight w:val="76"/>
+        </w:trPr>
+        <w:tc>
+          <w:tcPr>
+            <w:cnfStyle w:val="001000000000" w:firstRow="0" w:lastRow="0" w:firstColumn="1" w:lastColumn="0" w:oddVBand="0" w:evenVBand="0" w:oddHBand="0" w:evenHBand="0" w:firstRowFirstColumn="0" w:firstRowLastColumn="0" w:lastRowFirstColumn="0" w:lastRowLastColumn="0"/>
+            <w:tcW w:w="1190" w:type="dxa"/>
+          </w:tcPr>
+          <w:p>
+            <w:pPr>
+              <w:pStyle w:val="Default"/>
+              <w:rPr>
+                <w:b w:val="0"/>
+                <w:bCs w:val="0"/>
+                <w:sz w:val="22"/>
+                <w:szCs w:val="22"/>
+                <w:lang w:val="lv-LV"/>
+              </w:rPr>
+            </w:pPr>
+            <w:r>
+              <w:rPr>
+                <w:b w:val="0"/>
+                <w:bCs w:val="0"/>
+                <w:sz w:val="22"/>
+                <w:szCs w:val="22"/>
+                <w:lang w:val="lv-LV"/>
+              </w:rPr>
+              <w:t xml:space="preserve"> </w:t>
+            </w:r>
+            <w:proofErr w:type="spellStart"/>
+            <w:r>
+              <w:rPr>
+                <w:b w:val="0"/>
+                <w:bCs w:val="0"/>
+                <w:sz w:val="22"/>
+                <w:szCs w:val="22"/>
+                <w:lang w:val="lv-LV"/>
+              </w:rPr>
+              <w:t>Parrot</w:t>
+            </w:r>
+            <w:proofErr w:type="spellEnd"/>
+            <w:r>
+              <w:rPr>
+                <w:b w:val="0"/>
+                <w:bCs w:val="0"/>
+                <w:sz w:val="22"/>
+                <w:szCs w:val="22"/>
+                <w:lang w:val="lv-LV"/>
+              </w:rPr>
+              <w:t xml:space="preserve"> </w:t>
+            </w:r>
+            <w:proofErr w:type="spellStart"/>
+            <w:r>
+              <w:rPr>
+                <w:b w:val="0"/>
+                <w:bCs w:val="0"/>
+                <w:sz w:val="22"/>
+                <w:szCs w:val="22"/>
+                <w:lang w:val="lv-LV"/>
+              </w:rPr>
+              <w:t>Flower</w:t>
+            </w:r>
+            <w:proofErr w:type="spellEnd"/>
+            <w:r>
+              <w:rPr>
+                <w:b w:val="0"/>
+                <w:bCs w:val="0"/>
+                <w:sz w:val="22"/>
+                <w:szCs w:val="22"/>
+                <w:lang w:val="lv-LV"/>
+              </w:rPr>
+              <w:t xml:space="preserve"> </w:t>
+            </w:r>
+            <w:proofErr w:type="spellStart"/>
+            <w:r>
+              <w:rPr>
+                <w:b w:val="0"/>
+                <w:bCs w:val="0"/>
+                <w:sz w:val="22"/>
+                <w:szCs w:val="22"/>
+                <w:lang w:val="lv-LV"/>
+              </w:rPr>
+              <w:t>Power</w:t>
+            </w:r>
+            <w:proofErr w:type="spellEnd"/>
+          </w:p>
+        </w:tc>
+        <w:tc>
+          <w:tcPr>
+            <w:cnfStyle w:val="000010000000" w:firstRow="0" w:lastRow="0" w:firstColumn="0" w:lastColumn="0" w:oddVBand="1" w:evenVBand="0" w:oddHBand="0" w:evenHBand="0" w:firstRowFirstColumn="0" w:firstRowLastColumn="0" w:lastRowFirstColumn="0" w:lastRowLastColumn="0"/>
+            <w:tcW w:w="813" w:type="dxa"/>
+          </w:tcPr>
+          <w:p>
+            <w:pPr>
+              <w:pStyle w:val="Default"/>
+              <w:rPr>
+                <w:sz w:val="22"/>
+                <w:szCs w:val="22"/>
+                <w:lang w:val="lv-LV"/>
+              </w:rPr>
+            </w:pPr>
+            <w:r>
+              <w:rPr>
+                <w:rFonts w:ascii="Segoe UI Symbol" w:hAnsi="Segoe UI Symbol" w:cs="Segoe UI Symbol"/>
+                <w:sz w:val="22"/>
+                <w:szCs w:val="22"/>
+                <w:lang w:val="lv-LV"/>
+              </w:rPr>
+              <w:t>✓</w:t>
+            </w:r>
+          </w:p>
+        </w:tc>
+        <w:tc>
+          <w:tcPr>
+            <w:tcW w:w="810" w:type="dxa"/>
+          </w:tcPr>
+          <w:p>
+            <w:pPr>
+              <w:pStyle w:val="Default"/>
+              <w:cnfStyle w:val="000000000000" w:firstRow="0" w:lastRow="0" w:firstColumn="0" w:lastColumn="0" w:oddVBand="0" w:evenVBand="0" w:oddHBand="0" w:evenHBand="0" w:firstRowFirstColumn="0" w:firstRowLastColumn="0" w:lastRowFirstColumn="0" w:lastRowLastColumn="0"/>
+              <w:rPr>
+                <w:sz w:val="22"/>
+                <w:szCs w:val="22"/>
+                <w:lang w:val="lv-LV"/>
+              </w:rPr>
+            </w:pPr>
+            <w:r>
+              <w:rPr>
+                <w:rFonts w:ascii="Segoe UI Symbol" w:hAnsi="Segoe UI Symbol" w:cs="Segoe UI Symbol"/>
+                <w:sz w:val="22"/>
+                <w:szCs w:val="22"/>
+                <w:lang w:val="lv-LV"/>
+              </w:rPr>
+              <w:t>✓</w:t>
+            </w:r>
+          </w:p>
+        </w:tc>
+        <w:tc>
+          <w:tcPr>
+            <w:cnfStyle w:val="000010000000" w:firstRow="0" w:lastRow="0" w:firstColumn="0" w:lastColumn="0" w:oddVBand="1" w:evenVBand="0" w:oddHBand="0" w:evenHBand="0" w:firstRowFirstColumn="0" w:firstRowLastColumn="0" w:lastRowFirstColumn="0" w:lastRowLastColumn="0"/>
+            <w:tcW w:w="992" w:type="dxa"/>
+          </w:tcPr>
+          <w:p>
+            <w:pPr>
+              <w:pStyle w:val="Default"/>
+              <w:rPr>
+                <w:sz w:val="22"/>
+                <w:szCs w:val="22"/>
+                <w:lang w:val="lv-LV"/>
+              </w:rPr>
+            </w:pPr>
+            <w:r>
+              <w:rPr>
+                <w:rFonts w:ascii="Segoe UI Symbol" w:hAnsi="Segoe UI Symbol" w:cs="Segoe UI Symbol"/>
+                <w:sz w:val="22"/>
+                <w:szCs w:val="22"/>
+                <w:lang w:val="lv-LV"/>
+              </w:rPr>
+              <w:t>✓</w:t>
+            </w:r>
+          </w:p>
+        </w:tc>
+        <w:tc>
+          <w:tcPr>
+            <w:tcW w:w="1142" w:type="dxa"/>
+          </w:tcPr>
+          <w:p>
+            <w:pPr>
+              <w:pStyle w:val="Default"/>
+              <w:cnfStyle w:val="000000000000" w:firstRow="0" w:lastRow="0" w:firstColumn="0" w:lastColumn="0" w:oddVBand="0" w:evenVBand="0" w:oddHBand="0" w:evenHBand="0" w:firstRowFirstColumn="0" w:firstRowLastColumn="0" w:lastRowFirstColumn="0" w:lastRowLastColumn="0"/>
+              <w:rPr>
+                <w:rFonts w:ascii="Segoe UI Symbol" w:hAnsi="Segoe UI Symbol" w:cs="Segoe UI Symbol"/>
+                <w:sz w:val="22"/>
+                <w:szCs w:val="22"/>
+                <w:lang w:val="lv-LV"/>
+              </w:rPr>
+            </w:pPr>
+            <w:r>
+              <w:rPr>
+                <w:rFonts w:ascii="Segoe UI Symbol" w:hAnsi="Segoe UI Symbol" w:cs="Segoe UI Symbol"/>
+                <w:sz w:val="22"/>
+                <w:szCs w:val="22"/>
+                <w:lang w:val="lv-LV"/>
+              </w:rPr>
+              <w:t>✓</w:t>
+            </w:r>
+          </w:p>
+        </w:tc>
+        <w:tc>
+          <w:tcPr>
+            <w:cnfStyle w:val="000010000000" w:firstRow="0" w:lastRow="0" w:firstColumn="0" w:lastColumn="0" w:oddVBand="1" w:evenVBand="0" w:oddHBand="0" w:evenHBand="0" w:firstRowFirstColumn="0" w:firstRowLastColumn="0" w:lastRowFirstColumn="0" w:lastRowLastColumn="0"/>
+            <w:tcW w:w="1290" w:type="dxa"/>
+          </w:tcPr>
+          <w:p>
+            <w:pPr>
+              <w:pStyle w:val="Default"/>
+              <w:rPr>
+                <w:rFonts w:ascii="Segoe UI Symbol" w:hAnsi="Segoe UI Symbol" w:cs="Segoe UI Symbol"/>
+                <w:sz w:val="22"/>
+                <w:szCs w:val="22"/>
+                <w:lang w:val="lv-LV"/>
+              </w:rPr>
+            </w:pPr>
+            <w:r>
+              <w:rPr>
+                <w:rFonts w:ascii="Segoe UI Symbol" w:hAnsi="Segoe UI Symbol" w:cs="Segoe UI Symbol"/>
+                <w:sz w:val="22"/>
+                <w:szCs w:val="22"/>
+                <w:lang w:val="lv-LV"/>
+              </w:rPr>
+              <w:t>✓</w:t>
+            </w:r>
+          </w:p>
+        </w:tc>
+        <w:tc>
+          <w:tcPr>
+            <w:tcW w:w="1063" w:type="dxa"/>
+          </w:tcPr>
+          <w:p>
+            <w:pPr>
+              <w:pStyle w:val="Default"/>
+              <w:cnfStyle w:val="000000000000" w:firstRow="0" w:lastRow="0" w:firstColumn="0" w:lastColumn="0" w:oddVBand="0" w:evenVBand="0" w:oddHBand="0" w:evenHBand="0" w:firstRowFirstColumn="0" w:firstRowLastColumn="0" w:lastRowFirstColumn="0" w:lastRowLastColumn="0"/>
+              <w:rPr>
+                <w:rFonts w:ascii="Segoe UI Symbol" w:hAnsi="Segoe UI Symbol" w:cs="Segoe UI Symbol"/>
+                <w:sz w:val="22"/>
+                <w:szCs w:val="22"/>
+                <w:lang w:val="lv-LV"/>
+              </w:rPr>
+            </w:pPr>
+            <w:r>
+              <w:rPr>
+                <w:rFonts w:ascii="Segoe UI Symbol" w:hAnsi="Segoe UI Symbol" w:cs="Segoe UI Symbol"/>
+                <w:sz w:val="22"/>
+                <w:szCs w:val="22"/>
+                <w:lang w:val="lv-LV"/>
+              </w:rPr>
+              <w:t>✗</w:t>
+            </w:r>
+          </w:p>
+        </w:tc>
+        <w:tc>
+          <w:tcPr>
+            <w:cnfStyle w:val="000010000000" w:firstRow="0" w:lastRow="0" w:firstColumn="0" w:lastColumn="0" w:oddVBand="1" w:evenVBand="0" w:oddHBand="0" w:evenHBand="0" w:firstRowFirstColumn="0" w:firstRowLastColumn="0" w:lastRowFirstColumn="0" w:lastRowLastColumn="0"/>
+            <w:tcW w:w="971" w:type="dxa"/>
+          </w:tcPr>
+          <w:p>
+            <w:pPr>
+              <w:pStyle w:val="Default"/>
+              <w:rPr>
+                <w:rFonts w:ascii="Segoe UI Symbol" w:hAnsi="Segoe UI Symbol" w:cs="Segoe UI Symbol"/>
+                <w:sz w:val="22"/>
+                <w:szCs w:val="22"/>
+                <w:lang w:val="lv-LV"/>
+              </w:rPr>
+            </w:pPr>
+            <w:r>
+              <w:rPr>
+                <w:rFonts w:ascii="Segoe UI Symbol" w:hAnsi="Segoe UI Symbol" w:cs="Segoe UI Symbol"/>
+                <w:sz w:val="22"/>
+                <w:szCs w:val="22"/>
+                <w:lang w:val="lv-LV"/>
+              </w:rPr>
+              <w:t>n/a</w:t>
+            </w:r>
+          </w:p>
+        </w:tc>
+        <w:tc>
+          <w:tcPr>
+            <w:tcW w:w="855" w:type="dxa"/>
+          </w:tcPr>
+          <w:p>
+            <w:pPr>
+              <w:pStyle w:val="Default"/>
+              <w:cnfStyle w:val="000000000000" w:firstRow="0" w:lastRow="0" w:firstColumn="0" w:lastColumn="0" w:oddVBand="0" w:evenVBand="0" w:oddHBand="0" w:evenHBand="0" w:firstRowFirstColumn="0" w:firstRowLastColumn="0" w:lastRowFirstColumn="0" w:lastRowLastColumn="0"/>
+              <w:rPr>
+                <w:rFonts w:ascii="Segoe UI Symbol" w:hAnsi="Segoe UI Symbol" w:cs="Segoe UI Symbol"/>
+                <w:sz w:val="22"/>
+                <w:szCs w:val="22"/>
+                <w:lang w:val="lv-LV"/>
+              </w:rPr>
+            </w:pPr>
+            <w:r>
+              <w:rPr>
+                <w:rFonts w:ascii="Segoe UI Symbol" w:hAnsi="Segoe UI Symbol" w:cs="Segoe UI Symbol"/>
+                <w:sz w:val="22"/>
+                <w:szCs w:val="22"/>
+                <w:lang w:val="lv-LV"/>
+              </w:rPr>
+              <w:t>✗</w:t>
+            </w:r>
+          </w:p>
+        </w:tc>
+      </w:tr>
+      <w:tr>
+        <w:trPr>
+          <w:cnfStyle w:val="000000100000" w:firstRow="0" w:lastRow="0" w:firstColumn="0" w:lastColumn="0" w:oddVBand="0" w:evenVBand="0" w:oddHBand="1" w:evenHBand="0" w:firstRowFirstColumn="0" w:firstRowLastColumn="0" w:lastRowFirstColumn="0" w:lastRowLastColumn="0"/>
+          <w:trHeight w:val="76"/>
+        </w:trPr>
+        <w:tc>
+          <w:tcPr>
+            <w:cnfStyle w:val="001000000000" w:firstRow="0" w:lastRow="0" w:firstColumn="1" w:lastColumn="0" w:oddVBand="0" w:evenVBand="0" w:oddHBand="0" w:evenHBand="0" w:firstRowFirstColumn="0" w:firstRowLastColumn="0" w:lastRowFirstColumn="0" w:lastRowLastColumn="0"/>
+            <w:tcW w:w="1190" w:type="dxa"/>
+          </w:tcPr>
+          <w:p>
+            <w:pPr>
+              <w:pStyle w:val="Default"/>
+              <w:rPr>
+                <w:b w:val="0"/>
+                <w:bCs w:val="0"/>
+                <w:sz w:val="22"/>
+                <w:szCs w:val="22"/>
+                <w:lang w:val="lv-LV"/>
+              </w:rPr>
+            </w:pPr>
+          </w:p>
+        </w:tc>
+        <w:tc>
+          <w:tcPr>
+            <w:cnfStyle w:val="000010000000" w:firstRow="0" w:lastRow="0" w:firstColumn="0" w:lastColumn="0" w:oddVBand="1" w:evenVBand="0" w:oddHBand="0" w:evenHBand="0" w:firstRowFirstColumn="0" w:firstRowLastColumn="0" w:lastRowFirstColumn="0" w:lastRowLastColumn="0"/>
+            <w:tcW w:w="813" w:type="dxa"/>
+          </w:tcPr>
+          <w:p>
+            <w:pPr>
+              <w:pStyle w:val="Default"/>
+              <w:rPr>
+                <w:sz w:val="22"/>
+                <w:szCs w:val="22"/>
+                <w:lang w:val="lv-LV"/>
+              </w:rPr>
+            </w:pPr>
+          </w:p>
+        </w:tc>
+        <w:tc>
+          <w:tcPr>
+            <w:tcW w:w="810" w:type="dxa"/>
+          </w:tcPr>
+          <w:p>
+            <w:pPr>
+              <w:pStyle w:val="Default"/>
+              <w:cnfStyle w:val="000000100000" w:firstRow="0" w:lastRow="0" w:firstColumn="0" w:lastColumn="0" w:oddVBand="0" w:evenVBand="0" w:oddHBand="1" w:evenHBand="0" w:firstRowFirstColumn="0" w:firstRowLastColumn="0" w:lastRowFirstColumn="0" w:lastRowLastColumn="0"/>
+              <w:rPr>
+                <w:sz w:val="22"/>
+                <w:szCs w:val="22"/>
+                <w:lang w:val="lv-LV"/>
+              </w:rPr>
+            </w:pPr>
+          </w:p>
+        </w:tc>
+        <w:tc>
+          <w:tcPr>
+            <w:cnfStyle w:val="000010000000" w:firstRow="0" w:lastRow="0" w:firstColumn="0" w:lastColumn="0" w:oddVBand="1" w:evenVBand="0" w:oddHBand="0" w:evenHBand="0" w:firstRowFirstColumn="0" w:firstRowLastColumn="0" w:lastRowFirstColumn="0" w:lastRowLastColumn="0"/>
+            <w:tcW w:w="992" w:type="dxa"/>
+          </w:tcPr>
+          <w:p>
+            <w:pPr>
+              <w:pStyle w:val="Default"/>
+              <w:rPr>
+                <w:sz w:val="22"/>
+                <w:szCs w:val="22"/>
+                <w:lang w:val="lv-LV"/>
+              </w:rPr>
+            </w:pPr>
+          </w:p>
+        </w:tc>
+        <w:tc>
+          <w:tcPr>
+            <w:tcW w:w="1142" w:type="dxa"/>
+          </w:tcPr>
+          <w:p>
+            <w:pPr>
+              <w:pStyle w:val="Default"/>
+              <w:cnfStyle w:val="000000100000" w:firstRow="0" w:lastRow="0" w:firstColumn="0" w:lastColumn="0" w:oddVBand="0" w:evenVBand="0" w:oddHBand="1" w:evenHBand="0" w:firstRowFirstColumn="0" w:firstRowLastColumn="0" w:lastRowFirstColumn="0" w:lastRowLastColumn="0"/>
+              <w:rPr>
+                <w:rFonts w:ascii="Segoe UI Symbol" w:hAnsi="Segoe UI Symbol" w:cs="Segoe UI Symbol"/>
+                <w:sz w:val="22"/>
+                <w:szCs w:val="22"/>
+                <w:lang w:val="lv-LV"/>
+              </w:rPr>
+            </w:pPr>
+          </w:p>
+        </w:tc>
+        <w:tc>
+          <w:tcPr>
+            <w:cnfStyle w:val="000010000000" w:firstRow="0" w:lastRow="0" w:firstColumn="0" w:lastColumn="0" w:oddVBand="1" w:evenVBand="0" w:oddHBand="0" w:evenHBand="0" w:firstRowFirstColumn="0" w:firstRowLastColumn="0" w:lastRowFirstColumn="0" w:lastRowLastColumn="0"/>
+            <w:tcW w:w="1290" w:type="dxa"/>
+          </w:tcPr>
+          <w:p>
+            <w:pPr>
+              <w:pStyle w:val="Default"/>
+              <w:rPr>
+                <w:rFonts w:ascii="Segoe UI Symbol" w:hAnsi="Segoe UI Symbol" w:cs="Segoe UI Symbol"/>
+                <w:sz w:val="22"/>
+                <w:szCs w:val="22"/>
+                <w:lang w:val="lv-LV"/>
+              </w:rPr>
+            </w:pPr>
+          </w:p>
+        </w:tc>
+        <w:tc>
+          <w:tcPr>
+            <w:tcW w:w="1063" w:type="dxa"/>
+          </w:tcPr>
+          <w:p>
+            <w:pPr>
+              <w:pStyle w:val="Default"/>
+              <w:cnfStyle w:val="000000100000" w:firstRow="0" w:lastRow="0" w:firstColumn="0" w:lastColumn="0" w:oddVBand="0" w:evenVBand="0" w:oddHBand="1" w:evenHBand="0" w:firstRowFirstColumn="0" w:firstRowLastColumn="0" w:lastRowFirstColumn="0" w:lastRowLastColumn="0"/>
+              <w:rPr>
+                <w:rFonts w:ascii="Segoe UI Symbol" w:hAnsi="Segoe UI Symbol" w:cs="Segoe UI Symbol"/>
+                <w:sz w:val="22"/>
+                <w:szCs w:val="22"/>
+                <w:lang w:val="lv-LV"/>
+              </w:rPr>
+            </w:pPr>
+          </w:p>
+        </w:tc>
+        <w:tc>
+          <w:tcPr>
+            <w:cnfStyle w:val="000010000000" w:firstRow="0" w:lastRow="0" w:firstColumn="0" w:lastColumn="0" w:oddVBand="1" w:evenVBand="0" w:oddHBand="0" w:evenHBand="0" w:firstRowFirstColumn="0" w:firstRowLastColumn="0" w:lastRowFirstColumn="0" w:lastRowLastColumn="0"/>
+            <w:tcW w:w="971" w:type="dxa"/>
+          </w:tcPr>
+          <w:p>
+            <w:pPr>
+              <w:pStyle w:val="Default"/>
+              <w:rPr>
+                <w:rFonts w:ascii="Segoe UI Symbol" w:hAnsi="Segoe UI Symbol" w:cs="Segoe UI Symbol"/>
+                <w:sz w:val="22"/>
+                <w:szCs w:val="22"/>
+                <w:lang w:val="lv-LV"/>
+              </w:rPr>
+            </w:pPr>
+          </w:p>
+        </w:tc>
+        <w:tc>
+          <w:tcPr>
+            <w:tcW w:w="855" w:type="dxa"/>
+          </w:tcPr>
+          <w:p>
+            <w:pPr>
+              <w:pStyle w:val="Default"/>
+              <w:cnfStyle w:val="000000100000" w:firstRow="0" w:lastRow="0" w:firstColumn="0" w:lastColumn="0" w:oddVBand="0" w:evenVBand="0" w:oddHBand="1" w:evenHBand="0" w:firstRowFirstColumn="0" w:firstRowLastColumn="0" w:lastRowFirstColumn="0" w:lastRowLastColumn="0"/>
+              <w:rPr>
+                <w:rFonts w:ascii="Segoe UI Symbol" w:hAnsi="Segoe UI Symbol" w:cs="Segoe UI Symbol"/>
+                <w:sz w:val="22"/>
+                <w:szCs w:val="22"/>
+                <w:lang w:val="lv-LV"/>
+              </w:rPr>
+            </w:pPr>
+          </w:p>
+        </w:tc>
+      </w:tr>
+      <w:tr>
+        <w:trPr>
+          <w:trHeight w:val="76"/>
+        </w:trPr>
+        <w:tc>
+          <w:tcPr>
+            <w:cnfStyle w:val="001000000000" w:firstRow="0" w:lastRow="0" w:firstColumn="1" w:lastColumn="0" w:oddVBand="0" w:evenVBand="0" w:oddHBand="0" w:evenHBand="0" w:firstRowFirstColumn="0" w:firstRowLastColumn="0" w:lastRowFirstColumn="0" w:lastRowLastColumn="0"/>
+            <w:tcW w:w="1190" w:type="dxa"/>
+          </w:tcPr>
+          <w:p>
+            <w:pPr>
+              <w:pStyle w:val="Default"/>
+              <w:rPr>
+                <w:b w:val="0"/>
+                <w:bCs w:val="0"/>
+                <w:sz w:val="22"/>
+                <w:szCs w:val="22"/>
+                <w:lang w:val="lv-LV"/>
+              </w:rPr>
+            </w:pPr>
+          </w:p>
+        </w:tc>
+        <w:tc>
+          <w:tcPr>
+            <w:cnfStyle w:val="000010000000" w:firstRow="0" w:lastRow="0" w:firstColumn="0" w:lastColumn="0" w:oddVBand="1" w:evenVBand="0" w:oddHBand="0" w:evenHBand="0" w:firstRowFirstColumn="0" w:firstRowLastColumn="0" w:lastRowFirstColumn="0" w:lastRowLastColumn="0"/>
+            <w:tcW w:w="813" w:type="dxa"/>
+          </w:tcPr>
+          <w:p>
+            <w:pPr>
+              <w:pStyle w:val="Default"/>
+              <w:rPr>
+                <w:sz w:val="22"/>
+                <w:szCs w:val="22"/>
+                <w:lang w:val="lv-LV"/>
+              </w:rPr>
+            </w:pPr>
+          </w:p>
+        </w:tc>
+        <w:tc>
+          <w:tcPr>
+            <w:tcW w:w="810" w:type="dxa"/>
+          </w:tcPr>
+          <w:p>
+            <w:pPr>
+              <w:pStyle w:val="Default"/>
+              <w:cnfStyle w:val="000000000000" w:firstRow="0" w:lastRow="0" w:firstColumn="0" w:lastColumn="0" w:oddVBand="0" w:evenVBand="0" w:oddHBand="0" w:evenHBand="0" w:firstRowFirstColumn="0" w:firstRowLastColumn="0" w:lastRowFirstColumn="0" w:lastRowLastColumn="0"/>
+              <w:rPr>
+                <w:sz w:val="22"/>
+                <w:szCs w:val="22"/>
+                <w:lang w:val="lv-LV"/>
+              </w:rPr>
+            </w:pPr>
+          </w:p>
+        </w:tc>
+        <w:tc>
+          <w:tcPr>
+            <w:cnfStyle w:val="000010000000" w:firstRow="0" w:lastRow="0" w:firstColumn="0" w:lastColumn="0" w:oddVBand="1" w:evenVBand="0" w:oddHBand="0" w:evenHBand="0" w:firstRowFirstColumn="0" w:firstRowLastColumn="0" w:lastRowFirstColumn="0" w:lastRowLastColumn="0"/>
+            <w:tcW w:w="992" w:type="dxa"/>
+          </w:tcPr>
+          <w:p>
+            <w:pPr>
+              <w:pStyle w:val="Default"/>
+              <w:rPr>
+                <w:sz w:val="22"/>
+                <w:szCs w:val="22"/>
+                <w:lang w:val="lv-LV"/>
+              </w:rPr>
+            </w:pPr>
+          </w:p>
+        </w:tc>
+        <w:tc>
+          <w:tcPr>
+            <w:tcW w:w="1142" w:type="dxa"/>
+          </w:tcPr>
+          <w:p>
+            <w:pPr>
+              <w:pStyle w:val="Default"/>
+              <w:cnfStyle w:val="000000000000" w:firstRow="0" w:lastRow="0" w:firstColumn="0" w:lastColumn="0" w:oddVBand="0" w:evenVBand="0" w:oddHBand="0" w:evenHBand="0" w:firstRowFirstColumn="0" w:firstRowLastColumn="0" w:lastRowFirstColumn="0" w:lastRowLastColumn="0"/>
+              <w:rPr>
+                <w:rFonts w:ascii="Segoe UI Symbol" w:hAnsi="Segoe UI Symbol" w:cs="Segoe UI Symbol"/>
+                <w:sz w:val="22"/>
+                <w:szCs w:val="22"/>
+                <w:lang w:val="lv-LV"/>
+              </w:rPr>
+            </w:pPr>
+          </w:p>
+        </w:tc>
+        <w:tc>
+          <w:tcPr>
+            <w:cnfStyle w:val="000010000000" w:firstRow="0" w:lastRow="0" w:firstColumn="0" w:lastColumn="0" w:oddVBand="1" w:evenVBand="0" w:oddHBand="0" w:evenHBand="0" w:firstRowFirstColumn="0" w:firstRowLastColumn="0" w:lastRowFirstColumn="0" w:lastRowLastColumn="0"/>
+            <w:tcW w:w="1290" w:type="dxa"/>
+          </w:tcPr>
+          <w:p>
+            <w:pPr>
+              <w:pStyle w:val="Default"/>
+              <w:rPr>
+                <w:rFonts w:ascii="Segoe UI Symbol" w:hAnsi="Segoe UI Symbol" w:cs="Segoe UI Symbol"/>
+                <w:sz w:val="22"/>
+                <w:szCs w:val="22"/>
+                <w:lang w:val="lv-LV"/>
+              </w:rPr>
+            </w:pPr>
+          </w:p>
+        </w:tc>
+        <w:tc>
+          <w:tcPr>
+            <w:tcW w:w="1063" w:type="dxa"/>
+          </w:tcPr>
+          <w:p>
+            <w:pPr>
+              <w:pStyle w:val="Default"/>
+              <w:cnfStyle w:val="000000000000" w:firstRow="0" w:lastRow="0" w:firstColumn="0" w:lastColumn="0" w:oddVBand="0" w:evenVBand="0" w:oddHBand="0" w:evenHBand="0" w:firstRowFirstColumn="0" w:firstRowLastColumn="0" w:lastRowFirstColumn="0" w:lastRowLastColumn="0"/>
+              <w:rPr>
+                <w:rFonts w:ascii="Segoe UI Symbol" w:hAnsi="Segoe UI Symbol" w:cs="Segoe UI Symbol"/>
+                <w:sz w:val="22"/>
+                <w:szCs w:val="22"/>
+                <w:lang w:val="lv-LV"/>
+              </w:rPr>
+            </w:pPr>
+          </w:p>
+        </w:tc>
+        <w:tc>
+          <w:tcPr>
+            <w:cnfStyle w:val="000010000000" w:firstRow="0" w:lastRow="0" w:firstColumn="0" w:lastColumn="0" w:oddVBand="1" w:evenVBand="0" w:oddHBand="0" w:evenHBand="0" w:firstRowFirstColumn="0" w:firstRowLastColumn="0" w:lastRowFirstColumn="0" w:lastRowLastColumn="0"/>
+            <w:tcW w:w="971" w:type="dxa"/>
+          </w:tcPr>
+          <w:p>
+            <w:pPr>
+              <w:pStyle w:val="Default"/>
+              <w:rPr>
+                <w:rFonts w:ascii="Segoe UI Symbol" w:hAnsi="Segoe UI Symbol" w:cs="Segoe UI Symbol"/>
+                <w:sz w:val="22"/>
+                <w:szCs w:val="22"/>
+                <w:lang w:val="lv-LV"/>
+              </w:rPr>
+            </w:pPr>
+          </w:p>
+        </w:tc>
+        <w:tc>
+          <w:tcPr>
+            <w:tcW w:w="855" w:type="dxa"/>
+          </w:tcPr>
+          <w:p>
+            <w:pPr>
+              <w:pStyle w:val="Default"/>
+              <w:cnfStyle w:val="000000000000" w:firstRow="0" w:lastRow="0" w:firstColumn="0" w:lastColumn="0" w:oddVBand="0" w:evenVBand="0" w:oddHBand="0" w:evenHBand="0" w:firstRowFirstColumn="0" w:firstRowLastColumn="0" w:lastRowFirstColumn="0" w:lastRowLastColumn="0"/>
+              <w:rPr>
+                <w:rFonts w:ascii="Segoe UI Symbol" w:hAnsi="Segoe UI Symbol" w:cs="Segoe UI Symbol"/>
+                <w:sz w:val="22"/>
+                <w:szCs w:val="22"/>
+                <w:lang w:val="lv-LV"/>
+              </w:rPr>
+            </w:pPr>
+          </w:p>
+        </w:tc>
+      </w:tr>
+    </w:tbl>
+    <w:p>
+      <w:pPr>
+        <w:spacing w:after="91"/>
+        <w:ind w:left="-5"/>
+      </w:pPr>
     </w:p>
     <w:p>
       <w:pPr>
@@ -1561,29 +3260,6 @@
           <w:lang w:val="lv-LV"/>
         </w:rPr>
         <w:lastRenderedPageBreak/>
-        <w:t xml:space="preserve">Telpaugu vides monitoringa sistēmas </w:t>
-      </w:r>
-      <w:r>
-        <w:rPr>
-          <w:lang w:val="lv-LV"/>
-        </w:rPr>
-        <w:t>koncepts</w:t>
-      </w:r>
-    </w:p>
-    <w:p>
-      <w:pPr>
-        <w:spacing w:line="360" w:lineRule="auto"/>
-        <w:ind w:left="20"/>
-        <w:rPr>
-          <w:b/>
-          <w:bCs/>
-        </w:rPr>
-      </w:pPr>
-      <w:r>
-        <w:rPr>
-          <w:b/>
-          <w:bCs/>
-        </w:rPr>
         <w:t>Elektriskā slēguma blokshēma</w:t>
       </w:r>
     </w:p>
@@ -1817,17 +3493,15 @@
     </w:p>
     <w:p>
       <w:pPr>
-        <w:spacing w:line="360" w:lineRule="auto"/>
-        <w:ind w:left="10"/>
-        <w:rPr>
-          <w:b/>
-          <w:bCs/>
-        </w:rPr>
-      </w:pPr>
-      <w:r>
-        <w:rPr>
-          <w:b/>
-          <w:bCs/>
+        <w:pStyle w:val="Virsraksts1"/>
+        <w:rPr>
+          <w:sz w:val="24"/>
+          <w:lang w:val="lv-LV"/>
+        </w:rPr>
+      </w:pPr>
+      <w:r>
+        <w:rPr>
+          <w:lang w:val="lv-LV"/>
         </w:rPr>
         <w:t>Elektriski principiālā shēma</w:t>
       </w:r>
@@ -4411,6 +6085,2026 @@
         <w:jc w:val="center"/>
       </w:pPr>
     </w:p>
+    <w:p>
+      <w:pPr>
+        <w:spacing w:after="160" w:line="259" w:lineRule="auto"/>
+        <w:ind w:left="0" w:firstLine="0"/>
+        <w:jc w:val="left"/>
+      </w:pPr>
+      <w:r>
+        <w:br w:type="page"/>
+      </w:r>
+    </w:p>
+    <w:p>
+      <w:pPr>
+        <w:pStyle w:val="Virsraksts1"/>
+        <w:rPr>
+          <w:lang w:val="lv-LV"/>
+        </w:rPr>
+      </w:pPr>
+      <w:r>
+        <w:rPr>
+          <w:lang w:val="lv-LV"/>
+        </w:rPr>
+        <w:lastRenderedPageBreak/>
+        <w:t>Iespiedplates izveide</w:t>
+      </w:r>
+    </w:p>
+    <w:p>
+      <w:pPr>
+        <w:ind w:left="20"/>
+      </w:pPr>
+      <w:r>
+        <w:tab/>
+      </w:r>
+      <w:r>
+        <w:tab/>
+        <w:t xml:space="preserve">Iespiedplates izveides laikā svarīgi ir apzināties kur un kā novietot komponentes un atsevišķas daļas. Augsnes mitruma sensora daļa ir novietota apakšā, tā kā tur atrodas </w:t>
+      </w:r>
+      <w:proofErr w:type="spellStart"/>
+      <w:r>
+        <w:t>kapacitīvā</w:t>
+      </w:r>
+      <w:proofErr w:type="spellEnd"/>
+      <w:r>
+        <w:t xml:space="preserve"> daļa</w:t>
+      </w:r>
+      <w:r>
+        <w:t xml:space="preserve">. </w:t>
+      </w:r>
+    </w:p>
+    <w:p/>
+    <w:p>
+      <w:pPr>
+        <w:jc w:val="center"/>
+      </w:pPr>
+      <w:r>
+        <w:rPr>
+          <w:noProof/>
+        </w:rPr>
+        <w:drawing>
+          <wp:inline distT="0" distB="0" distL="0" distR="0" wp14:anchorId="4C988A96" wp14:editId="711652EA">
+            <wp:extent cx="5200650" cy="1173480"/>
+            <wp:effectExtent l="0" t="0" r="0" b="7620"/>
+            <wp:docPr id="13" name="Attēls 13"/>
+            <wp:cNvGraphicFramePr>
+              <a:graphicFrameLocks xmlns:a="http://schemas.openxmlformats.org/drawingml/2006/main" noChangeAspect="1"/>
+            </wp:cNvGraphicFramePr>
+            <a:graphic xmlns:a="http://schemas.openxmlformats.org/drawingml/2006/main">
+              <a:graphicData uri="http://schemas.openxmlformats.org/drawingml/2006/picture">
+                <pic:pic xmlns:pic="http://schemas.openxmlformats.org/drawingml/2006/picture">
+                  <pic:nvPicPr>
+                    <pic:cNvPr id="0" name="Picture 5"/>
+                    <pic:cNvPicPr>
+                      <a:picLocks noChangeAspect="1" noChangeArrowheads="1"/>
+                    </pic:cNvPicPr>
+                  </pic:nvPicPr>
+                  <pic:blipFill>
+                    <a:blip r:embed="rId19" cstate="print">
+                      <a:extLst>
+                        <a:ext uri="{28A0092B-C50C-407E-A947-70E740481C1C}">
+                          <a14:useLocalDpi xmlns:a14="http://schemas.microsoft.com/office/drawing/2010/main" val="0"/>
+                        </a:ext>
+                      </a:extLst>
+                    </a:blip>
+                    <a:srcRect/>
+                    <a:stretch>
+                      <a:fillRect/>
+                    </a:stretch>
+                  </pic:blipFill>
+                  <pic:spPr bwMode="auto">
+                    <a:xfrm>
+                      <a:off x="0" y="0"/>
+                      <a:ext cx="5202473" cy="1173891"/>
+                    </a:xfrm>
+                    <a:prstGeom prst="rect">
+                      <a:avLst/>
+                    </a:prstGeom>
+                    <a:noFill/>
+                    <a:ln>
+                      <a:noFill/>
+                    </a:ln>
+                  </pic:spPr>
+                </pic:pic>
+              </a:graphicData>
+            </a:graphic>
+          </wp:inline>
+        </w:drawing>
+      </w:r>
+    </w:p>
+    <w:p/>
+    <w:p>
+      <w:pPr>
+        <w:spacing w:line="360" w:lineRule="auto"/>
+        <w:ind w:left="20"/>
+        <w:jc w:val="center"/>
+      </w:pPr>
+      <w:r>
+        <w:rPr>
+          <w:noProof/>
+          <w14:ligatures w14:val="standardContextual"/>
+        </w:rPr>
+        <w:drawing>
+          <wp:inline distT="0" distB="0" distL="0" distR="0" wp14:anchorId="6785080F" wp14:editId="7D572BC2">
+            <wp:extent cx="5943600" cy="1498600"/>
+            <wp:effectExtent l="0" t="0" r="0" b="6350"/>
+            <wp:docPr id="14" name="Attēls 14" descr="Attēls, kurā ir teksts, elektronika, shēma&#10;&#10;Apraksts ģenerēts automātiski"/>
+            <wp:cNvGraphicFramePr>
+              <a:graphicFrameLocks xmlns:a="http://schemas.openxmlformats.org/drawingml/2006/main" noChangeAspect="1"/>
+            </wp:cNvGraphicFramePr>
+            <a:graphic xmlns:a="http://schemas.openxmlformats.org/drawingml/2006/main">
+              <a:graphicData uri="http://schemas.openxmlformats.org/drawingml/2006/picture">
+                <pic:pic xmlns:pic="http://schemas.openxmlformats.org/drawingml/2006/picture">
+                  <pic:nvPicPr>
+                    <pic:cNvPr id="14" name="Attēls 14" descr="Attēls, kurā ir teksts, elektronika, shēma&#10;&#10;Apraksts ģenerēts automātiski"/>
+                    <pic:cNvPicPr/>
+                  </pic:nvPicPr>
+                  <pic:blipFill>
+                    <a:blip r:embed="rId20"/>
+                    <a:stretch>
+                      <a:fillRect/>
+                    </a:stretch>
+                  </pic:blipFill>
+                  <pic:spPr>
+                    <a:xfrm>
+                      <a:off x="0" y="0"/>
+                      <a:ext cx="5943600" cy="1498600"/>
+                    </a:xfrm>
+                    <a:prstGeom prst="rect">
+                      <a:avLst/>
+                    </a:prstGeom>
+                  </pic:spPr>
+                </pic:pic>
+              </a:graphicData>
+            </a:graphic>
+          </wp:inline>
+        </w:drawing>
+      </w:r>
+    </w:p>
+    <w:p>
+      <w:pPr>
+        <w:spacing w:line="360" w:lineRule="auto"/>
+        <w:ind w:left="20"/>
+        <w:jc w:val="center"/>
+      </w:pPr>
+      <w:r>
+        <w:rPr>
+          <w:noProof/>
+          <w14:ligatures w14:val="standardContextual"/>
+        </w:rPr>
+        <w:drawing>
+          <wp:inline distT="0" distB="0" distL="0" distR="0" wp14:anchorId="76EE88D3" wp14:editId="40DE10B7">
+            <wp:extent cx="5943600" cy="1392555"/>
+            <wp:effectExtent l="0" t="0" r="0" b="0"/>
+            <wp:docPr id="15" name="Attēls 15" descr="Attēls, kurā ir diagramma&#10;&#10;Apraksts ģenerēts automātiski"/>
+            <wp:cNvGraphicFramePr>
+              <a:graphicFrameLocks xmlns:a="http://schemas.openxmlformats.org/drawingml/2006/main" noChangeAspect="1"/>
+            </wp:cNvGraphicFramePr>
+            <a:graphic xmlns:a="http://schemas.openxmlformats.org/drawingml/2006/main">
+              <a:graphicData uri="http://schemas.openxmlformats.org/drawingml/2006/picture">
+                <pic:pic xmlns:pic="http://schemas.openxmlformats.org/drawingml/2006/picture">
+                  <pic:nvPicPr>
+                    <pic:cNvPr id="15" name="Attēls 15" descr="Attēls, kurā ir diagramma&#10;&#10;Apraksts ģenerēts automātiski"/>
+                    <pic:cNvPicPr/>
+                  </pic:nvPicPr>
+                  <pic:blipFill>
+                    <a:blip r:embed="rId21"/>
+                    <a:stretch>
+                      <a:fillRect/>
+                    </a:stretch>
+                  </pic:blipFill>
+                  <pic:spPr>
+                    <a:xfrm>
+                      <a:off x="0" y="0"/>
+                      <a:ext cx="5943600" cy="1392555"/>
+                    </a:xfrm>
+                    <a:prstGeom prst="rect">
+                      <a:avLst/>
+                    </a:prstGeom>
+                  </pic:spPr>
+                </pic:pic>
+              </a:graphicData>
+            </a:graphic>
+          </wp:inline>
+        </w:drawing>
+      </w:r>
+    </w:p>
+    <w:p>
+      <w:pPr>
+        <w:spacing w:line="360" w:lineRule="auto"/>
+        <w:ind w:left="20"/>
+        <w:jc w:val="center"/>
+      </w:pPr>
+    </w:p>
+    <w:p>
+      <w:pPr>
+        <w:spacing w:after="160" w:line="259" w:lineRule="auto"/>
+        <w:ind w:left="0" w:firstLine="0"/>
+        <w:jc w:val="left"/>
+      </w:pPr>
+      <w:r>
+        <w:br w:type="page"/>
+      </w:r>
+    </w:p>
+    <w:p>
+      <w:pPr>
+        <w:pStyle w:val="Virsraksts1"/>
+        <w:spacing w:line="360" w:lineRule="auto"/>
+        <w:rPr>
+          <w:lang w:val="lv-LV"/>
+        </w:rPr>
+      </w:pPr>
+      <w:r>
+        <w:rPr>
+          <w:lang w:val="lv-LV"/>
+        </w:rPr>
+        <w:lastRenderedPageBreak/>
+        <w:t xml:space="preserve">ESP32 </w:t>
+      </w:r>
+      <w:r>
+        <w:rPr>
+          <w:lang w:val="lv-LV"/>
+        </w:rPr>
+        <w:t>programmēšan</w:t>
+      </w:r>
+      <w:r>
+        <w:rPr>
+          <w:lang w:val="lv-LV"/>
+        </w:rPr>
+        <w:t>a</w:t>
+      </w:r>
+      <w:r>
+        <w:rPr>
+          <w:lang w:val="lv-LV"/>
+        </w:rPr>
+        <w:t xml:space="preserve"> un atkļūdošan</w:t>
+      </w:r>
+      <w:r>
+        <w:rPr>
+          <w:lang w:val="lv-LV"/>
+        </w:rPr>
+        <w:t>a</w:t>
+      </w:r>
+    </w:p>
+    <w:p>
+      <w:pPr>
+        <w:spacing w:line="360" w:lineRule="auto"/>
+        <w:ind w:left="20"/>
+        <w:rPr>
+          <w:b/>
+          <w:bCs/>
+        </w:rPr>
+      </w:pPr>
+      <w:r>
+        <w:tab/>
+      </w:r>
+      <w:r>
+        <w:rPr>
+          <w:b/>
+          <w:bCs/>
+        </w:rPr>
+        <w:t>Komunikācija ar BLE palīdzību</w:t>
+      </w:r>
+    </w:p>
+    <w:p>
+      <w:pPr>
+        <w:spacing w:line="360" w:lineRule="auto"/>
+        <w:ind w:left="20"/>
+      </w:pPr>
+      <w:r>
+        <w:tab/>
+      </w:r>
+      <w:r>
+        <w:tab/>
+      </w:r>
+      <w:r>
+        <w:t>Sākumā tika paredzēts, ka sensoru sistēma komunicēs ar bāzes staciju ar BLE palīdzību, tāpēc tika izveidots programmas kods komunikācijai ar BLE palīdzību.</w:t>
+      </w:r>
+      <w:r>
+        <w:t xml:space="preserve"> Tika izveidota sensoru sistēmas koda blokshēma, lai saprastu darbības principu. </w:t>
+      </w:r>
+      <w:r>
+        <w:t>Katra sensoru apakšsistēma ir kā atsevišķs serveris.</w:t>
+      </w:r>
+    </w:p>
+    <w:p>
+      <w:pPr>
+        <w:spacing w:line="360" w:lineRule="auto"/>
+        <w:ind w:left="20"/>
+      </w:pPr>
+      <w:r>
+        <w:tab/>
+      </w:r>
+      <w:r>
+        <w:tab/>
+        <w:t xml:space="preserve">Reizi stundā ierīce tiek pamodināta, tā nolasa datus no sensoriem, pieslēdzas bāzes stacijai, </w:t>
+      </w:r>
+      <w:proofErr w:type="spellStart"/>
+      <w:r>
+        <w:t>nosūta</w:t>
+      </w:r>
+      <w:proofErr w:type="spellEnd"/>
+      <w:r>
+        <w:t xml:space="preserve"> datus un ieiet miega režīmā uz stundu. Lai pārliecinātos, ka dati tiešām ir nonākuši uz bāzes staciju tiek sagaidīta atgriezeniskā saite un kamēr tā nav saņemta, dati tiek sūtīti atkārtoti.</w:t>
+      </w:r>
+    </w:p>
+    <w:p>
+      <w:pPr>
+        <w:spacing w:line="360" w:lineRule="auto"/>
+        <w:ind w:left="20"/>
+        <w:jc w:val="center"/>
+      </w:pPr>
+      <w:r>
+        <w:rPr>
+          <w:noProof/>
+          <w14:ligatures w14:val="standardContextual"/>
+        </w:rPr>
+        <w:drawing>
+          <wp:inline distT="0" distB="0" distL="0" distR="0" wp14:anchorId="24D27D62" wp14:editId="7EBF23FB">
+            <wp:extent cx="1435379" cy="3722370"/>
+            <wp:effectExtent l="0" t="0" r="0" b="0"/>
+            <wp:docPr id="16" name="Attēls 16" descr="Attēls, kurā ir diagramma&#10;&#10;Apraksts ģenerēts automātiski"/>
+            <wp:cNvGraphicFramePr>
+              <a:graphicFrameLocks xmlns:a="http://schemas.openxmlformats.org/drawingml/2006/main" noChangeAspect="1"/>
+            </wp:cNvGraphicFramePr>
+            <a:graphic xmlns:a="http://schemas.openxmlformats.org/drawingml/2006/main">
+              <a:graphicData uri="http://schemas.openxmlformats.org/drawingml/2006/picture">
+                <pic:pic xmlns:pic="http://schemas.openxmlformats.org/drawingml/2006/picture">
+                  <pic:nvPicPr>
+                    <pic:cNvPr id="16" name="Attēls 16" descr="Attēls, kurā ir diagramma&#10;&#10;Apraksts ģenerēts automātiski"/>
+                    <pic:cNvPicPr/>
+                  </pic:nvPicPr>
+                  <pic:blipFill>
+                    <a:blip r:embed="rId22"/>
+                    <a:stretch>
+                      <a:fillRect/>
+                    </a:stretch>
+                  </pic:blipFill>
+                  <pic:spPr>
+                    <a:xfrm>
+                      <a:off x="0" y="0"/>
+                      <a:ext cx="1443726" cy="3744015"/>
+                    </a:xfrm>
+                    <a:prstGeom prst="rect">
+                      <a:avLst/>
+                    </a:prstGeom>
+                  </pic:spPr>
+                </pic:pic>
+              </a:graphicData>
+            </a:graphic>
+          </wp:inline>
+        </w:drawing>
+      </w:r>
+    </w:p>
+    <w:p>
+      <w:pPr>
+        <w:spacing w:line="360" w:lineRule="auto"/>
+        <w:ind w:left="20"/>
+        <w:jc w:val="center"/>
+      </w:pPr>
+      <w:r>
+        <w:t>.att. sensoru sistēmas programmas kod</w:t>
+      </w:r>
+      <w:r>
+        <w:t>a blokshēma</w:t>
+      </w:r>
+    </w:p>
+    <w:p>
+      <w:pPr>
+        <w:spacing w:line="360" w:lineRule="auto"/>
+        <w:ind w:left="20"/>
+      </w:pPr>
+      <w:r>
+        <w:t xml:space="preserve"> </w:t>
+      </w:r>
+    </w:p>
+    <w:p>
+      <w:pPr>
+        <w:spacing w:line="360" w:lineRule="auto"/>
+        <w:ind w:left="20"/>
+      </w:pPr>
+      <w:r>
+        <w:tab/>
+      </w:r>
+      <w:r>
+        <w:tab/>
+      </w:r>
+      <w:r>
+        <w:t>Katram  server</w:t>
+      </w:r>
+      <w:r>
+        <w:t>im</w:t>
+      </w:r>
+      <w:r>
+        <w:t xml:space="preserve">  piemīt unikāla atslēga –</w:t>
+      </w:r>
+      <w:r>
+        <w:t xml:space="preserve"> </w:t>
+      </w:r>
+      <w:r>
+        <w:t xml:space="preserve">UUID, ar kuras palīdzību klients var pieslēgties šim serverim. Arī katram mainīgam ko </w:t>
+      </w:r>
+      <w:proofErr w:type="spellStart"/>
+      <w:r>
+        <w:t>no</w:t>
+      </w:r>
+      <w:r>
+        <w:t>sūta</w:t>
+      </w:r>
+      <w:proofErr w:type="spellEnd"/>
+      <w:r>
+        <w:t xml:space="preserve"> no servera uz klientu ir savs UUID, lai tos varētu nosūtīt un nolasīt katru atsevišķi.</w:t>
+      </w:r>
+    </w:p>
+    <w:p>
+      <w:pPr>
+        <w:spacing w:line="360" w:lineRule="auto"/>
+        <w:ind w:left="20"/>
+        <w:jc w:val="center"/>
+      </w:pPr>
+      <w:r>
+        <w:rPr>
+          <w:noProof/>
+          <w14:ligatures w14:val="standardContextual"/>
+        </w:rPr>
+        <w:lastRenderedPageBreak/>
+        <w:drawing>
+          <wp:inline distT="0" distB="0" distL="0" distR="0" wp14:anchorId="394805D6" wp14:editId="5DAC2DF5">
+            <wp:extent cx="5090160" cy="824432"/>
+            <wp:effectExtent l="0" t="0" r="0" b="0"/>
+            <wp:docPr id="17" name="Attēls 17" descr="Text&#10;&#10;Description automatically generated"/>
+            <wp:cNvGraphicFramePr>
+              <a:graphicFrameLocks xmlns:a="http://schemas.openxmlformats.org/drawingml/2006/main" noChangeAspect="1"/>
+            </wp:cNvGraphicFramePr>
+            <a:graphic xmlns:a="http://schemas.openxmlformats.org/drawingml/2006/main">
+              <a:graphicData uri="http://schemas.openxmlformats.org/drawingml/2006/picture">
+                <pic:pic xmlns:pic="http://schemas.openxmlformats.org/drawingml/2006/picture">
+                  <pic:nvPicPr>
+                    <pic:cNvPr id="10" name="Picture 10" descr="Text&#10;&#10;Description automatically generated"/>
+                    <pic:cNvPicPr>
+                      <a:picLocks noChangeAspect="1"/>
+                    </pic:cNvPicPr>
+                  </pic:nvPicPr>
+                  <pic:blipFill>
+                    <a:blip r:embed="rId23"/>
+                    <a:stretch>
+                      <a:fillRect/>
+                    </a:stretch>
+                  </pic:blipFill>
+                  <pic:spPr>
+                    <a:xfrm>
+                      <a:off x="0" y="0"/>
+                      <a:ext cx="5109477" cy="827561"/>
+                    </a:xfrm>
+                    <a:prstGeom prst="rect">
+                      <a:avLst/>
+                    </a:prstGeom>
+                  </pic:spPr>
+                </pic:pic>
+              </a:graphicData>
+            </a:graphic>
+          </wp:inline>
+        </w:drawing>
+      </w:r>
+    </w:p>
+    <w:p>
+      <w:pPr>
+        <w:spacing w:line="360" w:lineRule="auto"/>
+        <w:jc w:val="center"/>
+        <w:rPr>
+          <w:color w:val="auto"/>
+          <w:szCs w:val="24"/>
+        </w:rPr>
+      </w:pPr>
+      <w:r>
+        <w:rPr>
+          <w:szCs w:val="24"/>
+        </w:rPr>
+        <w:t>.</w:t>
+      </w:r>
+      <w:r>
+        <w:rPr>
+          <w:szCs w:val="24"/>
+        </w:rPr>
+        <w:t>.att. UUID izveid</w:t>
+      </w:r>
+      <w:r>
+        <w:rPr>
+          <w:szCs w:val="24"/>
+        </w:rPr>
+        <w:t>e</w:t>
+      </w:r>
+    </w:p>
+    <w:p>
+      <w:pPr>
+        <w:spacing w:line="360" w:lineRule="auto"/>
+        <w:ind w:left="10"/>
+        <w:rPr>
+          <w:szCs w:val="24"/>
+        </w:rPr>
+      </w:pPr>
+      <w:r>
+        <w:rPr>
+          <w:szCs w:val="24"/>
+        </w:rPr>
+        <w:tab/>
+      </w:r>
+      <w:r>
+        <w:rPr>
+          <w:szCs w:val="24"/>
+        </w:rPr>
+        <w:tab/>
+      </w:r>
+    </w:p>
+    <w:p>
+      <w:pPr>
+        <w:spacing w:line="360" w:lineRule="auto"/>
+        <w:ind w:left="10"/>
+        <w:rPr>
+          <w:szCs w:val="24"/>
+        </w:rPr>
+      </w:pPr>
+      <w:r>
+        <w:rPr>
+          <w:szCs w:val="24"/>
+        </w:rPr>
+        <w:tab/>
+      </w:r>
+      <w:r>
+        <w:rPr>
+          <w:szCs w:val="24"/>
+        </w:rPr>
+        <w:tab/>
+      </w:r>
+      <w:r>
+        <w:rPr>
+          <w:szCs w:val="24"/>
+        </w:rPr>
+        <w:t xml:space="preserve">Tālāk tiek izveidoti serveris un serviss, kā arī servisam pievienoti mainīgie </w:t>
+      </w:r>
+      <w:r>
+        <w:rPr>
+          <w:szCs w:val="24"/>
+        </w:rPr>
+        <w:t xml:space="preserve">ko ESP32 sauc par </w:t>
+      </w:r>
+      <w:r>
+        <w:rPr>
+          <w:szCs w:val="24"/>
+        </w:rPr>
+        <w:t>“</w:t>
+      </w:r>
+      <w:proofErr w:type="spellStart"/>
+      <w:r>
+        <w:rPr>
+          <w:szCs w:val="24"/>
+        </w:rPr>
+        <w:t>Characteristics</w:t>
+      </w:r>
+      <w:proofErr w:type="spellEnd"/>
+      <w:r>
+        <w:rPr>
+          <w:szCs w:val="24"/>
+        </w:rPr>
+        <w:t xml:space="preserve">”. </w:t>
+      </w:r>
+    </w:p>
+    <w:p>
+      <w:pPr>
+        <w:spacing w:line="360" w:lineRule="auto"/>
+        <w:ind w:left="10"/>
+        <w:rPr>
+          <w:szCs w:val="24"/>
+        </w:rPr>
+      </w:pPr>
+    </w:p>
+    <w:p>
+      <w:pPr>
+        <w:spacing w:line="360" w:lineRule="auto"/>
+        <w:jc w:val="center"/>
+        <w:rPr>
+          <w:color w:val="auto"/>
+          <w:szCs w:val="24"/>
+        </w:rPr>
+      </w:pPr>
+      <w:r>
+        <w:rPr>
+          <w:noProof/>
+        </w:rPr>
+        <w:drawing>
+          <wp:inline distT="0" distB="0" distL="0" distR="0" wp14:anchorId="72EEF4F9" wp14:editId="02FE2690">
+            <wp:extent cx="3718560" cy="1455755"/>
+            <wp:effectExtent l="0" t="0" r="0" b="0"/>
+            <wp:docPr id="23" name="Attēls 23" descr="Graphical user interface, text, application&#10;&#10;Description automatically generated"/>
+            <wp:cNvGraphicFramePr>
+              <a:graphicFrameLocks xmlns:a="http://schemas.openxmlformats.org/drawingml/2006/main" noChangeAspect="1"/>
+            </wp:cNvGraphicFramePr>
+            <a:graphic xmlns:a="http://schemas.openxmlformats.org/drawingml/2006/main">
+              <a:graphicData uri="http://schemas.openxmlformats.org/drawingml/2006/picture">
+                <pic:pic xmlns:pic="http://schemas.openxmlformats.org/drawingml/2006/picture">
+                  <pic:nvPicPr>
+                    <pic:cNvPr id="0" name="Picture 11" descr="Graphical user interface, text, application&#10;&#10;Description automatically generated"/>
+                    <pic:cNvPicPr>
+                      <a:picLocks noChangeAspect="1" noChangeArrowheads="1"/>
+                    </pic:cNvPicPr>
+                  </pic:nvPicPr>
+                  <pic:blipFill>
+                    <a:blip r:embed="rId24">
+                      <a:extLst>
+                        <a:ext uri="{28A0092B-C50C-407E-A947-70E740481C1C}">
+                          <a14:useLocalDpi xmlns:a14="http://schemas.microsoft.com/office/drawing/2010/main" val="0"/>
+                        </a:ext>
+                      </a:extLst>
+                    </a:blip>
+                    <a:srcRect/>
+                    <a:stretch>
+                      <a:fillRect/>
+                    </a:stretch>
+                  </pic:blipFill>
+                  <pic:spPr bwMode="auto">
+                    <a:xfrm>
+                      <a:off x="0" y="0"/>
+                      <a:ext cx="3738481" cy="1463554"/>
+                    </a:xfrm>
+                    <a:prstGeom prst="rect">
+                      <a:avLst/>
+                    </a:prstGeom>
+                    <a:noFill/>
+                    <a:ln>
+                      <a:noFill/>
+                    </a:ln>
+                  </pic:spPr>
+                </pic:pic>
+              </a:graphicData>
+            </a:graphic>
+          </wp:inline>
+        </w:drawing>
+      </w:r>
+    </w:p>
+    <w:p>
+      <w:pPr>
+        <w:spacing w:line="360" w:lineRule="auto"/>
+        <w:jc w:val="center"/>
+        <w:rPr>
+          <w:szCs w:val="24"/>
+        </w:rPr>
+      </w:pPr>
+      <w:r>
+        <w:rPr>
+          <w:szCs w:val="24"/>
+        </w:rPr>
+        <w:t>.</w:t>
+      </w:r>
+      <w:r>
+        <w:rPr>
+          <w:szCs w:val="24"/>
+        </w:rPr>
+        <w:t>.att. Servera un servisa izveide</w:t>
+      </w:r>
+    </w:p>
+    <w:p>
+      <w:pPr>
+        <w:spacing w:line="360" w:lineRule="auto"/>
+        <w:rPr>
+          <w:szCs w:val="24"/>
+        </w:rPr>
+      </w:pPr>
+    </w:p>
+    <w:p>
+      <w:pPr>
+        <w:spacing w:line="360" w:lineRule="auto"/>
+        <w:ind w:left="10"/>
+        <w:rPr>
+          <w:szCs w:val="24"/>
+        </w:rPr>
+      </w:pPr>
+      <w:r>
+        <w:rPr>
+          <w:szCs w:val="24"/>
+        </w:rPr>
+        <w:tab/>
+      </w:r>
+      <w:r>
+        <w:rPr>
+          <w:szCs w:val="24"/>
+        </w:rPr>
+        <w:tab/>
+      </w:r>
+      <w:r>
+        <w:rPr>
+          <w:szCs w:val="24"/>
+        </w:rPr>
+        <w:t xml:space="preserve">Tālāk </w:t>
+      </w:r>
+      <w:r>
+        <w:rPr>
+          <w:szCs w:val="24"/>
+        </w:rPr>
+        <w:t>serveris</w:t>
+      </w:r>
+      <w:r>
+        <w:rPr>
+          <w:szCs w:val="24"/>
+        </w:rPr>
+        <w:t xml:space="preserve"> tiek palaists un </w:t>
+      </w:r>
+      <w:proofErr w:type="spellStart"/>
+      <w:r>
+        <w:rPr>
+          <w:szCs w:val="24"/>
+        </w:rPr>
+        <w:t>iespējota</w:t>
+      </w:r>
+      <w:proofErr w:type="spellEnd"/>
+      <w:r>
+        <w:rPr>
+          <w:szCs w:val="24"/>
+        </w:rPr>
+        <w:t xml:space="preserve"> iespēja citām </w:t>
+      </w:r>
+      <w:proofErr w:type="spellStart"/>
+      <w:r>
+        <w:rPr>
+          <w:szCs w:val="24"/>
+        </w:rPr>
+        <w:t>bluetooth</w:t>
+      </w:r>
+      <w:proofErr w:type="spellEnd"/>
+      <w:r>
+        <w:rPr>
+          <w:szCs w:val="24"/>
+        </w:rPr>
+        <w:t xml:space="preserve"> ierīcēm to redzēt. Pēc tam tiek iestatīts ESP moduļa gulēšanas laiks.</w:t>
+      </w:r>
+    </w:p>
+    <w:p>
+      <w:pPr>
+        <w:spacing w:line="360" w:lineRule="auto"/>
+        <w:ind w:left="10"/>
+        <w:rPr>
+          <w:szCs w:val="24"/>
+        </w:rPr>
+      </w:pPr>
+    </w:p>
+    <w:p>
+      <w:pPr>
+        <w:spacing w:line="360" w:lineRule="auto"/>
+        <w:jc w:val="center"/>
+        <w:rPr>
+          <w:szCs w:val="24"/>
+        </w:rPr>
+      </w:pPr>
+      <w:r>
+        <w:rPr>
+          <w:noProof/>
+        </w:rPr>
+        <w:drawing>
+          <wp:inline distT="0" distB="0" distL="0" distR="0" wp14:anchorId="5438EFF0" wp14:editId="07887A83">
+            <wp:extent cx="4199786" cy="1717040"/>
+            <wp:effectExtent l="0" t="0" r="0" b="0"/>
+            <wp:docPr id="22" name="Attēls 22" descr="Graphical user interface, text, application&#10;&#10;Description automatically generated"/>
+            <wp:cNvGraphicFramePr>
+              <a:graphicFrameLocks xmlns:a="http://schemas.openxmlformats.org/drawingml/2006/main" noChangeAspect="1"/>
+            </wp:cNvGraphicFramePr>
+            <a:graphic xmlns:a="http://schemas.openxmlformats.org/drawingml/2006/main">
+              <a:graphicData uri="http://schemas.openxmlformats.org/drawingml/2006/picture">
+                <pic:pic xmlns:pic="http://schemas.openxmlformats.org/drawingml/2006/picture">
+                  <pic:nvPicPr>
+                    <pic:cNvPr id="0" name="Picture 12" descr="Graphical user interface, text, application&#10;&#10;Description automatically generated"/>
+                    <pic:cNvPicPr>
+                      <a:picLocks noChangeAspect="1" noChangeArrowheads="1"/>
+                    </pic:cNvPicPr>
+                  </pic:nvPicPr>
+                  <pic:blipFill>
+                    <a:blip r:embed="rId25">
+                      <a:extLst>
+                        <a:ext uri="{28A0092B-C50C-407E-A947-70E740481C1C}">
+                          <a14:useLocalDpi xmlns:a14="http://schemas.microsoft.com/office/drawing/2010/main" val="0"/>
+                        </a:ext>
+                      </a:extLst>
+                    </a:blip>
+                    <a:srcRect/>
+                    <a:stretch>
+                      <a:fillRect/>
+                    </a:stretch>
+                  </pic:blipFill>
+                  <pic:spPr bwMode="auto">
+                    <a:xfrm>
+                      <a:off x="0" y="0"/>
+                      <a:ext cx="4216680" cy="1723947"/>
+                    </a:xfrm>
+                    <a:prstGeom prst="rect">
+                      <a:avLst/>
+                    </a:prstGeom>
+                    <a:noFill/>
+                    <a:ln>
+                      <a:noFill/>
+                    </a:ln>
+                  </pic:spPr>
+                </pic:pic>
+              </a:graphicData>
+            </a:graphic>
+          </wp:inline>
+        </w:drawing>
+      </w:r>
+    </w:p>
+    <w:p>
+      <w:pPr>
+        <w:spacing w:line="360" w:lineRule="auto"/>
+        <w:jc w:val="center"/>
+        <w:rPr>
+          <w:szCs w:val="24"/>
+        </w:rPr>
+      </w:pPr>
+      <w:r>
+        <w:rPr>
+          <w:szCs w:val="24"/>
+        </w:rPr>
+        <w:t>.</w:t>
+      </w:r>
+      <w:r>
+        <w:rPr>
+          <w:szCs w:val="24"/>
+        </w:rPr>
+        <w:t>.att. servisa palaišana</w:t>
+      </w:r>
+    </w:p>
+    <w:p>
+      <w:pPr>
+        <w:spacing w:line="360" w:lineRule="auto"/>
+        <w:rPr>
+          <w:szCs w:val="24"/>
+        </w:rPr>
+      </w:pPr>
+    </w:p>
+    <w:p>
+      <w:pPr>
+        <w:spacing w:line="360" w:lineRule="auto"/>
+        <w:rPr>
+          <w:szCs w:val="24"/>
+        </w:rPr>
+      </w:pPr>
+      <w:r>
+        <w:rPr>
+          <w:szCs w:val="24"/>
+        </w:rPr>
+        <w:tab/>
+        <w:t>Un visbeidzot dati tiek nosūtīti, ja serverim ir pieslēdzies klients.</w:t>
+      </w:r>
+    </w:p>
+    <w:p>
+      <w:pPr>
+        <w:spacing w:line="360" w:lineRule="auto"/>
+        <w:jc w:val="center"/>
+        <w:rPr>
+          <w:szCs w:val="24"/>
+        </w:rPr>
+      </w:pPr>
+      <w:r>
+        <w:rPr>
+          <w:noProof/>
+        </w:rPr>
+        <w:lastRenderedPageBreak/>
+        <w:drawing>
+          <wp:inline distT="0" distB="0" distL="0" distR="0" wp14:anchorId="2759B137" wp14:editId="22DA087E">
+            <wp:extent cx="3382668" cy="2255231"/>
+            <wp:effectExtent l="0" t="0" r="8255" b="0"/>
+            <wp:docPr id="21" name="Attēls 21" descr="Text&#10;&#10;Description automatically generated"/>
+            <wp:cNvGraphicFramePr>
+              <a:graphicFrameLocks xmlns:a="http://schemas.openxmlformats.org/drawingml/2006/main" noChangeAspect="1"/>
+            </wp:cNvGraphicFramePr>
+            <a:graphic xmlns:a="http://schemas.openxmlformats.org/drawingml/2006/main">
+              <a:graphicData uri="http://schemas.openxmlformats.org/drawingml/2006/picture">
+                <pic:pic xmlns:pic="http://schemas.openxmlformats.org/drawingml/2006/picture">
+                  <pic:nvPicPr>
+                    <pic:cNvPr id="0" name="Picture 13" descr="Text&#10;&#10;Description automatically generated"/>
+                    <pic:cNvPicPr>
+                      <a:picLocks noChangeAspect="1" noChangeArrowheads="1"/>
+                    </pic:cNvPicPr>
+                  </pic:nvPicPr>
+                  <pic:blipFill rotWithShape="1">
+                    <a:blip r:embed="rId26">
+                      <a:extLst>
+                        <a:ext uri="{28A0092B-C50C-407E-A947-70E740481C1C}">
+                          <a14:useLocalDpi xmlns:a14="http://schemas.microsoft.com/office/drawing/2010/main" val="0"/>
+                        </a:ext>
+                      </a:extLst>
+                    </a:blip>
+                    <a:srcRect b="47194"/>
+                    <a:stretch/>
+                  </pic:blipFill>
+                  <pic:spPr bwMode="auto">
+                    <a:xfrm>
+                      <a:off x="0" y="0"/>
+                      <a:ext cx="3389596" cy="2259850"/>
+                    </a:xfrm>
+                    <a:prstGeom prst="rect">
+                      <a:avLst/>
+                    </a:prstGeom>
+                    <a:noFill/>
+                    <a:ln>
+                      <a:noFill/>
+                    </a:ln>
+                    <a:extLst>
+                      <a:ext uri="{53640926-AAD7-44D8-BBD7-CCE9431645EC}">
+                        <a14:shadowObscured xmlns:a14="http://schemas.microsoft.com/office/drawing/2010/main"/>
+                      </a:ext>
+                    </a:extLst>
+                  </pic:spPr>
+                </pic:pic>
+              </a:graphicData>
+            </a:graphic>
+          </wp:inline>
+        </w:drawing>
+      </w:r>
+    </w:p>
+    <w:p>
+      <w:pPr>
+        <w:spacing w:line="360" w:lineRule="auto"/>
+        <w:jc w:val="center"/>
+        <w:rPr>
+          <w:szCs w:val="24"/>
+        </w:rPr>
+      </w:pPr>
+      <w:r>
+        <w:rPr>
+          <w:szCs w:val="24"/>
+        </w:rPr>
+        <w:t>.</w:t>
+      </w:r>
+      <w:r>
+        <w:rPr>
+          <w:szCs w:val="24"/>
+        </w:rPr>
+        <w:t>.att. datu nosūtīšana</w:t>
+      </w:r>
+      <w:r>
+        <w:rPr>
+          <w:szCs w:val="24"/>
+        </w:rPr>
+        <w:t>s</w:t>
+      </w:r>
+    </w:p>
+    <w:p>
+      <w:pPr>
+        <w:spacing w:line="360" w:lineRule="auto"/>
+        <w:rPr>
+          <w:szCs w:val="24"/>
+        </w:rPr>
+      </w:pPr>
+    </w:p>
+    <w:p>
+      <w:pPr>
+        <w:spacing w:line="360" w:lineRule="auto"/>
+        <w:ind w:left="10"/>
+        <w:rPr>
+          <w:szCs w:val="24"/>
+        </w:rPr>
+      </w:pPr>
+      <w:r>
+        <w:rPr>
+          <w:szCs w:val="24"/>
+        </w:rPr>
+        <w:tab/>
+      </w:r>
+      <w:r>
+        <w:rPr>
+          <w:szCs w:val="24"/>
+        </w:rPr>
+        <w:tab/>
+        <w:t xml:space="preserve">Kodā arī ir divas </w:t>
+      </w:r>
+      <w:proofErr w:type="spellStart"/>
+      <w:r>
+        <w:rPr>
+          <w:szCs w:val="24"/>
+        </w:rPr>
+        <w:t>callback</w:t>
+      </w:r>
+      <w:proofErr w:type="spellEnd"/>
+      <w:r>
+        <w:rPr>
+          <w:szCs w:val="24"/>
+        </w:rPr>
+        <w:t xml:space="preserve"> funkcijas, kur viena nostrādā, kad serverim ir pieslēdzies klients un otra, kad klients ieraksta vienā no </w:t>
+      </w:r>
+      <w:proofErr w:type="spellStart"/>
+      <w:r>
+        <w:rPr>
+          <w:szCs w:val="24"/>
+        </w:rPr>
+        <w:t>characteristics</w:t>
+      </w:r>
+      <w:proofErr w:type="spellEnd"/>
+      <w:r>
+        <w:rPr>
+          <w:szCs w:val="24"/>
+        </w:rPr>
+        <w:t xml:space="preserve"> kādu vērtību.</w:t>
+      </w:r>
+    </w:p>
+    <w:p>
+      <w:pPr>
+        <w:spacing w:line="360" w:lineRule="auto"/>
+        <w:rPr>
+          <w:szCs w:val="24"/>
+        </w:rPr>
+      </w:pPr>
+    </w:p>
+    <w:p>
+      <w:pPr>
+        <w:spacing w:line="360" w:lineRule="auto"/>
+        <w:jc w:val="center"/>
+        <w:rPr>
+          <w:szCs w:val="24"/>
+        </w:rPr>
+      </w:pPr>
+      <w:r>
+        <w:rPr>
+          <w:noProof/>
+        </w:rPr>
+        <w:drawing>
+          <wp:inline distT="0" distB="0" distL="0" distR="0" wp14:anchorId="36F05B74" wp14:editId="1486E07C">
+            <wp:extent cx="4028773" cy="2758440"/>
+            <wp:effectExtent l="0" t="0" r="0" b="3810"/>
+            <wp:docPr id="20" name="Attēls 20" descr="Text&#10;&#10;Description automatically generated"/>
+            <wp:cNvGraphicFramePr>
+              <a:graphicFrameLocks xmlns:a="http://schemas.openxmlformats.org/drawingml/2006/main" noChangeAspect="1"/>
+            </wp:cNvGraphicFramePr>
+            <a:graphic xmlns:a="http://schemas.openxmlformats.org/drawingml/2006/main">
+              <a:graphicData uri="http://schemas.openxmlformats.org/drawingml/2006/picture">
+                <pic:pic xmlns:pic="http://schemas.openxmlformats.org/drawingml/2006/picture">
+                  <pic:nvPicPr>
+                    <pic:cNvPr id="0" name="Picture 14" descr="Text&#10;&#10;Description automatically generated"/>
+                    <pic:cNvPicPr>
+                      <a:picLocks noChangeAspect="1" noChangeArrowheads="1"/>
+                    </pic:cNvPicPr>
+                  </pic:nvPicPr>
+                  <pic:blipFill>
+                    <a:blip r:embed="rId27">
+                      <a:extLst>
+                        <a:ext uri="{28A0092B-C50C-407E-A947-70E740481C1C}">
+                          <a14:useLocalDpi xmlns:a14="http://schemas.microsoft.com/office/drawing/2010/main" val="0"/>
+                        </a:ext>
+                      </a:extLst>
+                    </a:blip>
+                    <a:srcRect/>
+                    <a:stretch>
+                      <a:fillRect/>
+                    </a:stretch>
+                  </pic:blipFill>
+                  <pic:spPr bwMode="auto">
+                    <a:xfrm>
+                      <a:off x="0" y="0"/>
+                      <a:ext cx="4039413" cy="2765725"/>
+                    </a:xfrm>
+                    <a:prstGeom prst="rect">
+                      <a:avLst/>
+                    </a:prstGeom>
+                    <a:noFill/>
+                    <a:ln>
+                      <a:noFill/>
+                    </a:ln>
+                  </pic:spPr>
+                </pic:pic>
+              </a:graphicData>
+            </a:graphic>
+          </wp:inline>
+        </w:drawing>
+      </w:r>
+    </w:p>
+    <w:p>
+      <w:pPr>
+        <w:spacing w:line="360" w:lineRule="auto"/>
+        <w:jc w:val="center"/>
+        <w:rPr>
+          <w:szCs w:val="24"/>
+        </w:rPr>
+      </w:pPr>
+      <w:r>
+        <w:rPr>
+          <w:szCs w:val="24"/>
+        </w:rPr>
+        <w:t>.</w:t>
+      </w:r>
+      <w:r>
+        <w:rPr>
+          <w:szCs w:val="24"/>
+        </w:rPr>
+        <w:t xml:space="preserve">.att. </w:t>
+      </w:r>
+      <w:proofErr w:type="spellStart"/>
+      <w:r>
+        <w:rPr>
+          <w:szCs w:val="24"/>
+        </w:rPr>
+        <w:t>callback</w:t>
+      </w:r>
+      <w:proofErr w:type="spellEnd"/>
+      <w:r>
+        <w:rPr>
+          <w:szCs w:val="24"/>
+        </w:rPr>
+        <w:t xml:space="preserve"> funkcijas</w:t>
+      </w:r>
+    </w:p>
+    <w:p>
+      <w:pPr>
+        <w:spacing w:line="360" w:lineRule="auto"/>
+        <w:rPr>
+          <w:szCs w:val="24"/>
+        </w:rPr>
+      </w:pPr>
+    </w:p>
+    <w:p>
+      <w:pPr>
+        <w:spacing w:line="360" w:lineRule="auto"/>
+        <w:ind w:left="10"/>
+        <w:rPr>
+          <w:szCs w:val="24"/>
+        </w:rPr>
+      </w:pPr>
+      <w:r>
+        <w:rPr>
+          <w:szCs w:val="24"/>
+        </w:rPr>
+        <w:tab/>
+      </w:r>
+      <w:r>
+        <w:rPr>
+          <w:szCs w:val="24"/>
+        </w:rPr>
+        <w:tab/>
+      </w:r>
+    </w:p>
+    <w:p>
+      <w:pPr>
+        <w:spacing w:line="360" w:lineRule="auto"/>
+        <w:ind w:left="10"/>
+        <w:rPr>
+          <w:szCs w:val="24"/>
+        </w:rPr>
+      </w:pPr>
+    </w:p>
+    <w:p>
+      <w:pPr>
+        <w:spacing w:line="360" w:lineRule="auto"/>
+        <w:ind w:left="10"/>
+        <w:rPr>
+          <w:szCs w:val="24"/>
+        </w:rPr>
+      </w:pPr>
+    </w:p>
+    <w:p>
+      <w:pPr>
+        <w:spacing w:line="360" w:lineRule="auto"/>
+        <w:ind w:left="10"/>
+        <w:rPr>
+          <w:szCs w:val="24"/>
+        </w:rPr>
+      </w:pPr>
+    </w:p>
+    <w:p>
+      <w:pPr>
+        <w:spacing w:line="360" w:lineRule="auto"/>
+        <w:ind w:left="10"/>
+        <w:jc w:val="center"/>
+        <w:rPr>
+          <w:szCs w:val="24"/>
+        </w:rPr>
+      </w:pPr>
+      <w:r>
+        <w:rPr>
+          <w:noProof/>
+          <w14:ligatures w14:val="standardContextual"/>
+        </w:rPr>
+        <w:lastRenderedPageBreak/>
+        <w:drawing>
+          <wp:inline distT="0" distB="0" distL="0" distR="0" wp14:anchorId="60365F3D" wp14:editId="157A22B2">
+            <wp:extent cx="2444750" cy="4907280"/>
+            <wp:effectExtent l="0" t="0" r="0" b="7620"/>
+            <wp:docPr id="24" name="Attēls 24" descr="Attēls, kurā ir diagramma&#10;&#10;Apraksts ģenerēts automātiski"/>
+            <wp:cNvGraphicFramePr>
+              <a:graphicFrameLocks xmlns:a="http://schemas.openxmlformats.org/drawingml/2006/main" noChangeAspect="1"/>
+            </wp:cNvGraphicFramePr>
+            <a:graphic xmlns:a="http://schemas.openxmlformats.org/drawingml/2006/main">
+              <a:graphicData uri="http://schemas.openxmlformats.org/drawingml/2006/picture">
+                <pic:pic xmlns:pic="http://schemas.openxmlformats.org/drawingml/2006/picture">
+                  <pic:nvPicPr>
+                    <pic:cNvPr id="24" name="Attēls 24" descr="Attēls, kurā ir diagramma&#10;&#10;Apraksts ģenerēts automātiski"/>
+                    <pic:cNvPicPr>
+                      <a:picLocks noChangeAspect="1"/>
+                    </pic:cNvPicPr>
+                  </pic:nvPicPr>
+                  <pic:blipFill>
+                    <a:blip r:embed="rId28">
+                      <a:extLst>
+                        <a:ext uri="{28A0092B-C50C-407E-A947-70E740481C1C}">
+                          <a14:useLocalDpi xmlns:a14="http://schemas.microsoft.com/office/drawing/2010/main" val="0"/>
+                        </a:ext>
+                      </a:extLst>
+                    </a:blip>
+                    <a:srcRect/>
+                    <a:stretch>
+                      <a:fillRect/>
+                    </a:stretch>
+                  </pic:blipFill>
+                  <pic:spPr bwMode="auto">
+                    <a:xfrm>
+                      <a:off x="0" y="0"/>
+                      <a:ext cx="2444750" cy="4907280"/>
+                    </a:xfrm>
+                    <a:prstGeom prst="rect">
+                      <a:avLst/>
+                    </a:prstGeom>
+                    <a:noFill/>
+                    <a:ln>
+                      <a:noFill/>
+                    </a:ln>
+                  </pic:spPr>
+                </pic:pic>
+              </a:graphicData>
+            </a:graphic>
+          </wp:inline>
+        </w:drawing>
+      </w:r>
+    </w:p>
+    <w:p>
+      <w:pPr>
+        <w:spacing w:line="360" w:lineRule="auto"/>
+        <w:ind w:left="10"/>
+        <w:jc w:val="center"/>
+        <w:rPr>
+          <w:szCs w:val="24"/>
+        </w:rPr>
+      </w:pPr>
+      <w:r>
+        <w:rPr>
+          <w:szCs w:val="24"/>
+        </w:rPr>
+        <w:t>.</w:t>
+      </w:r>
+      <w:r>
+        <w:rPr>
+          <w:szCs w:val="24"/>
+        </w:rPr>
+        <w:t xml:space="preserve">.att. </w:t>
+      </w:r>
+      <w:r>
+        <w:rPr>
+          <w:szCs w:val="24"/>
+        </w:rPr>
+        <w:t>bāzes stacijas programmas</w:t>
+      </w:r>
+      <w:r>
+        <w:rPr>
+          <w:szCs w:val="24"/>
+        </w:rPr>
+        <w:t xml:space="preserve"> koda blokshēma</w:t>
+      </w:r>
+    </w:p>
+    <w:p>
+      <w:pPr>
+        <w:spacing w:line="360" w:lineRule="auto"/>
+        <w:ind w:left="10"/>
+        <w:jc w:val="center"/>
+        <w:rPr>
+          <w:szCs w:val="24"/>
+        </w:rPr>
+      </w:pPr>
+    </w:p>
+    <w:p>
+      <w:pPr>
+        <w:spacing w:line="360" w:lineRule="auto"/>
+        <w:ind w:left="10"/>
+        <w:rPr>
+          <w:szCs w:val="24"/>
+        </w:rPr>
+      </w:pPr>
+      <w:r>
+        <w:rPr>
+          <w:szCs w:val="24"/>
+        </w:rPr>
+        <w:tab/>
+      </w:r>
+      <w:r>
+        <w:rPr>
+          <w:szCs w:val="24"/>
+        </w:rPr>
+        <w:tab/>
+      </w:r>
+      <w:r>
+        <w:rPr>
+          <w:szCs w:val="24"/>
+        </w:rPr>
+        <w:t xml:space="preserve">No klienta puses tiek piefiksēti visi servera UUID un </w:t>
+      </w:r>
+      <w:proofErr w:type="spellStart"/>
+      <w:r>
+        <w:rPr>
+          <w:szCs w:val="24"/>
+        </w:rPr>
+        <w:t>characteristics</w:t>
+      </w:r>
+      <w:proofErr w:type="spellEnd"/>
+      <w:r>
+        <w:rPr>
+          <w:szCs w:val="24"/>
+        </w:rPr>
+        <w:t xml:space="preserve"> UUID, tiek izveidots klients un iestatīta skenēšana, lai atrastu blakus esošās </w:t>
+      </w:r>
+      <w:proofErr w:type="spellStart"/>
+      <w:r>
+        <w:rPr>
+          <w:szCs w:val="24"/>
+        </w:rPr>
+        <w:t>bluetooth</w:t>
+      </w:r>
+      <w:proofErr w:type="spellEnd"/>
+      <w:r>
+        <w:rPr>
+          <w:szCs w:val="24"/>
+        </w:rPr>
+        <w:t xml:space="preserve"> ierīces.</w:t>
+      </w:r>
+    </w:p>
+    <w:p>
+      <w:pPr>
+        <w:spacing w:line="360" w:lineRule="auto"/>
+        <w:jc w:val="center"/>
+        <w:rPr>
+          <w:szCs w:val="24"/>
+        </w:rPr>
+      </w:pPr>
+      <w:r>
+        <w:rPr>
+          <w:noProof/>
+        </w:rPr>
+        <w:drawing>
+          <wp:inline distT="0" distB="0" distL="0" distR="0" wp14:anchorId="3DF14E21" wp14:editId="2F63DD6A">
+            <wp:extent cx="4137660" cy="2155907"/>
+            <wp:effectExtent l="0" t="0" r="0" b="0"/>
+            <wp:docPr id="19" name="Attēls 19" descr="Graphical user interface, text, application, email&#10;&#10;Description automatically generated"/>
+            <wp:cNvGraphicFramePr>
+              <a:graphicFrameLocks xmlns:a="http://schemas.openxmlformats.org/drawingml/2006/main" noChangeAspect="1"/>
+            </wp:cNvGraphicFramePr>
+            <a:graphic xmlns:a="http://schemas.openxmlformats.org/drawingml/2006/main">
+              <a:graphicData uri="http://schemas.openxmlformats.org/drawingml/2006/picture">
+                <pic:pic xmlns:pic="http://schemas.openxmlformats.org/drawingml/2006/picture">
+                  <pic:nvPicPr>
+                    <pic:cNvPr id="0" name="Picture 15" descr="Graphical user interface, text, application, email&#10;&#10;Description automatically generated"/>
+                    <pic:cNvPicPr>
+                      <a:picLocks noChangeAspect="1" noChangeArrowheads="1"/>
+                    </pic:cNvPicPr>
+                  </pic:nvPicPr>
+                  <pic:blipFill>
+                    <a:blip r:embed="rId29">
+                      <a:extLst>
+                        <a:ext uri="{28A0092B-C50C-407E-A947-70E740481C1C}">
+                          <a14:useLocalDpi xmlns:a14="http://schemas.microsoft.com/office/drawing/2010/main" val="0"/>
+                        </a:ext>
+                      </a:extLst>
+                    </a:blip>
+                    <a:srcRect/>
+                    <a:stretch>
+                      <a:fillRect/>
+                    </a:stretch>
+                  </pic:blipFill>
+                  <pic:spPr bwMode="auto">
+                    <a:xfrm>
+                      <a:off x="0" y="0"/>
+                      <a:ext cx="4145118" cy="2159793"/>
+                    </a:xfrm>
+                    <a:prstGeom prst="rect">
+                      <a:avLst/>
+                    </a:prstGeom>
+                    <a:noFill/>
+                    <a:ln>
+                      <a:noFill/>
+                    </a:ln>
+                  </pic:spPr>
+                </pic:pic>
+              </a:graphicData>
+            </a:graphic>
+          </wp:inline>
+        </w:drawing>
+      </w:r>
+    </w:p>
+    <w:p>
+      <w:pPr>
+        <w:spacing w:line="360" w:lineRule="auto"/>
+        <w:jc w:val="center"/>
+        <w:rPr>
+          <w:szCs w:val="24"/>
+        </w:rPr>
+      </w:pPr>
+      <w:r>
+        <w:rPr>
+          <w:szCs w:val="24"/>
+        </w:rPr>
+        <w:lastRenderedPageBreak/>
+        <w:t>.</w:t>
+      </w:r>
+      <w:r>
+        <w:rPr>
+          <w:szCs w:val="24"/>
+        </w:rPr>
+        <w:t>.att. Klienta izveidošana</w:t>
+      </w:r>
+    </w:p>
+    <w:p>
+      <w:pPr>
+        <w:spacing w:line="360" w:lineRule="auto"/>
+        <w:rPr>
+          <w:szCs w:val="24"/>
+        </w:rPr>
+      </w:pPr>
+    </w:p>
+    <w:p>
+      <w:pPr>
+        <w:spacing w:line="360" w:lineRule="auto"/>
+        <w:ind w:left="10"/>
+        <w:rPr>
+          <w:szCs w:val="24"/>
+        </w:rPr>
+      </w:pPr>
+      <w:r>
+        <w:rPr>
+          <w:szCs w:val="24"/>
+        </w:rPr>
+        <w:tab/>
+      </w:r>
+      <w:r>
+        <w:rPr>
+          <w:szCs w:val="24"/>
+        </w:rPr>
+        <w:tab/>
+        <w:t xml:space="preserve">Ciklā tiek pārbaudīts vai ir atrastas ierīces ar noteiktiem UUID, ja tās nav atrastas, tad klients turpina tās meklēt. Ja ierīce ir atrasta, klients mēģina tai pieslēgties un ja tas izdodas, no </w:t>
+      </w:r>
+      <w:proofErr w:type="spellStart"/>
+      <w:r>
+        <w:rPr>
+          <w:szCs w:val="24"/>
+        </w:rPr>
+        <w:t>characteristics</w:t>
+      </w:r>
+      <w:proofErr w:type="spellEnd"/>
+      <w:r>
+        <w:rPr>
+          <w:szCs w:val="24"/>
+        </w:rPr>
+        <w:t xml:space="preserve"> tiek nolasīti mainīgie, ko </w:t>
+      </w:r>
+      <w:proofErr w:type="spellStart"/>
+      <w:r>
+        <w:rPr>
+          <w:szCs w:val="24"/>
+        </w:rPr>
+        <w:t>nosūta</w:t>
+      </w:r>
+      <w:proofErr w:type="spellEnd"/>
+      <w:r>
+        <w:rPr>
+          <w:szCs w:val="24"/>
+        </w:rPr>
+        <w:t xml:space="preserve"> serveris un tad tie tiek nosūtīti uz STM32 izmantojot UART.</w:t>
+      </w:r>
+    </w:p>
+    <w:p>
+      <w:pPr>
+        <w:spacing w:line="360" w:lineRule="auto"/>
+        <w:jc w:val="center"/>
+        <w:rPr>
+          <w:szCs w:val="24"/>
+        </w:rPr>
+      </w:pPr>
+      <w:r>
+        <w:rPr>
+          <w:noProof/>
+        </w:rPr>
+        <w:drawing>
+          <wp:inline distT="0" distB="0" distL="0" distR="0" wp14:anchorId="6D4F0B6C" wp14:editId="707E8760">
+            <wp:extent cx="5943600" cy="2528570"/>
+            <wp:effectExtent l="0" t="0" r="0" b="5080"/>
+            <wp:docPr id="18" name="Attēls 18" descr="Graphical user interface, text&#10;&#10;Description automatically generated"/>
+            <wp:cNvGraphicFramePr>
+              <a:graphicFrameLocks xmlns:a="http://schemas.openxmlformats.org/drawingml/2006/main" noChangeAspect="1"/>
+            </wp:cNvGraphicFramePr>
+            <a:graphic xmlns:a="http://schemas.openxmlformats.org/drawingml/2006/main">
+              <a:graphicData uri="http://schemas.openxmlformats.org/drawingml/2006/picture">
+                <pic:pic xmlns:pic="http://schemas.openxmlformats.org/drawingml/2006/picture">
+                  <pic:nvPicPr>
+                    <pic:cNvPr id="0" name="Picture 16" descr="Graphical user interface, text&#10;&#10;Description automatically generated"/>
+                    <pic:cNvPicPr>
+                      <a:picLocks noChangeAspect="1" noChangeArrowheads="1"/>
+                    </pic:cNvPicPr>
+                  </pic:nvPicPr>
+                  <pic:blipFill>
+                    <a:blip r:embed="rId30">
+                      <a:extLst>
+                        <a:ext uri="{28A0092B-C50C-407E-A947-70E740481C1C}">
+                          <a14:useLocalDpi xmlns:a14="http://schemas.microsoft.com/office/drawing/2010/main" val="0"/>
+                        </a:ext>
+                      </a:extLst>
+                    </a:blip>
+                    <a:srcRect r="18208"/>
+                    <a:stretch>
+                      <a:fillRect/>
+                    </a:stretch>
+                  </pic:blipFill>
+                  <pic:spPr bwMode="auto">
+                    <a:xfrm>
+                      <a:off x="0" y="0"/>
+                      <a:ext cx="5943600" cy="2528570"/>
+                    </a:xfrm>
+                    <a:prstGeom prst="rect">
+                      <a:avLst/>
+                    </a:prstGeom>
+                    <a:noFill/>
+                    <a:ln>
+                      <a:noFill/>
+                    </a:ln>
+                  </pic:spPr>
+                </pic:pic>
+              </a:graphicData>
+            </a:graphic>
+          </wp:inline>
+        </w:drawing>
+      </w:r>
+    </w:p>
+    <w:p>
+      <w:pPr>
+        <w:spacing w:line="360" w:lineRule="auto"/>
+        <w:jc w:val="center"/>
+        <w:rPr>
+          <w:szCs w:val="24"/>
+        </w:rPr>
+      </w:pPr>
+      <w:r>
+        <w:rPr>
+          <w:szCs w:val="24"/>
+        </w:rPr>
+        <w:t>.</w:t>
+      </w:r>
+      <w:r>
+        <w:rPr>
+          <w:szCs w:val="24"/>
+        </w:rPr>
+        <w:t>.</w:t>
+      </w:r>
+      <w:proofErr w:type="spellStart"/>
+      <w:r>
+        <w:rPr>
+          <w:szCs w:val="24"/>
+        </w:rPr>
+        <w:t>att</w:t>
+      </w:r>
+      <w:proofErr w:type="spellEnd"/>
+      <w:r>
+        <w:rPr>
+          <w:szCs w:val="24"/>
+        </w:rPr>
+        <w:t xml:space="preserve"> </w:t>
+      </w:r>
+      <w:proofErr w:type="spellStart"/>
+      <w:r>
+        <w:rPr>
+          <w:szCs w:val="24"/>
+        </w:rPr>
+        <w:t>callback</w:t>
+      </w:r>
+      <w:proofErr w:type="spellEnd"/>
+      <w:r>
+        <w:rPr>
+          <w:szCs w:val="24"/>
+        </w:rPr>
+        <w:t xml:space="preserve"> funkcija</w:t>
+      </w:r>
+    </w:p>
+    <w:p>
+      <w:pPr>
+        <w:spacing w:line="360" w:lineRule="auto"/>
+        <w:ind w:left="10"/>
+        <w:rPr>
+          <w:szCs w:val="24"/>
+        </w:rPr>
+      </w:pPr>
+      <w:r>
+        <w:rPr>
+          <w:szCs w:val="24"/>
+        </w:rPr>
+        <w:tab/>
+      </w:r>
+      <w:r>
+        <w:rPr>
+          <w:szCs w:val="24"/>
+        </w:rPr>
+        <w:tab/>
+        <w:t xml:space="preserve">Katru reizi, kad klients atrod </w:t>
+      </w:r>
+      <w:proofErr w:type="spellStart"/>
+      <w:r>
+        <w:rPr>
+          <w:szCs w:val="24"/>
+        </w:rPr>
+        <w:t>bluetooth</w:t>
+      </w:r>
+      <w:proofErr w:type="spellEnd"/>
+      <w:r>
+        <w:rPr>
+          <w:szCs w:val="24"/>
+        </w:rPr>
+        <w:t xml:space="preserve"> ierīci, nostrādā </w:t>
+      </w:r>
+      <w:proofErr w:type="spellStart"/>
+      <w:r>
+        <w:rPr>
+          <w:szCs w:val="24"/>
+        </w:rPr>
+        <w:t>callback</w:t>
+      </w:r>
+      <w:proofErr w:type="spellEnd"/>
+      <w:r>
+        <w:rPr>
+          <w:szCs w:val="24"/>
+        </w:rPr>
+        <w:t xml:space="preserve"> funkcija </w:t>
+      </w:r>
+      <w:proofErr w:type="spellStart"/>
+      <w:r>
+        <w:rPr>
+          <w:szCs w:val="24"/>
+        </w:rPr>
+        <w:t>onResult</w:t>
+      </w:r>
+      <w:proofErr w:type="spellEnd"/>
+      <w:r>
+        <w:rPr>
+          <w:szCs w:val="24"/>
+        </w:rPr>
+        <w:t>. Šī funkcija pārbauda, kura no ierīcēm tika atrasta un apstādina skenēšanu, kā arī tiek piefiksēta servera adrese.</w:t>
+      </w:r>
+    </w:p>
+    <w:p>
+      <w:pPr>
+        <w:spacing w:line="360" w:lineRule="auto"/>
+        <w:ind w:left="10"/>
+        <w:jc w:val="center"/>
+        <w:rPr>
+          <w:noProof/>
+          <w14:ligatures w14:val="standardContextual"/>
+        </w:rPr>
+      </w:pPr>
+      <w:r>
+        <w:rPr>
+          <w:noProof/>
+          <w14:ligatures w14:val="standardContextual"/>
+        </w:rPr>
+        <w:drawing>
+          <wp:inline distT="0" distB="0" distL="0" distR="0" wp14:anchorId="7F7F163A" wp14:editId="62780F39">
+            <wp:extent cx="3147060" cy="1617103"/>
+            <wp:effectExtent l="0" t="0" r="0" b="2540"/>
+            <wp:docPr id="25" name="Attēls 25" descr="Attēls, kurā ir teksts, vēstule&#10;&#10;Apraksts ģenerēts automātiski"/>
+            <wp:cNvGraphicFramePr>
+              <a:graphicFrameLocks xmlns:a="http://schemas.openxmlformats.org/drawingml/2006/main" noChangeAspect="1"/>
+            </wp:cNvGraphicFramePr>
+            <a:graphic xmlns:a="http://schemas.openxmlformats.org/drawingml/2006/main">
+              <a:graphicData uri="http://schemas.openxmlformats.org/drawingml/2006/picture">
+                <pic:pic xmlns:pic="http://schemas.openxmlformats.org/drawingml/2006/picture">
+                  <pic:nvPicPr>
+                    <pic:cNvPr id="25" name="Attēls 25" descr="Attēls, kurā ir teksts, vēstule&#10;&#10;Apraksts ģenerēts automātiski"/>
+                    <pic:cNvPicPr/>
+                  </pic:nvPicPr>
+                  <pic:blipFill rotWithShape="1">
+                    <a:blip r:embed="rId31"/>
+                    <a:srcRect r="23091"/>
+                    <a:stretch/>
+                  </pic:blipFill>
+                  <pic:spPr bwMode="auto">
+                    <a:xfrm>
+                      <a:off x="0" y="0"/>
+                      <a:ext cx="3150427" cy="1618833"/>
+                    </a:xfrm>
+                    <a:prstGeom prst="rect">
+                      <a:avLst/>
+                    </a:prstGeom>
+                    <a:ln>
+                      <a:noFill/>
+                    </a:ln>
+                    <a:extLst>
+                      <a:ext uri="{53640926-AAD7-44D8-BBD7-CCE9431645EC}">
+                        <a14:shadowObscured xmlns:a14="http://schemas.microsoft.com/office/drawing/2010/main"/>
+                      </a:ext>
+                    </a:extLst>
+                  </pic:spPr>
+                </pic:pic>
+              </a:graphicData>
+            </a:graphic>
+          </wp:inline>
+        </w:drawing>
+      </w:r>
+      <w:r>
+        <w:rPr>
+          <w:noProof/>
+          <w14:ligatures w14:val="standardContextual"/>
+        </w:rPr>
+        <w:t xml:space="preserve"> </w:t>
+      </w:r>
+      <w:r>
+        <w:rPr>
+          <w:noProof/>
+          <w14:ligatures w14:val="standardContextual"/>
+        </w:rPr>
+        <w:drawing>
+          <wp:inline distT="0" distB="0" distL="0" distR="0" wp14:anchorId="2FCD002B" wp14:editId="46CBD99F">
+            <wp:extent cx="2727960" cy="1896388"/>
+            <wp:effectExtent l="0" t="0" r="0" b="8890"/>
+            <wp:docPr id="26" name="Attēls 26" descr="Attēls, kurā ir teksts&#10;&#10;Apraksts ģenerēts automātiski"/>
+            <wp:cNvGraphicFramePr>
+              <a:graphicFrameLocks xmlns:a="http://schemas.openxmlformats.org/drawingml/2006/main" noChangeAspect="1"/>
+            </wp:cNvGraphicFramePr>
+            <a:graphic xmlns:a="http://schemas.openxmlformats.org/drawingml/2006/main">
+              <a:graphicData uri="http://schemas.openxmlformats.org/drawingml/2006/picture">
+                <pic:pic xmlns:pic="http://schemas.openxmlformats.org/drawingml/2006/picture">
+                  <pic:nvPicPr>
+                    <pic:cNvPr id="26" name="Attēls 26" descr="Attēls, kurā ir teksts&#10;&#10;Apraksts ģenerēts automātiski"/>
+                    <pic:cNvPicPr/>
+                  </pic:nvPicPr>
+                  <pic:blipFill>
+                    <a:blip r:embed="rId32"/>
+                    <a:stretch>
+                      <a:fillRect/>
+                    </a:stretch>
+                  </pic:blipFill>
+                  <pic:spPr>
+                    <a:xfrm>
+                      <a:off x="0" y="0"/>
+                      <a:ext cx="2736338" cy="1902212"/>
+                    </a:xfrm>
+                    <a:prstGeom prst="rect">
+                      <a:avLst/>
+                    </a:prstGeom>
+                  </pic:spPr>
+                </pic:pic>
+              </a:graphicData>
+            </a:graphic>
+          </wp:inline>
+        </w:drawing>
+      </w:r>
+    </w:p>
+    <w:p>
+      <w:pPr>
+        <w:spacing w:line="360" w:lineRule="auto"/>
+        <w:ind w:left="10"/>
+        <w:jc w:val="center"/>
+        <w:rPr>
+          <w:noProof/>
+          <w14:ligatures w14:val="standardContextual"/>
+        </w:rPr>
+      </w:pPr>
+      <w:r>
+        <w:rPr>
+          <w:noProof/>
+          <w14:ligatures w14:val="standardContextual"/>
+        </w:rPr>
+        <w:t>.att. Komunikācija starp serveri(pa labi) un klientu(pa kreisi)</w:t>
+      </w:r>
+    </w:p>
+    <w:p>
+      <w:pPr>
+        <w:spacing w:line="360" w:lineRule="auto"/>
+        <w:ind w:left="10"/>
+        <w:jc w:val="left"/>
+        <w:rPr>
+          <w:szCs w:val="24"/>
+        </w:rPr>
+      </w:pPr>
+      <w:r>
+        <w:rPr>
+          <w:szCs w:val="24"/>
+        </w:rPr>
+        <w:tab/>
+      </w:r>
+      <w:r>
+        <w:rPr>
+          <w:szCs w:val="24"/>
+        </w:rPr>
+        <w:tab/>
+        <w:t>Rezultāta tika panākta komunikācija starp sensoru sistēmu un bāzes staciju ar BLE palīdzību un veiksmīga datu apmaiņa.</w:t>
+      </w:r>
+    </w:p>
+    <w:p>
+      <w:pPr>
+        <w:spacing w:line="360" w:lineRule="auto"/>
+        <w:ind w:left="10"/>
+        <w:rPr>
+          <w:szCs w:val="24"/>
+        </w:rPr>
+      </w:pPr>
+      <w:r>
+        <w:rPr>
+          <w:szCs w:val="24"/>
+        </w:rPr>
+        <w:lastRenderedPageBreak/>
+        <w:tab/>
+      </w:r>
+      <w:r>
+        <w:rPr>
+          <w:szCs w:val="24"/>
+        </w:rPr>
+        <w:tab/>
+      </w:r>
+      <w:r>
+        <w:rPr>
+          <w:szCs w:val="24"/>
+        </w:rPr>
+        <w:t>T</w:t>
+      </w:r>
+      <w:r>
+        <w:rPr>
+          <w:szCs w:val="24"/>
+        </w:rPr>
+        <w:t xml:space="preserve">ika paredzēts </w:t>
+      </w:r>
+      <w:r>
+        <w:rPr>
+          <w:szCs w:val="24"/>
+        </w:rPr>
+        <w:t>datus izvadīt uz displeja ar STM32 palīdzību</w:t>
+      </w:r>
+      <w:r>
+        <w:rPr>
+          <w:szCs w:val="24"/>
+        </w:rPr>
+        <w:t>, bet bāzes stacija tika aizvietota ar datubāzi</w:t>
+      </w:r>
+      <w:r>
+        <w:rPr>
+          <w:szCs w:val="24"/>
+        </w:rPr>
+        <w:t xml:space="preserve"> un </w:t>
+      </w:r>
+      <w:proofErr w:type="spellStart"/>
+      <w:r>
+        <w:rPr>
+          <w:szCs w:val="24"/>
+        </w:rPr>
+        <w:t>web</w:t>
+      </w:r>
+      <w:proofErr w:type="spellEnd"/>
+      <w:r>
+        <w:rPr>
+          <w:szCs w:val="24"/>
+        </w:rPr>
+        <w:t xml:space="preserve"> aplikāciju</w:t>
+      </w:r>
+      <w:r>
+        <w:rPr>
+          <w:szCs w:val="24"/>
+        </w:rPr>
+        <w:t>,</w:t>
+      </w:r>
+      <w:r>
+        <w:rPr>
+          <w:szCs w:val="24"/>
+        </w:rPr>
+        <w:t xml:space="preserve"> un komunikācija ar BLE palīdzību tika aizvietota ar </w:t>
+      </w:r>
+      <w:proofErr w:type="spellStart"/>
+      <w:r>
+        <w:rPr>
+          <w:szCs w:val="24"/>
+        </w:rPr>
+        <w:t>wi</w:t>
+      </w:r>
+      <w:r>
+        <w:rPr>
+          <w:szCs w:val="24"/>
+        </w:rPr>
+        <w:t>-</w:t>
+      </w:r>
+      <w:r>
+        <w:rPr>
+          <w:szCs w:val="24"/>
+        </w:rPr>
+        <w:t>fi</w:t>
+      </w:r>
+      <w:proofErr w:type="spellEnd"/>
+      <w:r>
+        <w:rPr>
+          <w:szCs w:val="24"/>
+        </w:rPr>
+        <w:t xml:space="preserve">. </w:t>
+      </w:r>
+      <w:r>
+        <w:rPr>
+          <w:szCs w:val="24"/>
+        </w:rPr>
+        <w:t xml:space="preserve">Pēc vairāku līdzīgu sistēmu apskatīšanas tika secināts, ka populārākais datu </w:t>
+      </w:r>
+      <w:r>
+        <w:rPr>
+          <w:szCs w:val="24"/>
+        </w:rPr>
+        <w:t>izvades veids ir aplikācija, kā arī a</w:t>
+      </w:r>
+      <w:r>
+        <w:rPr>
+          <w:szCs w:val="24"/>
+        </w:rPr>
+        <w:t xml:space="preserve">r </w:t>
+      </w:r>
+      <w:proofErr w:type="spellStart"/>
+      <w:r>
+        <w:rPr>
+          <w:szCs w:val="24"/>
+        </w:rPr>
+        <w:t>wi-fi</w:t>
+      </w:r>
+      <w:proofErr w:type="spellEnd"/>
+      <w:r>
+        <w:rPr>
+          <w:szCs w:val="24"/>
+        </w:rPr>
+        <w:t xml:space="preserve"> palīdzību lietotājs datus var apskatīt ne tikai atrodoties ierīču tuvumā, bet arī no jebkuras citas vietas, kur ir pieejams internets bez starpnieka – bāzes stacijas.</w:t>
+      </w:r>
+    </w:p>
+    <w:p>
+      <w:pPr>
+        <w:spacing w:line="360" w:lineRule="auto"/>
+        <w:ind w:left="10"/>
+        <w:rPr>
+          <w:szCs w:val="24"/>
+        </w:rPr>
+      </w:pPr>
+    </w:p>
+    <w:p>
+      <w:pPr>
+        <w:spacing w:line="360" w:lineRule="auto"/>
+        <w:ind w:left="20"/>
+        <w:rPr>
+          <w:b/>
+          <w:bCs/>
+        </w:rPr>
+      </w:pPr>
+      <w:r>
+        <w:tab/>
+      </w:r>
+      <w:r>
+        <w:rPr>
+          <w:b/>
+          <w:bCs/>
+        </w:rPr>
+        <w:t xml:space="preserve">Komunikācija ar </w:t>
+      </w:r>
+      <w:r>
+        <w:rPr>
+          <w:b/>
+          <w:bCs/>
+        </w:rPr>
+        <w:t>WI-FI</w:t>
+      </w:r>
+      <w:r>
+        <w:rPr>
+          <w:b/>
+          <w:bCs/>
+        </w:rPr>
+        <w:t xml:space="preserve"> palīdzību</w:t>
+      </w:r>
+    </w:p>
+    <w:p>
+      <w:pPr>
+        <w:spacing w:line="360" w:lineRule="auto"/>
+        <w:ind w:left="20"/>
+      </w:pPr>
+      <w:r>
+        <w:tab/>
+      </w:r>
+      <w:r>
+        <w:tab/>
+        <w:t xml:space="preserve">Tika </w:t>
+      </w:r>
+      <w:r>
+        <w:t xml:space="preserve">izmantots gatavs </w:t>
+      </w:r>
+      <w:r>
+        <w:t>testa kods lai pieslēgtos ESP32 modulim</w:t>
+      </w:r>
+      <w:r>
+        <w:t xml:space="preserve"> ar </w:t>
+      </w:r>
+      <w:proofErr w:type="spellStart"/>
+      <w:r>
+        <w:t>wi-fi</w:t>
+      </w:r>
+      <w:proofErr w:type="spellEnd"/>
+      <w:r>
+        <w:t xml:space="preserve"> palīdzību.</w:t>
+      </w:r>
+      <w:r>
+        <w:t xml:space="preserve"> </w:t>
+      </w:r>
+    </w:p>
     <w:sectPr>
       <w:pgSz w:w="12240" w:h="15840"/>
       <w:pgMar w:top="1440" w:right="1440" w:bottom="1440" w:left="1440" w:header="720" w:footer="720" w:gutter="0"/>
@@ -4474,6 +8168,119 @@
 <file path=word/numbering.xml><?xml version="1.0" encoding="utf-8"?>
 <w:numbering xmlns:wpc="http://schemas.microsoft.com/office/word/2010/wordprocessingCanvas" xmlns:cx="http://schemas.microsoft.com/office/drawing/2014/chartex" xmlns:cx1="http://schemas.microsoft.com/office/drawing/2015/9/8/chartex" xmlns:cx2="http://schemas.microsoft.com/office/drawing/2015/10/21/chartex" xmlns:cx3="http://schemas.microsoft.com/office/drawing/2016/5/9/chartex" xmlns:cx4="http://schemas.microsoft.com/office/drawing/2016/5/10/chartex" xmlns:cx5="http://schemas.microsoft.com/office/drawing/2016/5/11/chartex" xmlns:cx6="http://schemas.microsoft.com/office/drawing/2016/5/12/chartex" xmlns:cx7="http://schemas.microsoft.com/office/drawing/2016/5/13/chartex" xmlns:cx8="http://schemas.microsoft.com/office/drawing/2016/5/14/chartex" xmlns:mc="http://schemas.openxmlformats.org/markup-compatibility/2006" xmlns:aink="http://schemas.microsoft.com/office/drawing/2016/ink" xmlns:am3d="http://schemas.microsoft.com/office/drawing/2017/model3d" xmlns:o="urn:schemas-microsoft-com:office:office" xmlns:oel="http://schemas.microsoft.com/office/2019/extlst" xmlns:r="http://schemas.openxmlformats.org/officeDocument/2006/relationships" xmlns:m="http://schemas.openxmlformats.org/officeDocument/2006/math" xmlns:v="urn:schemas-microsoft-com:vml" xmlns:wp14="http://schemas.microsoft.com/office/word/2010/wordprocessingDrawing" xmlns:wp="http://schemas.openxmlformats.org/drawingml/2006/wordprocessingDrawing" xmlns:w10="urn:schemas-microsoft-com:office:word" xmlns:w="http://schemas.openxmlformats.org/wordprocessingml/2006/main" xmlns:w14="http://schemas.microsoft.com/office/word/2010/wordml" xmlns:w15="http://schemas.microsoft.com/office/word/2012/wordml" xmlns:w16cex="http://schemas.microsoft.com/office/word/2018/wordml/cex" xmlns:w16cid="http://schemas.microsoft.com/office/word/2016/wordml/cid" xmlns:w16="http://schemas.microsoft.com/office/word/2018/wordml" xmlns:w16du="http://schemas.microsoft.com/office/word/2023/wordml/word16du" xmlns:w16sdtdh="http://schemas.microsoft.com/office/word/2020/wordml/sdtdatahash" xmlns:w16se="http://schemas.microsoft.com/office/word/2015/wordml/symex" xmlns:wpg="http://schemas.microsoft.com/office/word/2010/wordprocessingGroup" xmlns:wpi="http://schemas.microsoft.com/office/word/2010/wordprocessingInk" xmlns:wne="http://schemas.microsoft.com/office/word/2006/wordml" xmlns:wps="http://schemas.microsoft.com/office/word/2010/wordprocessingShape" mc:Ignorable="w14 w15 w16se w16cid w16 w16cex w16sdtdh wp14">
   <w:abstractNum w:abstractNumId="0" w15:restartNumberingAfterBreak="0">
+    <w:nsid w:val="27897E64"/>
+    <w:multiLevelType w:val="hybridMultilevel"/>
+    <w:tmpl w:val="48F8D5E6"/>
+    <w:lvl w:ilvl="0" w:tplc="04090001">
+      <w:start w:val="1"/>
+      <w:numFmt w:val="bullet"/>
+      <w:lvlText w:val=""/>
+      <w:lvlJc w:val="left"/>
+      <w:pPr>
+        <w:ind w:left="1440" w:hanging="360"/>
+      </w:pPr>
+      <w:rPr>
+        <w:rFonts w:ascii="Symbol" w:hAnsi="Symbol" w:hint="default"/>
+      </w:rPr>
+    </w:lvl>
+    <w:lvl w:ilvl="1" w:tplc="04090003" w:tentative="1">
+      <w:start w:val="1"/>
+      <w:numFmt w:val="bullet"/>
+      <w:lvlText w:val="o"/>
+      <w:lvlJc w:val="left"/>
+      <w:pPr>
+        <w:ind w:left="2160" w:hanging="360"/>
+      </w:pPr>
+      <w:rPr>
+        <w:rFonts w:ascii="Courier New" w:hAnsi="Courier New" w:cs="Courier New" w:hint="default"/>
+      </w:rPr>
+    </w:lvl>
+    <w:lvl w:ilvl="2" w:tplc="04090005" w:tentative="1">
+      <w:start w:val="1"/>
+      <w:numFmt w:val="bullet"/>
+      <w:lvlText w:val=""/>
+      <w:lvlJc w:val="left"/>
+      <w:pPr>
+        <w:ind w:left="2880" w:hanging="360"/>
+      </w:pPr>
+      <w:rPr>
+        <w:rFonts w:ascii="Wingdings" w:hAnsi="Wingdings" w:hint="default"/>
+      </w:rPr>
+    </w:lvl>
+    <w:lvl w:ilvl="3" w:tplc="04090001" w:tentative="1">
+      <w:start w:val="1"/>
+      <w:numFmt w:val="bullet"/>
+      <w:lvlText w:val=""/>
+      <w:lvlJc w:val="left"/>
+      <w:pPr>
+        <w:ind w:left="3600" w:hanging="360"/>
+      </w:pPr>
+      <w:rPr>
+        <w:rFonts w:ascii="Symbol" w:hAnsi="Symbol" w:hint="default"/>
+      </w:rPr>
+    </w:lvl>
+    <w:lvl w:ilvl="4" w:tplc="04090003" w:tentative="1">
+      <w:start w:val="1"/>
+      <w:numFmt w:val="bullet"/>
+      <w:lvlText w:val="o"/>
+      <w:lvlJc w:val="left"/>
+      <w:pPr>
+        <w:ind w:left="4320" w:hanging="360"/>
+      </w:pPr>
+      <w:rPr>
+        <w:rFonts w:ascii="Courier New" w:hAnsi="Courier New" w:cs="Courier New" w:hint="default"/>
+      </w:rPr>
+    </w:lvl>
+    <w:lvl w:ilvl="5" w:tplc="04090005" w:tentative="1">
+      <w:start w:val="1"/>
+      <w:numFmt w:val="bullet"/>
+      <w:lvlText w:val=""/>
+      <w:lvlJc w:val="left"/>
+      <w:pPr>
+        <w:ind w:left="5040" w:hanging="360"/>
+      </w:pPr>
+      <w:rPr>
+        <w:rFonts w:ascii="Wingdings" w:hAnsi="Wingdings" w:hint="default"/>
+      </w:rPr>
+    </w:lvl>
+    <w:lvl w:ilvl="6" w:tplc="04090001" w:tentative="1">
+      <w:start w:val="1"/>
+      <w:numFmt w:val="bullet"/>
+      <w:lvlText w:val=""/>
+      <w:lvlJc w:val="left"/>
+      <w:pPr>
+        <w:ind w:left="5760" w:hanging="360"/>
+      </w:pPr>
+      <w:rPr>
+        <w:rFonts w:ascii="Symbol" w:hAnsi="Symbol" w:hint="default"/>
+      </w:rPr>
+    </w:lvl>
+    <w:lvl w:ilvl="7" w:tplc="04090003" w:tentative="1">
+      <w:start w:val="1"/>
+      <w:numFmt w:val="bullet"/>
+      <w:lvlText w:val="o"/>
+      <w:lvlJc w:val="left"/>
+      <w:pPr>
+        <w:ind w:left="6480" w:hanging="360"/>
+      </w:pPr>
+      <w:rPr>
+        <w:rFonts w:ascii="Courier New" w:hAnsi="Courier New" w:cs="Courier New" w:hint="default"/>
+      </w:rPr>
+    </w:lvl>
+    <w:lvl w:ilvl="8" w:tplc="04090005" w:tentative="1">
+      <w:start w:val="1"/>
+      <w:numFmt w:val="bullet"/>
+      <w:lvlText w:val=""/>
+      <w:lvlJc w:val="left"/>
+      <w:pPr>
+        <w:ind w:left="7200" w:hanging="360"/>
+      </w:pPr>
+      <w:rPr>
+        <w:rFonts w:ascii="Wingdings" w:hAnsi="Wingdings" w:hint="default"/>
+      </w:rPr>
+    </w:lvl>
+  </w:abstractNum>
+  <w:abstractNum w:abstractNumId="1" w15:restartNumberingAfterBreak="0">
     <w:nsid w:val="755A5BD8"/>
     <w:multiLevelType w:val="multilevel"/>
     <w:tmpl w:val="74CC34E6"/>
@@ -4685,7 +8492,7 @@
       </w:rPr>
     </w:lvl>
   </w:abstractNum>
-  <w:abstractNum w:abstractNumId="1" w15:restartNumberingAfterBreak="0">
+  <w:abstractNum w:abstractNumId="2" w15:restartNumberingAfterBreak="0">
     <w:nsid w:val="795510E5"/>
     <w:multiLevelType w:val="hybridMultilevel"/>
     <w:tmpl w:val="993AAEB4"/>
@@ -4772,10 +8579,13 @@
     </w:lvl>
   </w:abstractNum>
   <w:num w:numId="1" w16cid:durableId="1983269140">
-    <w:abstractNumId w:val="0"/>
+    <w:abstractNumId w:val="1"/>
   </w:num>
   <w:num w:numId="2" w16cid:durableId="768622261">
-    <w:abstractNumId w:val="1"/>
+    <w:abstractNumId w:val="2"/>
+  </w:num>
+  <w:num w:numId="3" w16cid:durableId="1527327163">
+    <w:abstractNumId w:val="0"/>
   </w:num>
 </w:numbering>
 </file>

</xml_diff>

<commit_message>
Add ESP32 programmas apraksts
</commit_message>
<xml_diff>
--- a/Bakalaura_darba_atskaite_A_Smirnova.docx
+++ b/Bakalaura_darba_atskaite_A_Smirnova.docx
@@ -8103,6 +8103,99 @@
       </w:r>
       <w:r>
         <w:t xml:space="preserve"> </w:t>
+      </w:r>
+      <w:r>
+        <w:t xml:space="preserve">Kodā ESP32 </w:t>
+      </w:r>
+      <w:proofErr w:type="spellStart"/>
+      <w:r>
+        <w:t>pieslēzas</w:t>
+      </w:r>
+      <w:proofErr w:type="spellEnd"/>
+      <w:r>
+        <w:t xml:space="preserve"> kodā ierakstītajam tīklam un izveido serveri ar noteiktu IP adresi un portu. Lietotājs šim serverim var pieslēgties un ieslēgt vai izslēgt diodi uz ESP32 plates. </w:t>
+      </w:r>
+    </w:p>
+    <w:p>
+      <w:pPr>
+        <w:spacing w:line="360" w:lineRule="auto"/>
+        <w:ind w:left="20"/>
+      </w:pPr>
+      <w:r>
+        <w:tab/>
+      </w:r>
+      <w:r>
+        <w:tab/>
+        <w:t xml:space="preserve">Arī šis risinājums netika pielietots tā kā pieslēgties ESP32 izveidotajam serverim var tikai lokālajā tīklā, tas ir lietotajam ir jābūt pieslēgtam pie tā paša </w:t>
+      </w:r>
+      <w:proofErr w:type="spellStart"/>
+      <w:r>
+        <w:t>wi-fi</w:t>
+      </w:r>
+      <w:proofErr w:type="spellEnd"/>
+      <w:r>
+        <w:t xml:space="preserve"> tīkla kā ESP32.</w:t>
+      </w:r>
+    </w:p>
+    <w:p>
+      <w:pPr>
+        <w:spacing w:line="360" w:lineRule="auto"/>
+        <w:ind w:left="20"/>
+      </w:pPr>
+      <w:r>
+        <w:tab/>
+      </w:r>
+      <w:r>
+        <w:tab/>
+        <w:t xml:space="preserve">Pēc vairāku ideju izpētīšanas tika atrasta platforma, kas darbojas kā datu bāze, paredz </w:t>
+      </w:r>
+      <w:proofErr w:type="spellStart"/>
+      <w:r>
+        <w:t>web</w:t>
+      </w:r>
+      <w:proofErr w:type="spellEnd"/>
+      <w:r>
+        <w:t xml:space="preserve">, </w:t>
+      </w:r>
+      <w:proofErr w:type="spellStart"/>
+      <w:r>
+        <w:t>adriod</w:t>
+      </w:r>
+      <w:proofErr w:type="spellEnd"/>
+      <w:r>
+        <w:t xml:space="preserve"> un </w:t>
+      </w:r>
+      <w:proofErr w:type="spellStart"/>
+      <w:r>
+        <w:t>ios</w:t>
+      </w:r>
+      <w:proofErr w:type="spellEnd"/>
+      <w:r>
+        <w:t xml:space="preserve"> aplikāciju izveidi un ļauj pieslēgties pie aplikācijas no jebkura tīkla.</w:t>
+      </w:r>
+    </w:p>
+    <w:p>
+      <w:pPr>
+        <w:spacing w:line="360" w:lineRule="auto"/>
+        <w:ind w:left="20"/>
+      </w:pPr>
+      <w:r>
+        <w:tab/>
+      </w:r>
+      <w:r>
+        <w:tab/>
+      </w:r>
+    </w:p>
+    <w:p>
+      <w:pPr>
+        <w:spacing w:line="360" w:lineRule="auto"/>
+        <w:ind w:left="20"/>
+      </w:pPr>
+      <w:r>
+        <w:tab/>
+      </w:r>
+      <w:r>
+        <w:tab/>
       </w:r>
     </w:p>
     <w:sectPr>

</xml_diff>